<commit_message>
Changed project description to describe lemmatization.
</commit_message>
<xml_diff>
--- a/Project_part1_Report.docx
+++ b/Project_part1_Report.docx
@@ -12,8 +12,6 @@
           <w:szCs w:val="28"/>
         </w:rPr>
       </w:pPr>
-      <w:bookmarkStart w:id="0" w:name="_GoBack"/>
-      <w:bookmarkEnd w:id="0"/>
       <w:r>
         <w:rPr>
           <w:b/>
@@ -212,21 +210,85 @@
           <w:sz w:val="24"/>
           <w:szCs w:val="24"/>
         </w:rPr>
-        <w:t>argument in the main() function we start parsing the questions one at a time. We are using Input</w:t>
-      </w:r>
-      <w:r>
-        <w:rPr>
-          <w:sz w:val="24"/>
-          <w:szCs w:val="24"/>
-        </w:rPr>
-        <w:t xml:space="preserve">StreamReader and BufferedReader </w:t>
-      </w:r>
-      <w:r>
-        <w:rPr>
-          <w:sz w:val="24"/>
-          <w:szCs w:val="24"/>
-        </w:rPr>
-        <w:t>to access the contents of the file. We build a list of those questions inside the list "questionsList". Using this as an argu</w:t>
+        <w:t xml:space="preserve">argument in the </w:t>
+      </w:r>
+      <w:proofErr w:type="gramStart"/>
+      <w:r>
+        <w:rPr>
+          <w:sz w:val="24"/>
+          <w:szCs w:val="24"/>
+        </w:rPr>
+        <w:t>main(</w:t>
+      </w:r>
+      <w:proofErr w:type="gramEnd"/>
+      <w:r>
+        <w:rPr>
+          <w:sz w:val="24"/>
+          <w:szCs w:val="24"/>
+        </w:rPr>
+        <w:t xml:space="preserve">) function we start parsing the questions one at a time. We are using </w:t>
+      </w:r>
+      <w:proofErr w:type="spellStart"/>
+      <w:r>
+        <w:rPr>
+          <w:sz w:val="24"/>
+          <w:szCs w:val="24"/>
+        </w:rPr>
+        <w:t>Input</w:t>
+      </w:r>
+      <w:r>
+        <w:rPr>
+          <w:sz w:val="24"/>
+          <w:szCs w:val="24"/>
+        </w:rPr>
+        <w:t>StreamReader</w:t>
+      </w:r>
+      <w:proofErr w:type="spellEnd"/>
+      <w:r>
+        <w:rPr>
+          <w:sz w:val="24"/>
+          <w:szCs w:val="24"/>
+        </w:rPr>
+        <w:t xml:space="preserve"> and </w:t>
+      </w:r>
+      <w:proofErr w:type="spellStart"/>
+      <w:r>
+        <w:rPr>
+          <w:sz w:val="24"/>
+          <w:szCs w:val="24"/>
+        </w:rPr>
+        <w:t>BufferedReader</w:t>
+      </w:r>
+      <w:proofErr w:type="spellEnd"/>
+      <w:r>
+        <w:rPr>
+          <w:sz w:val="24"/>
+          <w:szCs w:val="24"/>
+        </w:rPr>
+        <w:t xml:space="preserve"> </w:t>
+      </w:r>
+      <w:r>
+        <w:rPr>
+          <w:sz w:val="24"/>
+          <w:szCs w:val="24"/>
+        </w:rPr>
+        <w:t>to access the contents of the file. We build a list of those questions inside the list "</w:t>
+      </w:r>
+      <w:proofErr w:type="spellStart"/>
+      <w:r>
+        <w:rPr>
+          <w:sz w:val="24"/>
+          <w:szCs w:val="24"/>
+        </w:rPr>
+        <w:t>questionsList</w:t>
+      </w:r>
+      <w:proofErr w:type="spellEnd"/>
+      <w:r>
+        <w:rPr>
+          <w:sz w:val="24"/>
+          <w:szCs w:val="24"/>
+        </w:rPr>
+        <w:t>". Using this as an argu</w:t>
       </w:r>
       <w:r>
         <w:rPr>
@@ -247,7 +309,32 @@
           <w:sz w:val="24"/>
           <w:szCs w:val="24"/>
         </w:rPr>
-        <w:t xml:space="preserve">he buildParseTrees() function. </w:t>
+        <w:t xml:space="preserve">he </w:t>
+      </w:r>
+      <w:proofErr w:type="spellStart"/>
+      <w:proofErr w:type="gramStart"/>
+      <w:r>
+        <w:rPr>
+          <w:sz w:val="24"/>
+          <w:szCs w:val="24"/>
+        </w:rPr>
+        <w:t>buildParseTrees</w:t>
+      </w:r>
+      <w:proofErr w:type="spellEnd"/>
+      <w:r>
+        <w:rPr>
+          <w:sz w:val="24"/>
+          <w:szCs w:val="24"/>
+        </w:rPr>
+        <w:t>(</w:t>
+      </w:r>
+      <w:proofErr w:type="gramEnd"/>
+      <w:r>
+        <w:rPr>
+          <w:sz w:val="24"/>
+          <w:szCs w:val="24"/>
+        </w:rPr>
+        <w:t xml:space="preserve">) function. </w:t>
       </w:r>
     </w:p>
     <w:p>
@@ -265,7 +352,23 @@
           <w:sz w:val="24"/>
           <w:szCs w:val="24"/>
         </w:rPr>
-        <w:t xml:space="preserve">We start iterating on each question, and then call parse() on </w:t>
+        <w:t xml:space="preserve">We start iterating on each question, and then call </w:t>
+      </w:r>
+      <w:proofErr w:type="gramStart"/>
+      <w:r>
+        <w:rPr>
+          <w:sz w:val="24"/>
+          <w:szCs w:val="24"/>
+        </w:rPr>
+        <w:t>parse(</w:t>
+      </w:r>
+      <w:proofErr w:type="gramEnd"/>
+      <w:r>
+        <w:rPr>
+          <w:sz w:val="24"/>
+          <w:szCs w:val="24"/>
+        </w:rPr>
+        <w:t xml:space="preserve">) on </w:t>
       </w:r>
       <w:r>
         <w:rPr>
@@ -279,21 +382,94 @@
           <w:sz w:val="24"/>
           <w:szCs w:val="24"/>
         </w:rPr>
-        <w:t>it using the Stanford CoreNLP parse function. Inside the parse function we set the properties for annotators as "tokeniz</w:t>
-      </w:r>
-      <w:r>
-        <w:rPr>
-          <w:sz w:val="24"/>
-          <w:szCs w:val="24"/>
-        </w:rPr>
-        <w:t xml:space="preserve">e, ssplit, </w:t>
-      </w:r>
-      <w:r>
-        <w:rPr>
-          <w:sz w:val="24"/>
-          <w:szCs w:val="24"/>
-        </w:rPr>
-        <w:t>pos, lemma, parse." Using the CoreNLP pipleline and annotation on the question text, we buil</w:t>
+        <w:t xml:space="preserve">it using the Stanford </w:t>
+      </w:r>
+      <w:proofErr w:type="spellStart"/>
+      <w:r>
+        <w:rPr>
+          <w:sz w:val="24"/>
+          <w:szCs w:val="24"/>
+        </w:rPr>
+        <w:t>CoreNLP</w:t>
+      </w:r>
+      <w:proofErr w:type="spellEnd"/>
+      <w:r>
+        <w:rPr>
+          <w:sz w:val="24"/>
+          <w:szCs w:val="24"/>
+        </w:rPr>
+        <w:t xml:space="preserve"> parse function. Inside the parse function we set the properties for annotators as "tokeniz</w:t>
+      </w:r>
+      <w:r>
+        <w:rPr>
+          <w:sz w:val="24"/>
+          <w:szCs w:val="24"/>
+        </w:rPr>
+        <w:t xml:space="preserve">e, </w:t>
+      </w:r>
+      <w:proofErr w:type="spellStart"/>
+      <w:r>
+        <w:rPr>
+          <w:sz w:val="24"/>
+          <w:szCs w:val="24"/>
+        </w:rPr>
+        <w:t>ssplit</w:t>
+      </w:r>
+      <w:proofErr w:type="spellEnd"/>
+      <w:r>
+        <w:rPr>
+          <w:sz w:val="24"/>
+          <w:szCs w:val="24"/>
+        </w:rPr>
+        <w:t xml:space="preserve">, </w:t>
+      </w:r>
+      <w:proofErr w:type="spellStart"/>
+      <w:r>
+        <w:rPr>
+          <w:sz w:val="24"/>
+          <w:szCs w:val="24"/>
+        </w:rPr>
+        <w:t>pos</w:t>
+      </w:r>
+      <w:proofErr w:type="spellEnd"/>
+      <w:r>
+        <w:rPr>
+          <w:sz w:val="24"/>
+          <w:szCs w:val="24"/>
+        </w:rPr>
+        <w:t xml:space="preserve">, lemma, parse." Using the </w:t>
+      </w:r>
+      <w:proofErr w:type="spellStart"/>
+      <w:r>
+        <w:rPr>
+          <w:sz w:val="24"/>
+          <w:szCs w:val="24"/>
+        </w:rPr>
+        <w:t>CoreNLP</w:t>
+      </w:r>
+      <w:proofErr w:type="spellEnd"/>
+      <w:r>
+        <w:rPr>
+          <w:sz w:val="24"/>
+          <w:szCs w:val="24"/>
+        </w:rPr>
+        <w:t xml:space="preserve"> </w:t>
+      </w:r>
+      <w:proofErr w:type="spellStart"/>
+      <w:r>
+        <w:rPr>
+          <w:sz w:val="24"/>
+          <w:szCs w:val="24"/>
+        </w:rPr>
+        <w:t>pipleline</w:t>
+      </w:r>
+      <w:proofErr w:type="spellEnd"/>
+      <w:r>
+        <w:rPr>
+          <w:sz w:val="24"/>
+          <w:szCs w:val="24"/>
+        </w:rPr>
+        <w:t xml:space="preserve"> and annotation on the question text, we buil</w:t>
       </w:r>
       <w:r>
         <w:rPr>
@@ -332,7 +508,32 @@
           <w:sz w:val="24"/>
           <w:szCs w:val="24"/>
         </w:rPr>
-        <w:t xml:space="preserve">Then we call ner() function with the input as the </w:t>
+        <w:t xml:space="preserve">Then we call </w:t>
+      </w:r>
+      <w:proofErr w:type="spellStart"/>
+      <w:proofErr w:type="gramStart"/>
+      <w:r>
+        <w:rPr>
+          <w:sz w:val="24"/>
+          <w:szCs w:val="24"/>
+        </w:rPr>
+        <w:t>ner</w:t>
+      </w:r>
+      <w:proofErr w:type="spellEnd"/>
+      <w:r>
+        <w:rPr>
+          <w:sz w:val="24"/>
+          <w:szCs w:val="24"/>
+        </w:rPr>
+        <w:t>(</w:t>
+      </w:r>
+      <w:proofErr w:type="gramEnd"/>
+      <w:r>
+        <w:rPr>
+          <w:sz w:val="24"/>
+          <w:szCs w:val="24"/>
+        </w:rPr>
+        <w:t xml:space="preserve">) function with the input as the </w:t>
       </w:r>
       <w:r>
         <w:rPr>
@@ -353,28 +554,149 @@
           <w:sz w:val="24"/>
           <w:szCs w:val="24"/>
         </w:rPr>
-        <w:t>". Setting the property in ner() func</w:t>
-      </w:r>
-      <w:r>
-        <w:rPr>
-          <w:sz w:val="24"/>
-          <w:szCs w:val="24"/>
-        </w:rPr>
-        <w:t xml:space="preserve">tion to "tokenize, ssplit, pos, </w:t>
-      </w:r>
-      <w:r>
-        <w:rPr>
-          <w:sz w:val="24"/>
-          <w:szCs w:val="24"/>
-        </w:rPr>
-        <w:t xml:space="preserve">lemma, ner". Using the CoreNLP pipleline and annotation on the question text, </w:t>
-      </w:r>
-      <w:r>
-        <w:rPr>
-          <w:sz w:val="24"/>
-          <w:szCs w:val="24"/>
-        </w:rPr>
-        <w:t xml:space="preserve">we build a ner of the question. </w:t>
+        <w:t xml:space="preserve">". Setting the property in </w:t>
+      </w:r>
+      <w:proofErr w:type="spellStart"/>
+      <w:proofErr w:type="gramStart"/>
+      <w:r>
+        <w:rPr>
+          <w:sz w:val="24"/>
+          <w:szCs w:val="24"/>
+        </w:rPr>
+        <w:t>ner</w:t>
+      </w:r>
+      <w:proofErr w:type="spellEnd"/>
+      <w:r>
+        <w:rPr>
+          <w:sz w:val="24"/>
+          <w:szCs w:val="24"/>
+        </w:rPr>
+        <w:t>(</w:t>
+      </w:r>
+      <w:proofErr w:type="gramEnd"/>
+      <w:r>
+        <w:rPr>
+          <w:sz w:val="24"/>
+          <w:szCs w:val="24"/>
+        </w:rPr>
+        <w:t>) func</w:t>
+      </w:r>
+      <w:r>
+        <w:rPr>
+          <w:sz w:val="24"/>
+          <w:szCs w:val="24"/>
+        </w:rPr>
+        <w:t xml:space="preserve">tion to "tokenize, </w:t>
+      </w:r>
+      <w:proofErr w:type="spellStart"/>
+      <w:r>
+        <w:rPr>
+          <w:sz w:val="24"/>
+          <w:szCs w:val="24"/>
+        </w:rPr>
+        <w:t>ssplit</w:t>
+      </w:r>
+      <w:proofErr w:type="spellEnd"/>
+      <w:r>
+        <w:rPr>
+          <w:sz w:val="24"/>
+          <w:szCs w:val="24"/>
+        </w:rPr>
+        <w:t xml:space="preserve">, </w:t>
+      </w:r>
+      <w:proofErr w:type="spellStart"/>
+      <w:r>
+        <w:rPr>
+          <w:sz w:val="24"/>
+          <w:szCs w:val="24"/>
+        </w:rPr>
+        <w:t>pos</w:t>
+      </w:r>
+      <w:proofErr w:type="spellEnd"/>
+      <w:r>
+        <w:rPr>
+          <w:sz w:val="24"/>
+          <w:szCs w:val="24"/>
+        </w:rPr>
+        <w:t xml:space="preserve">, </w:t>
+      </w:r>
+      <w:r>
+        <w:rPr>
+          <w:sz w:val="24"/>
+          <w:szCs w:val="24"/>
+        </w:rPr>
+        <w:t xml:space="preserve">lemma, </w:t>
+      </w:r>
+      <w:proofErr w:type="spellStart"/>
+      <w:r>
+        <w:rPr>
+          <w:sz w:val="24"/>
+          <w:szCs w:val="24"/>
+        </w:rPr>
+        <w:t>ner</w:t>
+      </w:r>
+      <w:proofErr w:type="spellEnd"/>
+      <w:r>
+        <w:rPr>
+          <w:sz w:val="24"/>
+          <w:szCs w:val="24"/>
+        </w:rPr>
+        <w:t xml:space="preserve">". Using the </w:t>
+      </w:r>
+      <w:proofErr w:type="spellStart"/>
+      <w:r>
+        <w:rPr>
+          <w:sz w:val="24"/>
+          <w:szCs w:val="24"/>
+        </w:rPr>
+        <w:t>CoreNLP</w:t>
+      </w:r>
+      <w:proofErr w:type="spellEnd"/>
+      <w:r>
+        <w:rPr>
+          <w:sz w:val="24"/>
+          <w:szCs w:val="24"/>
+        </w:rPr>
+        <w:t xml:space="preserve"> </w:t>
+      </w:r>
+      <w:proofErr w:type="spellStart"/>
+      <w:r>
+        <w:rPr>
+          <w:sz w:val="24"/>
+          <w:szCs w:val="24"/>
+        </w:rPr>
+        <w:t>pipleline</w:t>
+      </w:r>
+      <w:proofErr w:type="spellEnd"/>
+      <w:r>
+        <w:rPr>
+          <w:sz w:val="24"/>
+          <w:szCs w:val="24"/>
+        </w:rPr>
+        <w:t xml:space="preserve"> and annotation on the question text, </w:t>
+      </w:r>
+      <w:r>
+        <w:rPr>
+          <w:sz w:val="24"/>
+          <w:szCs w:val="24"/>
+        </w:rPr>
+        <w:t xml:space="preserve">we build a </w:t>
+      </w:r>
+      <w:proofErr w:type="spellStart"/>
+      <w:r>
+        <w:rPr>
+          <w:sz w:val="24"/>
+          <w:szCs w:val="24"/>
+        </w:rPr>
+        <w:t>ner</w:t>
+      </w:r>
+      <w:proofErr w:type="spellEnd"/>
+      <w:r>
+        <w:rPr>
+          <w:sz w:val="24"/>
+          <w:szCs w:val="24"/>
+        </w:rPr>
+        <w:t xml:space="preserve"> of the question. </w:t>
       </w:r>
       <w:r>
         <w:rPr>
@@ -406,7 +728,32 @@
           <w:sz w:val="24"/>
           <w:szCs w:val="24"/>
         </w:rPr>
-        <w:t>After the control comes back to the buildParseTrees() function, iterating on the List of trees r</w:t>
+        <w:t xml:space="preserve">After the control comes back to the </w:t>
+      </w:r>
+      <w:proofErr w:type="spellStart"/>
+      <w:proofErr w:type="gramStart"/>
+      <w:r>
+        <w:rPr>
+          <w:sz w:val="24"/>
+          <w:szCs w:val="24"/>
+        </w:rPr>
+        <w:t>buildParseTrees</w:t>
+      </w:r>
+      <w:proofErr w:type="spellEnd"/>
+      <w:r>
+        <w:rPr>
+          <w:sz w:val="24"/>
+          <w:szCs w:val="24"/>
+        </w:rPr>
+        <w:t>(</w:t>
+      </w:r>
+      <w:proofErr w:type="gramEnd"/>
+      <w:r>
+        <w:rPr>
+          <w:sz w:val="24"/>
+          <w:szCs w:val="24"/>
+        </w:rPr>
+        <w:t>) function, iterating on the List of trees r</w:t>
       </w:r>
       <w:r>
         <w:rPr>
@@ -427,21 +774,119 @@
           <w:sz w:val="24"/>
           <w:szCs w:val="24"/>
         </w:rPr>
-        <w:t xml:space="preserve">urned by the ner() function, we </w:t>
-      </w:r>
-      <w:r>
-        <w:rPr>
-          <w:sz w:val="24"/>
-          <w:szCs w:val="24"/>
-        </w:rPr>
-        <w:t>build a string of named entities called "namedEntities". Using the "tree, namedEntities and cur</w:t>
-      </w:r>
-      <w:r>
-        <w:rPr>
-          <w:sz w:val="24"/>
-          <w:szCs w:val="24"/>
-        </w:rPr>
-        <w:t>rentQuestion" as input, we call the function getDomain().</w:t>
+        <w:t xml:space="preserve">urned by the </w:t>
+      </w:r>
+      <w:proofErr w:type="spellStart"/>
+      <w:proofErr w:type="gramStart"/>
+      <w:r>
+        <w:rPr>
+          <w:sz w:val="24"/>
+          <w:szCs w:val="24"/>
+        </w:rPr>
+        <w:t>ner</w:t>
+      </w:r>
+      <w:proofErr w:type="spellEnd"/>
+      <w:r>
+        <w:rPr>
+          <w:sz w:val="24"/>
+          <w:szCs w:val="24"/>
+        </w:rPr>
+        <w:t>(</w:t>
+      </w:r>
+      <w:proofErr w:type="gramEnd"/>
+      <w:r>
+        <w:rPr>
+          <w:sz w:val="24"/>
+          <w:szCs w:val="24"/>
+        </w:rPr>
+        <w:t xml:space="preserve">) function, we </w:t>
+      </w:r>
+      <w:r>
+        <w:rPr>
+          <w:sz w:val="24"/>
+          <w:szCs w:val="24"/>
+        </w:rPr>
+        <w:t>build a string of named entities called "</w:t>
+      </w:r>
+      <w:proofErr w:type="spellStart"/>
+      <w:r>
+        <w:rPr>
+          <w:sz w:val="24"/>
+          <w:szCs w:val="24"/>
+        </w:rPr>
+        <w:t>namedEntities</w:t>
+      </w:r>
+      <w:proofErr w:type="spellEnd"/>
+      <w:r>
+        <w:rPr>
+          <w:sz w:val="24"/>
+          <w:szCs w:val="24"/>
+        </w:rPr>
+        <w:t xml:space="preserve">". Using the "tree, </w:t>
+      </w:r>
+      <w:proofErr w:type="spellStart"/>
+      <w:r>
+        <w:rPr>
+          <w:sz w:val="24"/>
+          <w:szCs w:val="24"/>
+        </w:rPr>
+        <w:t>namedEntities</w:t>
+      </w:r>
+      <w:proofErr w:type="spellEnd"/>
+      <w:r>
+        <w:rPr>
+          <w:sz w:val="24"/>
+          <w:szCs w:val="24"/>
+        </w:rPr>
+        <w:t xml:space="preserve"> and </w:t>
+      </w:r>
+      <w:proofErr w:type="spellStart"/>
+      <w:r>
+        <w:rPr>
+          <w:sz w:val="24"/>
+          <w:szCs w:val="24"/>
+        </w:rPr>
+        <w:t>cur</w:t>
+      </w:r>
+      <w:r>
+        <w:rPr>
+          <w:sz w:val="24"/>
+          <w:szCs w:val="24"/>
+        </w:rPr>
+        <w:t>rentQuestion</w:t>
+      </w:r>
+      <w:proofErr w:type="spellEnd"/>
+      <w:r>
+        <w:rPr>
+          <w:sz w:val="24"/>
+          <w:szCs w:val="24"/>
+        </w:rPr>
+        <w:t xml:space="preserve">" as input, we call the function </w:t>
+      </w:r>
+      <w:proofErr w:type="spellStart"/>
+      <w:proofErr w:type="gramStart"/>
+      <w:r>
+        <w:rPr>
+          <w:sz w:val="24"/>
+          <w:szCs w:val="24"/>
+        </w:rPr>
+        <w:t>getDomain</w:t>
+      </w:r>
+      <w:proofErr w:type="spellEnd"/>
+      <w:r>
+        <w:rPr>
+          <w:sz w:val="24"/>
+          <w:szCs w:val="24"/>
+        </w:rPr>
+        <w:t>(</w:t>
+      </w:r>
+      <w:proofErr w:type="gramEnd"/>
+      <w:r>
+        <w:rPr>
+          <w:sz w:val="24"/>
+          <w:szCs w:val="24"/>
+        </w:rPr>
+        <w:t>).</w:t>
       </w:r>
     </w:p>
     <w:p>
@@ -459,7 +904,48 @@
           <w:sz w:val="24"/>
           <w:szCs w:val="24"/>
         </w:rPr>
-        <w:t>In the getDomain() function we have used a property file called "Keywords.properties", this file has key v</w:t>
+        <w:t xml:space="preserve">In the </w:t>
+      </w:r>
+      <w:proofErr w:type="spellStart"/>
+      <w:proofErr w:type="gramStart"/>
+      <w:r>
+        <w:rPr>
+          <w:sz w:val="24"/>
+          <w:szCs w:val="24"/>
+        </w:rPr>
+        <w:t>getDomain</w:t>
+      </w:r>
+      <w:proofErr w:type="spellEnd"/>
+      <w:r>
+        <w:rPr>
+          <w:sz w:val="24"/>
+          <w:szCs w:val="24"/>
+        </w:rPr>
+        <w:t>(</w:t>
+      </w:r>
+      <w:proofErr w:type="gramEnd"/>
+      <w:r>
+        <w:rPr>
+          <w:sz w:val="24"/>
+          <w:szCs w:val="24"/>
+        </w:rPr>
+        <w:t>) function we have used a property file called "</w:t>
+      </w:r>
+      <w:proofErr w:type="spellStart"/>
+      <w:r>
+        <w:rPr>
+          <w:sz w:val="24"/>
+          <w:szCs w:val="24"/>
+        </w:rPr>
+        <w:t>Keywords.properties</w:t>
+      </w:r>
+      <w:proofErr w:type="spellEnd"/>
+      <w:r>
+        <w:rPr>
+          <w:sz w:val="24"/>
+          <w:szCs w:val="24"/>
+        </w:rPr>
+        <w:t>", this file has key v</w:t>
       </w:r>
       <w:r>
         <w:rPr>
@@ -473,7 +959,71 @@
           <w:sz w:val="24"/>
           <w:szCs w:val="24"/>
         </w:rPr>
-        <w:t>keywords related to "music and movie" domain. We first split the question by spaces. And usin</w:t>
+        <w:t xml:space="preserve">keywords related to "music and movie" domain. </w:t>
+      </w:r>
+      <w:r>
+        <w:rPr>
+          <w:sz w:val="24"/>
+          <w:szCs w:val="24"/>
+        </w:rPr>
+        <w:t xml:space="preserve">We first call the lemmatization function provided in the Stanford </w:t>
+      </w:r>
+      <w:proofErr w:type="spellStart"/>
+      <w:r>
+        <w:rPr>
+          <w:sz w:val="24"/>
+          <w:szCs w:val="24"/>
+        </w:rPr>
+        <w:t>CoreNLP</w:t>
+      </w:r>
+      <w:proofErr w:type="spellEnd"/>
+      <w:r>
+        <w:rPr>
+          <w:sz w:val="24"/>
+          <w:szCs w:val="24"/>
+        </w:rPr>
+        <w:t>. This will enable us to limit our “</w:t>
+      </w:r>
+      <w:proofErr w:type="spellStart"/>
+      <w:r>
+        <w:rPr>
+          <w:sz w:val="24"/>
+          <w:szCs w:val="24"/>
+        </w:rPr>
+        <w:t>Keywords.properties</w:t>
+      </w:r>
+      <w:proofErr w:type="spellEnd"/>
+      <w:r>
+        <w:rPr>
+          <w:sz w:val="24"/>
+          <w:szCs w:val="24"/>
+        </w:rPr>
+        <w:t>” to only stem words. We later use this “</w:t>
+      </w:r>
+      <w:proofErr w:type="spellStart"/>
+      <w:r>
+        <w:rPr>
+          <w:sz w:val="24"/>
+          <w:szCs w:val="24"/>
+        </w:rPr>
+        <w:t>lemmatizedQuestion</w:t>
+      </w:r>
+      <w:proofErr w:type="spellEnd"/>
+      <w:r>
+        <w:rPr>
+          <w:sz w:val="24"/>
+          <w:szCs w:val="24"/>
+        </w:rPr>
+        <w:t xml:space="preserve">” and split it </w:t>
+      </w:r>
+      <w:bookmarkStart w:id="0" w:name="_GoBack"/>
+      <w:bookmarkEnd w:id="0"/>
+      <w:r>
+        <w:rPr>
+          <w:sz w:val="24"/>
+          <w:szCs w:val="24"/>
+        </w:rPr>
+        <w:t>by spaces. And usin</w:t>
       </w:r>
       <w:r>
         <w:rPr>
@@ -519,21 +1069,78 @@
           <w:sz w:val="24"/>
           <w:szCs w:val="24"/>
         </w:rPr>
-        <w:t>a) If our "namedEntities" has "LOCATION", then we check if it has "PERSON" too. Because su</w:t>
-      </w:r>
-      <w:r>
-        <w:rPr>
-          <w:sz w:val="24"/>
-          <w:szCs w:val="24"/>
-        </w:rPr>
-        <w:t xml:space="preserve">ppose the question can be "Was </w:t>
-      </w:r>
-      <w:r>
-        <w:rPr>
-          <w:sz w:val="24"/>
-          <w:szCs w:val="24"/>
-        </w:rPr>
-        <w:t>Beyonce born in USA". A named entity recognition will return "PERSON" for "Beyonce" and "LOCATION" for "</w:t>
+        <w:t>a) If our "</w:t>
+      </w:r>
+      <w:proofErr w:type="spellStart"/>
+      <w:r>
+        <w:rPr>
+          <w:sz w:val="24"/>
+          <w:szCs w:val="24"/>
+        </w:rPr>
+        <w:t>namedEntities</w:t>
+      </w:r>
+      <w:proofErr w:type="spellEnd"/>
+      <w:r>
+        <w:rPr>
+          <w:sz w:val="24"/>
+          <w:szCs w:val="24"/>
+        </w:rPr>
+        <w:t>" has "LOCATION", then we check if it has "PERSON" too. Because su</w:t>
+      </w:r>
+      <w:r>
+        <w:rPr>
+          <w:sz w:val="24"/>
+          <w:szCs w:val="24"/>
+        </w:rPr>
+        <w:t xml:space="preserve">ppose the question </w:t>
+      </w:r>
+      <w:proofErr w:type="gramStart"/>
+      <w:r>
+        <w:rPr>
+          <w:sz w:val="24"/>
+          <w:szCs w:val="24"/>
+        </w:rPr>
+        <w:t>can</w:t>
+      </w:r>
+      <w:proofErr w:type="gramEnd"/>
+      <w:r>
+        <w:rPr>
+          <w:sz w:val="24"/>
+          <w:szCs w:val="24"/>
+        </w:rPr>
+        <w:t xml:space="preserve"> be "Was </w:t>
+      </w:r>
+      <w:proofErr w:type="spellStart"/>
+      <w:r>
+        <w:rPr>
+          <w:sz w:val="24"/>
+          <w:szCs w:val="24"/>
+        </w:rPr>
+        <w:t>Beyonce</w:t>
+      </w:r>
+      <w:proofErr w:type="spellEnd"/>
+      <w:r>
+        <w:rPr>
+          <w:sz w:val="24"/>
+          <w:szCs w:val="24"/>
+        </w:rPr>
+        <w:t xml:space="preserve"> born in USA". A named entity recognition will return "PERSON" for "</w:t>
+      </w:r>
+      <w:proofErr w:type="spellStart"/>
+      <w:r>
+        <w:rPr>
+          <w:sz w:val="24"/>
+          <w:szCs w:val="24"/>
+        </w:rPr>
+        <w:t>Beyonce</w:t>
+      </w:r>
+      <w:proofErr w:type="spellEnd"/>
+      <w:r>
+        <w:rPr>
+          <w:sz w:val="24"/>
+          <w:szCs w:val="24"/>
+        </w:rPr>
+        <w:t>" and "LOCATION" for "</w:t>
       </w:r>
       <w:r>
         <w:rPr>
@@ -547,7 +1154,15 @@
           <w:sz w:val="24"/>
           <w:szCs w:val="24"/>
         </w:rPr>
-        <w:t>to a MUSIC domain. Since we aren't using any Database right now to rightfully disambiguate bet</w:t>
+        <w:t xml:space="preserve">to a MUSIC domain. Since we aren't using any Database right now to </w:t>
+      </w:r>
+      <w:r>
+        <w:rPr>
+          <w:sz w:val="24"/>
+          <w:szCs w:val="24"/>
+        </w:rPr>
+        <w:lastRenderedPageBreak/>
+        <w:t>rightfully disambiguate bet</w:t>
       </w:r>
       <w:r>
         <w:rPr>
@@ -579,8 +1194,23 @@
           <w:sz w:val="24"/>
           <w:szCs w:val="24"/>
         </w:rPr>
-        <w:lastRenderedPageBreak/>
-        <w:t xml:space="preserve">b) If the "namedEntities" does not have any "LOCATION" and has "PERSON", this clearly means that </w:t>
+        <w:t>b) If the "</w:t>
+      </w:r>
+      <w:proofErr w:type="spellStart"/>
+      <w:r>
+        <w:rPr>
+          <w:sz w:val="24"/>
+          <w:szCs w:val="24"/>
+        </w:rPr>
+        <w:t>namedEntities</w:t>
+      </w:r>
+      <w:proofErr w:type="spellEnd"/>
+      <w:r>
+        <w:rPr>
+          <w:sz w:val="24"/>
+          <w:szCs w:val="24"/>
+        </w:rPr>
+        <w:t xml:space="preserve">" does not have any "LOCATION" and has "PERSON", this clearly means that </w:t>
       </w:r>
       <w:r>
         <w:rPr>
@@ -612,7 +1242,23 @@
           <w:sz w:val="24"/>
           <w:szCs w:val="24"/>
         </w:rPr>
-        <w:t>c) Similarly if the "namedEntities" has only "LOCATION" this means it belongs to the "GEOGRAPHY" domain.</w:t>
+        <w:t>c) Similarly if the "</w:t>
+      </w:r>
+      <w:proofErr w:type="spellStart"/>
+      <w:r>
+        <w:rPr>
+          <w:sz w:val="24"/>
+          <w:szCs w:val="24"/>
+        </w:rPr>
+        <w:t>namedEntities</w:t>
+      </w:r>
+      <w:proofErr w:type="spellEnd"/>
+      <w:r>
+        <w:rPr>
+          <w:sz w:val="24"/>
+          <w:szCs w:val="24"/>
+        </w:rPr>
+        <w:t>" has only "LOCATION" this means it belongs to the "GEOGRAPHY" domain.</w:t>
       </w:r>
     </w:p>
     <w:p>
@@ -630,7 +1276,23 @@
           <w:sz w:val="24"/>
           <w:szCs w:val="24"/>
         </w:rPr>
-        <w:t>d) If there is no useful "namedEntites" returned, then we check the keywords in the property file to see if any of the question keywords maps to the MUSIC or MOVIE domain.</w:t>
+        <w:t>d) If there is no useful "</w:t>
+      </w:r>
+      <w:proofErr w:type="spellStart"/>
+      <w:r>
+        <w:rPr>
+          <w:sz w:val="24"/>
+          <w:szCs w:val="24"/>
+        </w:rPr>
+        <w:t>namedEntites</w:t>
+      </w:r>
+      <w:proofErr w:type="spellEnd"/>
+      <w:r>
+        <w:rPr>
+          <w:sz w:val="24"/>
+          <w:szCs w:val="24"/>
+        </w:rPr>
+        <w:t>" returned, then we check the keywords in the property file to see if any of the question keywords maps to the MUSIC or MOVIE domain.</w:t>
       </w:r>
     </w:p>
     <w:p>
@@ -648,7 +1310,55 @@
           <w:sz w:val="24"/>
           <w:szCs w:val="24"/>
         </w:rPr>
-        <w:t>e) If not, then we check if the pattern matches the "patternGeo" i.e. ".*\\bJJS\\b.*\\bNN\\b.*", this basical</w:t>
+        <w:t>e) If not, then we check if the pattern matches the "</w:t>
+      </w:r>
+      <w:proofErr w:type="spellStart"/>
+      <w:r>
+        <w:rPr>
+          <w:sz w:val="24"/>
+          <w:szCs w:val="24"/>
+        </w:rPr>
+        <w:t>patternGeo</w:t>
+      </w:r>
+      <w:proofErr w:type="spellEnd"/>
+      <w:r>
+        <w:rPr>
+          <w:sz w:val="24"/>
+          <w:szCs w:val="24"/>
+        </w:rPr>
+        <w:t>" i.e. ".*\\</w:t>
+      </w:r>
+      <w:proofErr w:type="spellStart"/>
+      <w:r>
+        <w:rPr>
+          <w:sz w:val="24"/>
+          <w:szCs w:val="24"/>
+        </w:rPr>
+        <w:t>bJJS</w:t>
+      </w:r>
+      <w:proofErr w:type="spellEnd"/>
+      <w:r>
+        <w:rPr>
+          <w:sz w:val="24"/>
+          <w:szCs w:val="24"/>
+        </w:rPr>
+        <w:t>\\b.*\\</w:t>
+      </w:r>
+      <w:proofErr w:type="spellStart"/>
+      <w:r>
+        <w:rPr>
+          <w:sz w:val="24"/>
+          <w:szCs w:val="24"/>
+        </w:rPr>
+        <w:t>bNN</w:t>
+      </w:r>
+      <w:proofErr w:type="spellEnd"/>
+      <w:r>
+        <w:rPr>
+          <w:sz w:val="24"/>
+          <w:szCs w:val="24"/>
+        </w:rPr>
+        <w:t>\\b.*", this basical</w:t>
       </w:r>
       <w:r>
         <w:rPr>
@@ -857,7 +1567,25 @@
           <w:sz w:val="24"/>
           <w:szCs w:val="24"/>
         </w:rPr>
-        <w:t xml:space="preserve">Why we used Stanford CoreNLP Parser: - </w:t>
+        <w:t xml:space="preserve">Why we used Stanford </w:t>
+      </w:r>
+      <w:proofErr w:type="spellStart"/>
+      <w:r>
+        <w:rPr>
+          <w:b/>
+          <w:sz w:val="24"/>
+          <w:szCs w:val="24"/>
+        </w:rPr>
+        <w:t>CoreNLP</w:t>
+      </w:r>
+      <w:proofErr w:type="spellEnd"/>
+      <w:r>
+        <w:rPr>
+          <w:b/>
+          <w:sz w:val="24"/>
+          <w:szCs w:val="24"/>
+        </w:rPr>
+        <w:t xml:space="preserve"> Parser: - </w:t>
       </w:r>
       <w:r>
         <w:rPr>
@@ -871,14 +1599,78 @@
           <w:sz w:val="24"/>
           <w:szCs w:val="24"/>
         </w:rPr>
-        <w:t xml:space="preserve"> and my teammate have worked for years on Java. And there are some features which we have worked on using the Stanford CoreNLP parser before, for e.g. in the Homework 2 &amp; 3.  So we found it easy to use Stanford CoreNLP Parser. Also there are some features which we wanted to use in this part 1, like “Named Entity Recognition.” And since there is a simple option to use this feature, we wanted to use Stanford Parser. </w:t>
-      </w:r>
-      <w:r>
-        <w:rPr>
-          <w:sz w:val="24"/>
-          <w:szCs w:val="24"/>
-        </w:rPr>
-        <w:t>And also we don’t have to give the grammar in Stanford CoreNLP. And we are also thinking of using this project as a Web Service in future, and CoreNLP provides support to run as a simple web service.</w:t>
+        <w:t xml:space="preserve"> and my teammate have worked for years on Java. And there are some features which we have worked on using the Stanford </w:t>
+      </w:r>
+      <w:proofErr w:type="spellStart"/>
+      <w:r>
+        <w:rPr>
+          <w:sz w:val="24"/>
+          <w:szCs w:val="24"/>
+        </w:rPr>
+        <w:t>CoreNLP</w:t>
+      </w:r>
+      <w:proofErr w:type="spellEnd"/>
+      <w:r>
+        <w:rPr>
+          <w:sz w:val="24"/>
+          <w:szCs w:val="24"/>
+        </w:rPr>
+        <w:t xml:space="preserve"> parser before, for e.g. in the Homework 2 &amp; 3.  So we found it easy to use Stanford </w:t>
+      </w:r>
+      <w:proofErr w:type="spellStart"/>
+      <w:r>
+        <w:rPr>
+          <w:sz w:val="24"/>
+          <w:szCs w:val="24"/>
+        </w:rPr>
+        <w:t>CoreNLP</w:t>
+      </w:r>
+      <w:proofErr w:type="spellEnd"/>
+      <w:r>
+        <w:rPr>
+          <w:sz w:val="24"/>
+          <w:szCs w:val="24"/>
+        </w:rPr>
+        <w:t xml:space="preserve"> Parser. Also there are some features which we wanted to use in this part 1, like “Named Entity Recognition.” And since there is a simple option to use this feature, we wanted to use Stanford Parser. </w:t>
+      </w:r>
+      <w:r>
+        <w:rPr>
+          <w:sz w:val="24"/>
+          <w:szCs w:val="24"/>
+        </w:rPr>
+        <w:t xml:space="preserve">And also we don’t have to give the grammar in Stanford </w:t>
+      </w:r>
+      <w:proofErr w:type="spellStart"/>
+      <w:r>
+        <w:rPr>
+          <w:sz w:val="24"/>
+          <w:szCs w:val="24"/>
+        </w:rPr>
+        <w:t>CoreNLP</w:t>
+      </w:r>
+      <w:proofErr w:type="spellEnd"/>
+      <w:r>
+        <w:rPr>
+          <w:sz w:val="24"/>
+          <w:szCs w:val="24"/>
+        </w:rPr>
+        <w:t xml:space="preserve">. And we are also thinking of using this project as a Web Service in future, and </w:t>
+      </w:r>
+      <w:proofErr w:type="spellStart"/>
+      <w:r>
+        <w:rPr>
+          <w:sz w:val="24"/>
+          <w:szCs w:val="24"/>
+        </w:rPr>
+        <w:t>CoreNLP</w:t>
+      </w:r>
+      <w:proofErr w:type="spellEnd"/>
+      <w:r>
+        <w:rPr>
+          <w:sz w:val="24"/>
+          <w:szCs w:val="24"/>
+        </w:rPr>
+        <w:t xml:space="preserve"> provides support to run as a simple web service.</w:t>
       </w:r>
     </w:p>
     <w:p>
@@ -896,7 +1688,23 @@
           <w:sz w:val="24"/>
           <w:szCs w:val="24"/>
         </w:rPr>
-        <w:t>All these reasons compelled us to use Stanford’s CoreNLP Parser.</w:t>
+        <w:t xml:space="preserve">All these reasons compelled us to use Stanford’s </w:t>
+      </w:r>
+      <w:proofErr w:type="spellStart"/>
+      <w:r>
+        <w:rPr>
+          <w:sz w:val="24"/>
+          <w:szCs w:val="24"/>
+        </w:rPr>
+        <w:t>CoreNLP</w:t>
+      </w:r>
+      <w:proofErr w:type="spellEnd"/>
+      <w:r>
+        <w:rPr>
+          <w:sz w:val="24"/>
+          <w:szCs w:val="24"/>
+        </w:rPr>
+        <w:t xml:space="preserve"> Parser.</w:t>
       </w:r>
     </w:p>
     <w:p>
@@ -952,7 +1760,6 @@
           <w:sz w:val="28"/>
           <w:szCs w:val="28"/>
         </w:rPr>
-        <w:lastRenderedPageBreak/>
         <w:t xml:space="preserve">Parse Trees: - </w:t>
       </w:r>
     </w:p>
@@ -974,12 +1781,21 @@
         </w:rPr>
         <w:t xml:space="preserve">1c) </w:t>
       </w:r>
-      <w:r>
-        <w:rPr>
-          <w:sz w:val="24"/>
-          <w:szCs w:val="24"/>
-        </w:rPr>
-        <w:t>Is the Pacific deeper than the Atlantic?</w:t>
+      <w:proofErr w:type="gramStart"/>
+      <w:r>
+        <w:rPr>
+          <w:sz w:val="24"/>
+          <w:szCs w:val="24"/>
+        </w:rPr>
+        <w:t>Is</w:t>
+      </w:r>
+      <w:proofErr w:type="gramEnd"/>
+      <w:r>
+        <w:rPr>
+          <w:sz w:val="24"/>
+          <w:szCs w:val="24"/>
+        </w:rPr>
+        <w:t xml:space="preserve"> the Pacific deeper than the Atlantic?</w:t>
       </w:r>
     </w:p>
     <w:p>
@@ -1005,7 +1821,23 @@
           <w:sz w:val="24"/>
           <w:szCs w:val="24"/>
         </w:rPr>
-        <w:t xml:space="preserve"> (ROOT (SQ (VBZ Is) (NP (DT the) (NNP Pacific)) (NP (NP (JJR deeper)) (PP (IN than) (NP (DT the) (NNP Atlantic)))) (. ?)))</w:t>
+        <w:t xml:space="preserve"> (ROOT (SQ (VBZ Is) (NP (DT the) (NNP Pacific)) (NP (NP (JJR deeper)) (PP (IN than) (NP (DT the) (NNP Atlantic)))) (</w:t>
+      </w:r>
+      <w:proofErr w:type="gramStart"/>
+      <w:r>
+        <w:rPr>
+          <w:sz w:val="24"/>
+          <w:szCs w:val="24"/>
+        </w:rPr>
+        <w:t>. ?</w:t>
+      </w:r>
+      <w:proofErr w:type="gramEnd"/>
+      <w:r>
+        <w:rPr>
+          <w:sz w:val="24"/>
+          <w:szCs w:val="24"/>
+        </w:rPr>
+        <w:t>)))</w:t>
       </w:r>
     </w:p>
     <w:p>
@@ -1031,7 +1863,25 @@
           <w:sz w:val="24"/>
           <w:szCs w:val="24"/>
         </w:rPr>
-        <w:t xml:space="preserve"> Did Swank win the oscar in 2000?</w:t>
+        <w:t xml:space="preserve"> Did Swank win the </w:t>
+      </w:r>
+      <w:proofErr w:type="spellStart"/>
+      <w:proofErr w:type="gramStart"/>
+      <w:r>
+        <w:rPr>
+          <w:sz w:val="24"/>
+          <w:szCs w:val="24"/>
+        </w:rPr>
+        <w:t>oscar</w:t>
+      </w:r>
+      <w:proofErr w:type="spellEnd"/>
+      <w:proofErr w:type="gramEnd"/>
+      <w:r>
+        <w:rPr>
+          <w:sz w:val="24"/>
+          <w:szCs w:val="24"/>
+        </w:rPr>
+        <w:t xml:space="preserve"> in 2000?</w:t>
       </w:r>
     </w:p>
     <w:p>
@@ -1057,7 +1907,39 @@
           <w:sz w:val="24"/>
           <w:szCs w:val="24"/>
         </w:rPr>
-        <w:t>(ROOT (SQ (VBD Did) (NP (NNP Swank)) (VP (VB win) (NP (NP (DT the) (NN oscar)) (PP (IN in) (NP (CD 2000))))) (. ?)))</w:t>
+        <w:t xml:space="preserve">(ROOT (SQ (VBD Did) (NP (NNP Swank)) (VP (VB win) (NP (NP (DT the) (NN </w:t>
+      </w:r>
+      <w:proofErr w:type="spellStart"/>
+      <w:r>
+        <w:rPr>
+          <w:sz w:val="24"/>
+          <w:szCs w:val="24"/>
+        </w:rPr>
+        <w:t>oscar</w:t>
+      </w:r>
+      <w:proofErr w:type="spellEnd"/>
+      <w:r>
+        <w:rPr>
+          <w:sz w:val="24"/>
+          <w:szCs w:val="24"/>
+        </w:rPr>
+        <w:t>)) (PP (IN in) (NP (CD 2000))))) (</w:t>
+      </w:r>
+      <w:proofErr w:type="gramStart"/>
+      <w:r>
+        <w:rPr>
+          <w:sz w:val="24"/>
+          <w:szCs w:val="24"/>
+        </w:rPr>
+        <w:t>. ?</w:t>
+      </w:r>
+      <w:proofErr w:type="gramEnd"/>
+      <w:r>
+        <w:rPr>
+          <w:sz w:val="24"/>
+          <w:szCs w:val="24"/>
+        </w:rPr>
+        <w:t>)))</w:t>
       </w:r>
     </w:p>
     <w:p>
@@ -1083,7 +1965,23 @@
           <w:sz w:val="24"/>
           <w:szCs w:val="24"/>
         </w:rPr>
-        <w:t xml:space="preserve"> Is the Shining by Kubrik?</w:t>
+        <w:t xml:space="preserve"> Is the Shining by </w:t>
+      </w:r>
+      <w:proofErr w:type="spellStart"/>
+      <w:r>
+        <w:rPr>
+          <w:sz w:val="24"/>
+          <w:szCs w:val="24"/>
+        </w:rPr>
+        <w:t>Kubrik</w:t>
+      </w:r>
+      <w:proofErr w:type="spellEnd"/>
+      <w:r>
+        <w:rPr>
+          <w:sz w:val="24"/>
+          <w:szCs w:val="24"/>
+        </w:rPr>
+        <w:t>?</w:t>
       </w:r>
     </w:p>
     <w:p>
@@ -1109,7 +2007,39 @@
           <w:sz w:val="24"/>
           <w:szCs w:val="24"/>
         </w:rPr>
-        <w:t>(ROOT (SQ (VBZ Is) (NP (DT the)) (NP (NP (VBG Shining)) (PP (IN by) (NP (NNP Kubrik)))) (. ?)))</w:t>
+        <w:t xml:space="preserve">(ROOT (SQ (VBZ Is) (NP (DT the)) (NP (NP (VBG Shining)) (PP (IN by) (NP (NNP </w:t>
+      </w:r>
+      <w:proofErr w:type="spellStart"/>
+      <w:r>
+        <w:rPr>
+          <w:sz w:val="24"/>
+          <w:szCs w:val="24"/>
+        </w:rPr>
+        <w:t>Kubrik</w:t>
+      </w:r>
+      <w:proofErr w:type="spellEnd"/>
+      <w:r>
+        <w:rPr>
+          <w:sz w:val="24"/>
+          <w:szCs w:val="24"/>
+        </w:rPr>
+        <w:t>)))) (</w:t>
+      </w:r>
+      <w:proofErr w:type="gramStart"/>
+      <w:r>
+        <w:rPr>
+          <w:sz w:val="24"/>
+          <w:szCs w:val="24"/>
+        </w:rPr>
+        <w:t>. ?</w:t>
+      </w:r>
+      <w:proofErr w:type="gramEnd"/>
+      <w:r>
+        <w:rPr>
+          <w:sz w:val="24"/>
+          <w:szCs w:val="24"/>
+        </w:rPr>
+        <w:t>)))</w:t>
       </w:r>
     </w:p>
     <w:p>
@@ -1135,7 +2065,39 @@
           <w:sz w:val="24"/>
           <w:szCs w:val="24"/>
         </w:rPr>
-        <w:t xml:space="preserve"> Does the album Thriller include the track BeatIt?</w:t>
+        <w:t xml:space="preserve"> </w:t>
+      </w:r>
+      <w:proofErr w:type="gramStart"/>
+      <w:r>
+        <w:rPr>
+          <w:sz w:val="24"/>
+          <w:szCs w:val="24"/>
+        </w:rPr>
+        <w:t>Does</w:t>
+      </w:r>
+      <w:proofErr w:type="gramEnd"/>
+      <w:r>
+        <w:rPr>
+          <w:sz w:val="24"/>
+          <w:szCs w:val="24"/>
+        </w:rPr>
+        <w:t xml:space="preserve"> the album Thriller include the track </w:t>
+      </w:r>
+      <w:proofErr w:type="spellStart"/>
+      <w:r>
+        <w:rPr>
+          <w:sz w:val="24"/>
+          <w:szCs w:val="24"/>
+        </w:rPr>
+        <w:t>BeatIt</w:t>
+      </w:r>
+      <w:proofErr w:type="spellEnd"/>
+      <w:r>
+        <w:rPr>
+          <w:sz w:val="24"/>
+          <w:szCs w:val="24"/>
+        </w:rPr>
+        <w:t>?</w:t>
       </w:r>
     </w:p>
     <w:p>
@@ -1161,7 +2123,39 @@
           <w:sz w:val="24"/>
           <w:szCs w:val="24"/>
         </w:rPr>
-        <w:t>(ROOT (S (VP (VBZ Does) (SBAR (S (NP (DT the) (NN album) (NN Thriller)) (VP (VBP include) (NP (DT the) (NN track) (NN BeatIt)))))) (. ?)))</w:t>
+        <w:t xml:space="preserve">(ROOT (S (VP (VBZ Does) (SBAR (S (NP (DT the) (NN album) (NN Thriller)) (VP (VBP include) (NP (DT the) (NN track) (NN </w:t>
+      </w:r>
+      <w:proofErr w:type="spellStart"/>
+      <w:r>
+        <w:rPr>
+          <w:sz w:val="24"/>
+          <w:szCs w:val="24"/>
+        </w:rPr>
+        <w:t>BeatIt</w:t>
+      </w:r>
+      <w:proofErr w:type="spellEnd"/>
+      <w:r>
+        <w:rPr>
+          <w:sz w:val="24"/>
+          <w:szCs w:val="24"/>
+        </w:rPr>
+        <w:t>)))))) (</w:t>
+      </w:r>
+      <w:proofErr w:type="gramStart"/>
+      <w:r>
+        <w:rPr>
+          <w:sz w:val="24"/>
+          <w:szCs w:val="24"/>
+        </w:rPr>
+        <w:t>. ?</w:t>
+      </w:r>
+      <w:proofErr w:type="gramEnd"/>
+      <w:r>
+        <w:rPr>
+          <w:sz w:val="24"/>
+          <w:szCs w:val="24"/>
+        </w:rPr>
+        <w:t>)))</w:t>
       </w:r>
     </w:p>
     <w:p>
@@ -1187,7 +2181,23 @@
           <w:sz w:val="24"/>
           <w:szCs w:val="24"/>
         </w:rPr>
-        <w:t xml:space="preserve"> Who directed Hugo?</w:t>
+        <w:t xml:space="preserve"> </w:t>
+      </w:r>
+      <w:proofErr w:type="gramStart"/>
+      <w:r>
+        <w:rPr>
+          <w:sz w:val="24"/>
+          <w:szCs w:val="24"/>
+        </w:rPr>
+        <w:t>Who</w:t>
+      </w:r>
+      <w:proofErr w:type="gramEnd"/>
+      <w:r>
+        <w:rPr>
+          <w:sz w:val="24"/>
+          <w:szCs w:val="24"/>
+        </w:rPr>
+        <w:t xml:space="preserve"> directed Hugo?</w:t>
       </w:r>
     </w:p>
     <w:p>
@@ -1213,7 +2223,23 @@
           <w:sz w:val="24"/>
           <w:szCs w:val="24"/>
         </w:rPr>
-        <w:t>(ROOT (SBARQ (WHNP (WP Who)) (SQ (VP (VBD directed) (NP (NNP Hugo)))) (. ?)))</w:t>
+        <w:t>(ROOT (SBARQ (WHNP (WP Who)) (SQ (VP (VBD directed) (NP (NNP Hugo)))) (</w:t>
+      </w:r>
+      <w:proofErr w:type="gramStart"/>
+      <w:r>
+        <w:rPr>
+          <w:sz w:val="24"/>
+          <w:szCs w:val="24"/>
+        </w:rPr>
+        <w:t>. ?</w:t>
+      </w:r>
+      <w:proofErr w:type="gramEnd"/>
+      <w:r>
+        <w:rPr>
+          <w:sz w:val="24"/>
+          <w:szCs w:val="24"/>
+        </w:rPr>
+        <w:t>)))</w:t>
       </w:r>
     </w:p>
     <w:p>
@@ -1239,7 +2265,39 @@
           <w:sz w:val="24"/>
           <w:szCs w:val="24"/>
         </w:rPr>
-        <w:t xml:space="preserve"> Which is the scary movie by Kubrik with Nicholson?</w:t>
+        <w:t xml:space="preserve"> </w:t>
+      </w:r>
+      <w:proofErr w:type="gramStart"/>
+      <w:r>
+        <w:rPr>
+          <w:sz w:val="24"/>
+          <w:szCs w:val="24"/>
+        </w:rPr>
+        <w:t>Which</w:t>
+      </w:r>
+      <w:proofErr w:type="gramEnd"/>
+      <w:r>
+        <w:rPr>
+          <w:sz w:val="24"/>
+          <w:szCs w:val="24"/>
+        </w:rPr>
+        <w:t xml:space="preserve"> is the scary movie by </w:t>
+      </w:r>
+      <w:proofErr w:type="spellStart"/>
+      <w:r>
+        <w:rPr>
+          <w:sz w:val="24"/>
+          <w:szCs w:val="24"/>
+        </w:rPr>
+        <w:t>Kubrik</w:t>
+      </w:r>
+      <w:proofErr w:type="spellEnd"/>
+      <w:r>
+        <w:rPr>
+          <w:sz w:val="24"/>
+          <w:szCs w:val="24"/>
+        </w:rPr>
+        <w:t xml:space="preserve"> with Nicholson?</w:t>
       </w:r>
     </w:p>
     <w:p>
@@ -1265,7 +2323,39 @@
           <w:sz w:val="24"/>
           <w:szCs w:val="24"/>
         </w:rPr>
-        <w:t>(ROOT (SBARQ (WHNP (WDT Which)) (SQ (VBZ is) (NP (NP (DT the) (JJ scary) (NN movie)) (PP (IN by) (NP (NP (NN Kubrik)) (PP (IN with) (NP (NN Nicholson))))))) (. ?)))</w:t>
+        <w:t xml:space="preserve">(ROOT (SBARQ (WHNP (WDT Which)) (SQ (VBZ is) (NP (NP (DT the) (JJ scary) (NN movie)) (PP (IN by) (NP (NP (NN </w:t>
+      </w:r>
+      <w:proofErr w:type="spellStart"/>
+      <w:r>
+        <w:rPr>
+          <w:sz w:val="24"/>
+          <w:szCs w:val="24"/>
+        </w:rPr>
+        <w:t>Kubrik</w:t>
+      </w:r>
+      <w:proofErr w:type="spellEnd"/>
+      <w:r>
+        <w:rPr>
+          <w:sz w:val="24"/>
+          <w:szCs w:val="24"/>
+        </w:rPr>
+        <w:t>)) (PP (IN with) (NP (NN Nicholson))))))) (</w:t>
+      </w:r>
+      <w:proofErr w:type="gramStart"/>
+      <w:r>
+        <w:rPr>
+          <w:sz w:val="24"/>
+          <w:szCs w:val="24"/>
+        </w:rPr>
+        <w:t>. ?</w:t>
+      </w:r>
+      <w:proofErr w:type="gramEnd"/>
+      <w:r>
+        <w:rPr>
+          <w:sz w:val="24"/>
+          <w:szCs w:val="24"/>
+        </w:rPr>
+        <w:t>)))</w:t>
       </w:r>
     </w:p>
     <w:p>
@@ -1291,7 +2381,23 @@
           <w:sz w:val="24"/>
           <w:szCs w:val="24"/>
         </w:rPr>
-        <w:t xml:space="preserve"> In which continent does Canada lie?</w:t>
+        <w:t xml:space="preserve"> </w:t>
+      </w:r>
+      <w:proofErr w:type="gramStart"/>
+      <w:r>
+        <w:rPr>
+          <w:sz w:val="24"/>
+          <w:szCs w:val="24"/>
+        </w:rPr>
+        <w:t>In</w:t>
+      </w:r>
+      <w:proofErr w:type="gramEnd"/>
+      <w:r>
+        <w:rPr>
+          <w:sz w:val="24"/>
+          <w:szCs w:val="24"/>
+        </w:rPr>
+        <w:t xml:space="preserve"> which continent does Canada lie?</w:t>
       </w:r>
     </w:p>
     <w:p>
@@ -1317,7 +2423,23 @@
           <w:sz w:val="24"/>
           <w:szCs w:val="24"/>
         </w:rPr>
-        <w:t>(ROOT (SBARQ (WHPP (IN In) (WHNP (WDT which) (NN continent))) (SQ (VBZ does) (NP (NNP Canada)) (VP (VB lie))) (. ?)))</w:t>
+        <w:t>(ROOT (SBARQ (WHPP (IN In) (WHNP (WDT which) (NN continent))) (SQ (VBZ does) (NP (NNP Canada)) (VP (VB lie))) (</w:t>
+      </w:r>
+      <w:proofErr w:type="gramStart"/>
+      <w:r>
+        <w:rPr>
+          <w:sz w:val="24"/>
+          <w:szCs w:val="24"/>
+        </w:rPr>
+        <w:t>. ?</w:t>
+      </w:r>
+      <w:proofErr w:type="gramEnd"/>
+      <w:r>
+        <w:rPr>
+          <w:sz w:val="24"/>
+          <w:szCs w:val="24"/>
+        </w:rPr>
+        <w:t>)))</w:t>
       </w:r>
     </w:p>
     <w:p>
@@ -1343,7 +2465,23 @@
           <w:sz w:val="24"/>
           <w:szCs w:val="24"/>
         </w:rPr>
-        <w:t xml:space="preserve"> With which countries does France have a border?</w:t>
+        <w:t xml:space="preserve"> </w:t>
+      </w:r>
+      <w:proofErr w:type="gramStart"/>
+      <w:r>
+        <w:rPr>
+          <w:sz w:val="24"/>
+          <w:szCs w:val="24"/>
+        </w:rPr>
+        <w:t>With</w:t>
+      </w:r>
+      <w:proofErr w:type="gramEnd"/>
+      <w:r>
+        <w:rPr>
+          <w:sz w:val="24"/>
+          <w:szCs w:val="24"/>
+        </w:rPr>
+        <w:t xml:space="preserve"> which countries does France have a border?</w:t>
       </w:r>
     </w:p>
     <w:p>
@@ -1369,7 +2507,23 @@
           <w:sz w:val="24"/>
           <w:szCs w:val="24"/>
         </w:rPr>
-        <w:t>(ROOT (S (PP (IN With) (SBAR (WHNP (WDT which)) (S (NP (NNS countries)) (VP (VBZ does))))) (NP (NNP France)) (VP (VB have) (NP (DT a) (NN border))) (. ?)))</w:t>
+        <w:t>(ROOT (S (PP (IN With) (SBAR (WHNP (WDT which)) (S (NP (NNS countries)) (VP (VBZ does))))) (NP (NNP France)) (VP (VB have) (NP (DT a) (NN border))) (</w:t>
+      </w:r>
+      <w:proofErr w:type="gramStart"/>
+      <w:r>
+        <w:rPr>
+          <w:sz w:val="24"/>
+          <w:szCs w:val="24"/>
+        </w:rPr>
+        <w:t>. ?</w:t>
+      </w:r>
+      <w:proofErr w:type="gramEnd"/>
+      <w:r>
+        <w:rPr>
+          <w:sz w:val="24"/>
+          <w:szCs w:val="24"/>
+        </w:rPr>
+        <w:t>)))</w:t>
       </w:r>
     </w:p>
     <w:p>
@@ -1395,7 +2549,23 @@
           <w:sz w:val="24"/>
           <w:szCs w:val="24"/>
         </w:rPr>
-        <w:t xml:space="preserve"> Where was Gaga born?</w:t>
+        <w:t xml:space="preserve"> </w:t>
+      </w:r>
+      <w:proofErr w:type="gramStart"/>
+      <w:r>
+        <w:rPr>
+          <w:sz w:val="24"/>
+          <w:szCs w:val="24"/>
+        </w:rPr>
+        <w:t>Where</w:t>
+      </w:r>
+      <w:proofErr w:type="gramEnd"/>
+      <w:r>
+        <w:rPr>
+          <w:sz w:val="24"/>
+          <w:szCs w:val="24"/>
+        </w:rPr>
+        <w:t xml:space="preserve"> was Gaga born?</w:t>
       </w:r>
     </w:p>
     <w:p>
@@ -1414,6 +2584,7 @@
           <w:sz w:val="24"/>
           <w:szCs w:val="24"/>
         </w:rPr>
+        <w:lastRenderedPageBreak/>
         <w:t xml:space="preserve">Sol: - </w:t>
       </w:r>
       <w:r>
@@ -1421,7 +2592,23 @@
           <w:sz w:val="24"/>
           <w:szCs w:val="24"/>
         </w:rPr>
-        <w:t>(ROOT (SBARQ (WHADVP (WRB Where)) (SQ (VBD was) (NP (NNP Gaga)) (VP (VBN born))) (. ?)))</w:t>
+        <w:t>(ROOT (SBARQ (WHADVP (WRB Where)) (SQ (VBD was) (NP (NNP Gaga)) (VP (VBN born))) (</w:t>
+      </w:r>
+      <w:proofErr w:type="gramStart"/>
+      <w:r>
+        <w:rPr>
+          <w:sz w:val="24"/>
+          <w:szCs w:val="24"/>
+        </w:rPr>
+        <w:t>. ?</w:t>
+      </w:r>
+      <w:proofErr w:type="gramEnd"/>
+      <w:r>
+        <w:rPr>
+          <w:sz w:val="24"/>
+          <w:szCs w:val="24"/>
+        </w:rPr>
+        <w:t>)))</w:t>
       </w:r>
     </w:p>
     <w:p>
@@ -1440,7 +2627,6 @@
           <w:sz w:val="24"/>
           <w:szCs w:val="24"/>
         </w:rPr>
-        <w:lastRenderedPageBreak/>
         <w:t>2n)</w:t>
       </w:r>
       <w:r>
@@ -1448,7 +2634,23 @@
           <w:sz w:val="24"/>
           <w:szCs w:val="24"/>
         </w:rPr>
-        <w:t xml:space="preserve"> In which album does Aura appear?</w:t>
+        <w:t xml:space="preserve"> </w:t>
+      </w:r>
+      <w:proofErr w:type="gramStart"/>
+      <w:r>
+        <w:rPr>
+          <w:sz w:val="24"/>
+          <w:szCs w:val="24"/>
+        </w:rPr>
+        <w:t>In</w:t>
+      </w:r>
+      <w:proofErr w:type="gramEnd"/>
+      <w:r>
+        <w:rPr>
+          <w:sz w:val="24"/>
+          <w:szCs w:val="24"/>
+        </w:rPr>
+        <w:t xml:space="preserve"> which album does Aura appear?</w:t>
       </w:r>
     </w:p>
     <w:p>
@@ -1474,7 +2676,23 @@
           <w:sz w:val="24"/>
           <w:szCs w:val="24"/>
         </w:rPr>
-        <w:t>(ROOT (SBARQ (WHPP (IN In) (WHNP (WDT which) (NN album))) (SQ (VBZ does) (NP (NNP Aura)) (VP (VB appear))) (. ?)))</w:t>
+        <w:t>(ROOT (SBARQ (WHPP (IN In) (WHNP (WDT which) (NN album))) (SQ (VBZ does) (NP (NNP Aura)) (VP (VB appear))) (</w:t>
+      </w:r>
+      <w:proofErr w:type="gramStart"/>
+      <w:r>
+        <w:rPr>
+          <w:sz w:val="24"/>
+          <w:szCs w:val="24"/>
+        </w:rPr>
+        <w:t>. ?</w:t>
+      </w:r>
+      <w:proofErr w:type="gramEnd"/>
+      <w:r>
+        <w:rPr>
+          <w:sz w:val="24"/>
+          <w:szCs w:val="24"/>
+        </w:rPr>
+        <w:t>)))</w:t>
       </w:r>
     </w:p>
     <w:p>
@@ -1500,7 +2718,23 @@
           <w:sz w:val="24"/>
           <w:szCs w:val="24"/>
         </w:rPr>
-        <w:t xml:space="preserve"> Which album by Swift was released in 2014?</w:t>
+        <w:t xml:space="preserve"> </w:t>
+      </w:r>
+      <w:proofErr w:type="gramStart"/>
+      <w:r>
+        <w:rPr>
+          <w:sz w:val="24"/>
+          <w:szCs w:val="24"/>
+        </w:rPr>
+        <w:t>Which</w:t>
+      </w:r>
+      <w:proofErr w:type="gramEnd"/>
+      <w:r>
+        <w:rPr>
+          <w:sz w:val="24"/>
+          <w:szCs w:val="24"/>
+        </w:rPr>
+        <w:t xml:space="preserve"> album by Swift was released in 2014?</w:t>
       </w:r>
     </w:p>
     <w:p>
@@ -1526,7 +2760,23 @@
           <w:sz w:val="24"/>
           <w:szCs w:val="24"/>
         </w:rPr>
-        <w:t>(ROOT (SBARQ (WHNP (WHNP (WDT Which) (NN album)) (PP (IN by) (NP (NNP Swift)))) (SQ (VBD was) (VP (VBN released) (PP (IN in) (NP (CD 2014))))) (. ?)))</w:t>
+        <w:t>(ROOT (SBARQ (WHNP (WHNP (WDT Which) (NN album)) (PP (IN by) (NP (NNP Swift)))) (SQ (VBD was) (VP (VBN released) (PP (IN in) (NP (CD 2014))))) (</w:t>
+      </w:r>
+      <w:proofErr w:type="gramStart"/>
+      <w:r>
+        <w:rPr>
+          <w:sz w:val="24"/>
+          <w:szCs w:val="24"/>
+        </w:rPr>
+        <w:t>. ?</w:t>
+      </w:r>
+      <w:proofErr w:type="gramEnd"/>
+      <w:r>
+        <w:rPr>
+          <w:sz w:val="24"/>
+          <w:szCs w:val="24"/>
+        </w:rPr>
+        <w:t>)))</w:t>
       </w:r>
     </w:p>
     <w:p>
@@ -1562,6 +2812,7 @@
           <w:lang w:val="en-IN"/>
         </w:rPr>
       </w:pPr>
+      <w:proofErr w:type="gramStart"/>
       <w:r>
         <w:rPr>
           <w:rFonts w:ascii="Consolas" w:hAnsi="Consolas" w:cs="Consolas"/>
@@ -1574,6 +2825,7 @@
         </w:rPr>
         <w:t>public</w:t>
       </w:r>
+      <w:proofErr w:type="gramEnd"/>
       <w:r>
         <w:rPr>
           <w:rFonts w:ascii="Consolas" w:hAnsi="Consolas" w:cs="Consolas"/>
@@ -1604,8 +2856,31 @@
           <w:szCs w:val="24"/>
           <w:lang w:val="en-IN"/>
         </w:rPr>
-        <w:t xml:space="preserve"> String getDomian(String </w:t>
-      </w:r>
+        <w:t xml:space="preserve"> String </w:t>
+      </w:r>
+      <w:proofErr w:type="spellStart"/>
+      <w:r>
+        <w:rPr>
+          <w:rFonts w:ascii="Consolas" w:hAnsi="Consolas" w:cs="Consolas"/>
+          <w:color w:val="000000"/>
+          <w:sz w:val="24"/>
+          <w:szCs w:val="24"/>
+          <w:lang w:val="en-IN"/>
+        </w:rPr>
+        <w:t>getDomian</w:t>
+      </w:r>
+      <w:proofErr w:type="spellEnd"/>
+      <w:r>
+        <w:rPr>
+          <w:rFonts w:ascii="Consolas" w:hAnsi="Consolas" w:cs="Consolas"/>
+          <w:color w:val="000000"/>
+          <w:sz w:val="24"/>
+          <w:szCs w:val="24"/>
+          <w:lang w:val="en-IN"/>
+        </w:rPr>
+        <w:t xml:space="preserve">(String </w:t>
+      </w:r>
+      <w:proofErr w:type="spellStart"/>
       <w:r>
         <w:rPr>
           <w:rFonts w:ascii="Consolas" w:hAnsi="Consolas" w:cs="Consolas"/>
@@ -1616,6 +2891,7 @@
         </w:rPr>
         <w:t>ner</w:t>
       </w:r>
+      <w:proofErr w:type="spellEnd"/>
       <w:r>
         <w:rPr>
           <w:rFonts w:ascii="Consolas" w:hAnsi="Consolas" w:cs="Consolas"/>
@@ -1626,6 +2902,7 @@
         </w:rPr>
         <w:t xml:space="preserve">, String </w:t>
       </w:r>
+      <w:proofErr w:type="spellStart"/>
       <w:r>
         <w:rPr>
           <w:rFonts w:ascii="Consolas" w:hAnsi="Consolas" w:cs="Consolas"/>
@@ -1636,6 +2913,7 @@
         </w:rPr>
         <w:t>currentQuestion</w:t>
       </w:r>
+      <w:proofErr w:type="spellEnd"/>
       <w:r>
         <w:rPr>
           <w:rFonts w:ascii="Consolas" w:hAnsi="Consolas" w:cs="Consolas"/>
@@ -1686,8 +2964,20 @@
           <w:szCs w:val="24"/>
           <w:lang w:val="en-IN"/>
         </w:rPr>
-        <w:t xml:space="preserve"> IOException</w:t>
-      </w:r>
+        <w:t xml:space="preserve"> </w:t>
+      </w:r>
+      <w:proofErr w:type="spellStart"/>
+      <w:r>
+        <w:rPr>
+          <w:rFonts w:ascii="Consolas" w:hAnsi="Consolas" w:cs="Consolas"/>
+          <w:color w:val="000000"/>
+          <w:sz w:val="24"/>
+          <w:szCs w:val="24"/>
+          <w:lang w:val="en-IN"/>
+        </w:rPr>
+        <w:t>IOException</w:t>
+      </w:r>
+      <w:proofErr w:type="spellEnd"/>
     </w:p>
     <w:p>
       <w:pPr>
@@ -1747,6 +3037,7 @@
         </w:rPr>
         <w:tab/>
       </w:r>
+      <w:proofErr w:type="gramStart"/>
       <w:r>
         <w:rPr>
           <w:rFonts w:ascii="Consolas" w:hAnsi="Consolas" w:cs="Consolas"/>
@@ -1769,6 +3060,8 @@
         </w:rPr>
         <w:t>(</w:t>
       </w:r>
+      <w:proofErr w:type="spellStart"/>
+      <w:proofErr w:type="gramEnd"/>
       <w:r>
         <w:rPr>
           <w:rFonts w:ascii="Consolas" w:hAnsi="Consolas" w:cs="Consolas"/>
@@ -1779,6 +3072,7 @@
         </w:rPr>
         <w:t>ner</w:t>
       </w:r>
+      <w:proofErr w:type="spellEnd"/>
       <w:r>
         <w:rPr>
           <w:rFonts w:ascii="Consolas" w:hAnsi="Consolas" w:cs="Consolas"/>
@@ -1811,6 +3105,7 @@
         </w:rPr>
         <w:t xml:space="preserve"> || </w:t>
       </w:r>
+      <w:proofErr w:type="spellStart"/>
       <w:r>
         <w:rPr>
           <w:rFonts w:ascii="Consolas" w:hAnsi="Consolas" w:cs="Consolas"/>
@@ -1821,6 +3116,7 @@
         </w:rPr>
         <w:t>currentQuestion</w:t>
       </w:r>
+      <w:proofErr w:type="spellEnd"/>
       <w:r>
         <w:rPr>
           <w:rFonts w:ascii="Consolas" w:hAnsi="Consolas" w:cs="Consolas"/>
@@ -1895,6 +3191,7 @@
         </w:rPr>
         <w:t xml:space="preserve"> || </w:t>
       </w:r>
+      <w:proofErr w:type="spellStart"/>
       <w:r>
         <w:rPr>
           <w:rFonts w:ascii="Consolas" w:hAnsi="Consolas" w:cs="Consolas"/>
@@ -1913,8 +3210,20 @@
           <w:szCs w:val="24"/>
           <w:lang w:val="en-IN"/>
         </w:rPr>
-        <w:t xml:space="preserve">.length() == 0 || </w:t>
-      </w:r>
+        <w:t>.length</w:t>
+      </w:r>
+      <w:proofErr w:type="spellEnd"/>
+      <w:r>
+        <w:rPr>
+          <w:rFonts w:ascii="Consolas" w:hAnsi="Consolas" w:cs="Consolas"/>
+          <w:color w:val="000000"/>
+          <w:sz w:val="24"/>
+          <w:szCs w:val="24"/>
+          <w:lang w:val="en-IN"/>
+        </w:rPr>
+        <w:t xml:space="preserve">() == 0 || </w:t>
+      </w:r>
+      <w:proofErr w:type="spellStart"/>
       <w:r>
         <w:rPr>
           <w:rFonts w:ascii="Consolas" w:hAnsi="Consolas" w:cs="Consolas"/>
@@ -1933,8 +3242,20 @@
           <w:szCs w:val="24"/>
           <w:lang w:val="en-IN"/>
         </w:rPr>
-        <w:t xml:space="preserve">.length() == 0 || </w:t>
-      </w:r>
+        <w:t>.length</w:t>
+      </w:r>
+      <w:proofErr w:type="spellEnd"/>
+      <w:r>
+        <w:rPr>
+          <w:rFonts w:ascii="Consolas" w:hAnsi="Consolas" w:cs="Consolas"/>
+          <w:color w:val="000000"/>
+          <w:sz w:val="24"/>
+          <w:szCs w:val="24"/>
+          <w:lang w:val="en-IN"/>
+        </w:rPr>
+        <w:t xml:space="preserve">() == 0 || </w:t>
+      </w:r>
+      <w:proofErr w:type="spellStart"/>
       <w:r>
         <w:rPr>
           <w:rFonts w:ascii="Consolas" w:hAnsi="Consolas" w:cs="Consolas"/>
@@ -1953,7 +3274,18 @@
           <w:szCs w:val="24"/>
           <w:lang w:val="en-IN"/>
         </w:rPr>
-        <w:t>.length() == 0) {</w:t>
+        <w:t>.length</w:t>
+      </w:r>
+      <w:proofErr w:type="spellEnd"/>
+      <w:r>
+        <w:rPr>
+          <w:rFonts w:ascii="Consolas" w:hAnsi="Consolas" w:cs="Consolas"/>
+          <w:color w:val="000000"/>
+          <w:sz w:val="24"/>
+          <w:szCs w:val="24"/>
+          <w:lang w:val="en-IN"/>
+        </w:rPr>
+        <w:t>() == 0) {</w:t>
       </w:r>
     </w:p>
     <w:p>
@@ -1999,6 +3331,7 @@
         </w:rPr>
         <w:tab/>
       </w:r>
+      <w:proofErr w:type="gramStart"/>
       <w:r>
         <w:rPr>
           <w:rFonts w:ascii="Consolas" w:hAnsi="Consolas" w:cs="Consolas"/>
@@ -2011,6 +3344,7 @@
         </w:rPr>
         <w:t>return</w:t>
       </w:r>
+      <w:proofErr w:type="gramEnd"/>
       <w:r>
         <w:rPr>
           <w:rFonts w:ascii="Consolas" w:hAnsi="Consolas" w:cs="Consolas"/>
@@ -2109,8 +3443,30 @@
           <w:lang w:val="en-IN"/>
         </w:rPr>
         <w:tab/>
-        <w:t xml:space="preserve">InputStream </w:t>
-      </w:r>
+      </w:r>
+      <w:proofErr w:type="spellStart"/>
+      <w:r>
+        <w:rPr>
+          <w:rFonts w:ascii="Consolas" w:hAnsi="Consolas" w:cs="Consolas"/>
+          <w:color w:val="000000"/>
+          <w:sz w:val="24"/>
+          <w:szCs w:val="24"/>
+          <w:lang w:val="en-IN"/>
+        </w:rPr>
+        <w:t>InputStream</w:t>
+      </w:r>
+      <w:proofErr w:type="spellEnd"/>
+      <w:r>
+        <w:rPr>
+          <w:rFonts w:ascii="Consolas" w:hAnsi="Consolas" w:cs="Consolas"/>
+          <w:color w:val="000000"/>
+          <w:sz w:val="24"/>
+          <w:szCs w:val="24"/>
+          <w:lang w:val="en-IN"/>
+        </w:rPr>
+        <w:t xml:space="preserve"> </w:t>
+      </w:r>
+      <w:proofErr w:type="spellStart"/>
       <w:r>
         <w:rPr>
           <w:rFonts w:ascii="Consolas" w:hAnsi="Consolas" w:cs="Consolas"/>
@@ -2121,15 +3477,27 @@
         </w:rPr>
         <w:t>ir</w:t>
       </w:r>
-      <w:r>
-        <w:rPr>
-          <w:rFonts w:ascii="Consolas" w:hAnsi="Consolas" w:cs="Consolas"/>
-          <w:color w:val="000000"/>
-          <w:sz w:val="24"/>
-          <w:szCs w:val="24"/>
-          <w:lang w:val="en-IN"/>
-        </w:rPr>
-        <w:t xml:space="preserve"> = ParsingQuestions.</w:t>
+      <w:proofErr w:type="spellEnd"/>
+      <w:r>
+        <w:rPr>
+          <w:rFonts w:ascii="Consolas" w:hAnsi="Consolas" w:cs="Consolas"/>
+          <w:color w:val="000000"/>
+          <w:sz w:val="24"/>
+          <w:szCs w:val="24"/>
+          <w:lang w:val="en-IN"/>
+        </w:rPr>
+        <w:t xml:space="preserve"> = </w:t>
+      </w:r>
+      <w:proofErr w:type="gramStart"/>
+      <w:r>
+        <w:rPr>
+          <w:rFonts w:ascii="Consolas" w:hAnsi="Consolas" w:cs="Consolas"/>
+          <w:color w:val="000000"/>
+          <w:sz w:val="24"/>
+          <w:szCs w:val="24"/>
+          <w:lang w:val="en-IN"/>
+        </w:rPr>
+        <w:t>ParsingQuestions.</w:t>
       </w:r>
       <w:r>
         <w:rPr>
@@ -2153,6 +3521,7 @@
         </w:rPr>
         <w:t>.getResourceAsStream(</w:t>
       </w:r>
+      <w:proofErr w:type="gramEnd"/>
       <w:r>
         <w:rPr>
           <w:rFonts w:ascii="Consolas" w:hAnsi="Consolas" w:cs="Consolas"/>
@@ -2248,7 +3617,29 @@
           <w:szCs w:val="24"/>
           <w:lang w:val="en-IN"/>
         </w:rPr>
-        <w:t xml:space="preserve"> Properties();</w:t>
+        <w:t xml:space="preserve"> </w:t>
+      </w:r>
+      <w:proofErr w:type="gramStart"/>
+      <w:r>
+        <w:rPr>
+          <w:rFonts w:ascii="Consolas" w:hAnsi="Consolas" w:cs="Consolas"/>
+          <w:color w:val="000000"/>
+          <w:sz w:val="24"/>
+          <w:szCs w:val="24"/>
+          <w:lang w:val="en-IN"/>
+        </w:rPr>
+        <w:t>Properties(</w:t>
+      </w:r>
+      <w:proofErr w:type="gramEnd"/>
+      <w:r>
+        <w:rPr>
+          <w:rFonts w:ascii="Consolas" w:hAnsi="Consolas" w:cs="Consolas"/>
+          <w:color w:val="000000"/>
+          <w:sz w:val="24"/>
+          <w:szCs w:val="24"/>
+          <w:lang w:val="en-IN"/>
+        </w:rPr>
+        <w:t>);</w:t>
       </w:r>
     </w:p>
     <w:p>
@@ -2284,6 +3675,8 @@
         </w:rPr>
         <w:tab/>
       </w:r>
+      <w:proofErr w:type="spellStart"/>
+      <w:proofErr w:type="gramStart"/>
       <w:r>
         <w:rPr>
           <w:rFonts w:ascii="Consolas" w:hAnsi="Consolas" w:cs="Consolas"/>
@@ -2302,8 +3695,21 @@
           <w:szCs w:val="24"/>
           <w:lang w:val="en-IN"/>
         </w:rPr>
-        <w:t>.load(</w:t>
-      </w:r>
+        <w:t>.load</w:t>
+      </w:r>
+      <w:proofErr w:type="spellEnd"/>
+      <w:r>
+        <w:rPr>
+          <w:rFonts w:ascii="Consolas" w:hAnsi="Consolas" w:cs="Consolas"/>
+          <w:color w:val="000000"/>
+          <w:sz w:val="24"/>
+          <w:szCs w:val="24"/>
+          <w:lang w:val="en-IN"/>
+        </w:rPr>
+        <w:t>(</w:t>
+      </w:r>
+      <w:proofErr w:type="spellStart"/>
+      <w:proofErr w:type="gramEnd"/>
       <w:r>
         <w:rPr>
           <w:rFonts w:ascii="Consolas" w:hAnsi="Consolas" w:cs="Consolas"/>
@@ -2314,6 +3720,7 @@
         </w:rPr>
         <w:t>ir</w:t>
       </w:r>
+      <w:proofErr w:type="spellEnd"/>
       <w:r>
         <w:rPr>
           <w:rFonts w:ascii="Consolas" w:hAnsi="Consolas" w:cs="Consolas"/>
@@ -2358,6 +3765,8 @@
         </w:rPr>
         <w:tab/>
       </w:r>
+      <w:proofErr w:type="spellStart"/>
+      <w:proofErr w:type="gramStart"/>
       <w:r>
         <w:rPr>
           <w:rFonts w:ascii="Consolas" w:hAnsi="Consolas" w:cs="Consolas"/>
@@ -2376,7 +3785,29 @@
           <w:szCs w:val="24"/>
           <w:lang w:val="en-IN"/>
         </w:rPr>
-        <w:t>.close();</w:t>
+        <w:t>.close</w:t>
+      </w:r>
+      <w:proofErr w:type="spellEnd"/>
+      <w:r>
+        <w:rPr>
+          <w:rFonts w:ascii="Consolas" w:hAnsi="Consolas" w:cs="Consolas"/>
+          <w:color w:val="000000"/>
+          <w:sz w:val="24"/>
+          <w:szCs w:val="24"/>
+          <w:lang w:val="en-IN"/>
+        </w:rPr>
+        <w:t>(</w:t>
+      </w:r>
+      <w:proofErr w:type="gramEnd"/>
+      <w:r>
+        <w:rPr>
+          <w:rFonts w:ascii="Consolas" w:hAnsi="Consolas" w:cs="Consolas"/>
+          <w:color w:val="000000"/>
+          <w:sz w:val="24"/>
+          <w:szCs w:val="24"/>
+          <w:lang w:val="en-IN"/>
+        </w:rPr>
+        <w:t>);</w:t>
       </w:r>
     </w:p>
     <w:p>
@@ -2447,6 +3878,7 @@
         <w:tab/>
         <w:t xml:space="preserve">String </w:t>
       </w:r>
+      <w:proofErr w:type="spellStart"/>
       <w:r>
         <w:rPr>
           <w:rFonts w:ascii="Consolas" w:hAnsi="Consolas" w:cs="Consolas"/>
@@ -2457,6 +3889,7 @@
         </w:rPr>
         <w:t>patternGeo</w:t>
       </w:r>
+      <w:proofErr w:type="spellEnd"/>
       <w:r>
         <w:rPr>
           <w:rFonts w:ascii="Consolas" w:hAnsi="Consolas" w:cs="Consolas"/>
@@ -2475,7 +3908,51 @@
           <w:szCs w:val="24"/>
           <w:lang w:val="en-IN"/>
         </w:rPr>
-        <w:t>".*\\bJJS\\b.*\\bNN\\b.*"</w:t>
+        <w:t>".*\\</w:t>
+      </w:r>
+      <w:proofErr w:type="spellStart"/>
+      <w:r>
+        <w:rPr>
+          <w:rFonts w:ascii="Consolas" w:hAnsi="Consolas" w:cs="Consolas"/>
+          <w:color w:val="2A00FF"/>
+          <w:sz w:val="24"/>
+          <w:szCs w:val="24"/>
+          <w:lang w:val="en-IN"/>
+        </w:rPr>
+        <w:t>bJJS</w:t>
+      </w:r>
+      <w:proofErr w:type="spellEnd"/>
+      <w:r>
+        <w:rPr>
+          <w:rFonts w:ascii="Consolas" w:hAnsi="Consolas" w:cs="Consolas"/>
+          <w:color w:val="2A00FF"/>
+          <w:sz w:val="24"/>
+          <w:szCs w:val="24"/>
+          <w:lang w:val="en-IN"/>
+        </w:rPr>
+        <w:t>\\b.*\\</w:t>
+      </w:r>
+      <w:proofErr w:type="spellStart"/>
+      <w:r>
+        <w:rPr>
+          <w:rFonts w:ascii="Consolas" w:hAnsi="Consolas" w:cs="Consolas"/>
+          <w:color w:val="2A00FF"/>
+          <w:sz w:val="24"/>
+          <w:szCs w:val="24"/>
+          <w:lang w:val="en-IN"/>
+        </w:rPr>
+        <w:t>bNN</w:t>
+      </w:r>
+      <w:proofErr w:type="spellEnd"/>
+      <w:r>
+        <w:rPr>
+          <w:rFonts w:ascii="Consolas" w:hAnsi="Consolas" w:cs="Consolas"/>
+          <w:color w:val="2A00FF"/>
+          <w:sz w:val="24"/>
+          <w:szCs w:val="24"/>
+          <w:lang w:val="en-IN"/>
+        </w:rPr>
+        <w:t>\\b.*"</w:t>
       </w:r>
       <w:r>
         <w:rPr>
@@ -2522,6 +3999,8 @@
         <w:tab/>
         <w:t xml:space="preserve">String </w:t>
       </w:r>
+      <w:proofErr w:type="spellStart"/>
+      <w:proofErr w:type="gramStart"/>
       <w:r>
         <w:rPr>
           <w:rFonts w:ascii="Consolas" w:hAnsi="Consolas" w:cs="Consolas"/>
@@ -2532,16 +4011,29 @@
         </w:rPr>
         <w:t>questionParts</w:t>
       </w:r>
-      <w:r>
-        <w:rPr>
-          <w:rFonts w:ascii="Consolas" w:hAnsi="Consolas" w:cs="Consolas"/>
-          <w:color w:val="000000"/>
-          <w:sz w:val="24"/>
-          <w:szCs w:val="24"/>
-          <w:lang w:val="en-IN"/>
-        </w:rPr>
-        <w:t xml:space="preserve">[] = </w:t>
-      </w:r>
+      <w:proofErr w:type="spellEnd"/>
+      <w:r>
+        <w:rPr>
+          <w:rFonts w:ascii="Consolas" w:hAnsi="Consolas" w:cs="Consolas"/>
+          <w:color w:val="000000"/>
+          <w:sz w:val="24"/>
+          <w:szCs w:val="24"/>
+          <w:lang w:val="en-IN"/>
+        </w:rPr>
+        <w:t>[</w:t>
+      </w:r>
+      <w:proofErr w:type="gramEnd"/>
+      <w:r>
+        <w:rPr>
+          <w:rFonts w:ascii="Consolas" w:hAnsi="Consolas" w:cs="Consolas"/>
+          <w:color w:val="000000"/>
+          <w:sz w:val="24"/>
+          <w:szCs w:val="24"/>
+          <w:lang w:val="en-IN"/>
+        </w:rPr>
+        <w:t xml:space="preserve">] = </w:t>
+      </w:r>
+      <w:proofErr w:type="spellStart"/>
       <w:r>
         <w:rPr>
           <w:rFonts w:ascii="Consolas" w:hAnsi="Consolas" w:cs="Consolas"/>
@@ -2560,7 +4052,18 @@
           <w:szCs w:val="24"/>
           <w:lang w:val="en-IN"/>
         </w:rPr>
-        <w:t>.split(</w:t>
+        <w:t>.split</w:t>
+      </w:r>
+      <w:proofErr w:type="spellEnd"/>
+      <w:r>
+        <w:rPr>
+          <w:rFonts w:ascii="Consolas" w:hAnsi="Consolas" w:cs="Consolas"/>
+          <w:color w:val="000000"/>
+          <w:sz w:val="24"/>
+          <w:szCs w:val="24"/>
+          <w:lang w:val="en-IN"/>
+        </w:rPr>
+        <w:t>(</w:t>
       </w:r>
       <w:r>
         <w:rPr>
@@ -2616,6 +4119,8 @@
         </w:rPr>
         <w:tab/>
       </w:r>
+      <w:proofErr w:type="spellStart"/>
+      <w:proofErr w:type="gramStart"/>
       <w:r>
         <w:rPr>
           <w:rFonts w:ascii="Consolas" w:hAnsi="Consolas" w:cs="Consolas"/>
@@ -2628,6 +4133,8 @@
         </w:rPr>
         <w:t>int</w:t>
       </w:r>
+      <w:proofErr w:type="spellEnd"/>
+      <w:proofErr w:type="gramEnd"/>
       <w:r>
         <w:rPr>
           <w:rFonts w:ascii="Consolas" w:hAnsi="Consolas" w:cs="Consolas"/>
@@ -2638,6 +4145,7 @@
         </w:rPr>
         <w:t xml:space="preserve"> </w:t>
       </w:r>
+      <w:proofErr w:type="spellStart"/>
       <w:r>
         <w:rPr>
           <w:rFonts w:ascii="Consolas" w:hAnsi="Consolas" w:cs="Consolas"/>
@@ -2648,6 +4156,7 @@
         </w:rPr>
         <w:t>partsLength</w:t>
       </w:r>
+      <w:proofErr w:type="spellEnd"/>
       <w:r>
         <w:rPr>
           <w:rFonts w:ascii="Consolas" w:hAnsi="Consolas" w:cs="Consolas"/>
@@ -2658,6 +4167,7 @@
         </w:rPr>
         <w:t xml:space="preserve"> = </w:t>
       </w:r>
+      <w:proofErr w:type="spellStart"/>
       <w:r>
         <w:rPr>
           <w:rFonts w:ascii="Consolas" w:hAnsi="Consolas" w:cs="Consolas"/>
@@ -2688,6 +4198,7 @@
         </w:rPr>
         <w:t>length</w:t>
       </w:r>
+      <w:proofErr w:type="spellEnd"/>
       <w:r>
         <w:rPr>
           <w:rFonts w:ascii="Consolas" w:hAnsi="Consolas" w:cs="Consolas"/>
@@ -2787,6 +4298,7 @@
         </w:rPr>
         <w:t xml:space="preserve"> </w:t>
       </w:r>
+      <w:proofErr w:type="spellStart"/>
       <w:r>
         <w:rPr>
           <w:rFonts w:ascii="Consolas" w:hAnsi="Consolas" w:cs="Consolas"/>
@@ -2797,6 +4309,7 @@
         </w:rPr>
         <w:t>keywordsSets</w:t>
       </w:r>
+      <w:proofErr w:type="spellEnd"/>
       <w:r>
         <w:rPr>
           <w:rFonts w:ascii="Consolas" w:hAnsi="Consolas" w:cs="Consolas"/>
@@ -2807,6 +4320,8 @@
         </w:rPr>
         <w:t xml:space="preserve"> = </w:t>
       </w:r>
+      <w:proofErr w:type="spellStart"/>
+      <w:proofErr w:type="gramStart"/>
       <w:r>
         <w:rPr>
           <w:rFonts w:ascii="Consolas" w:hAnsi="Consolas" w:cs="Consolas"/>
@@ -2825,7 +4340,29 @@
           <w:szCs w:val="24"/>
           <w:lang w:val="en-IN"/>
         </w:rPr>
-        <w:t>.keySet();</w:t>
+        <w:t>.keySet</w:t>
+      </w:r>
+      <w:proofErr w:type="spellEnd"/>
+      <w:r>
+        <w:rPr>
+          <w:rFonts w:ascii="Consolas" w:hAnsi="Consolas" w:cs="Consolas"/>
+          <w:color w:val="000000"/>
+          <w:sz w:val="24"/>
+          <w:szCs w:val="24"/>
+          <w:lang w:val="en-IN"/>
+        </w:rPr>
+        <w:t>(</w:t>
+      </w:r>
+      <w:proofErr w:type="gramEnd"/>
+      <w:r>
+        <w:rPr>
+          <w:rFonts w:ascii="Consolas" w:hAnsi="Consolas" w:cs="Consolas"/>
+          <w:color w:val="000000"/>
+          <w:sz w:val="24"/>
+          <w:szCs w:val="24"/>
+          <w:lang w:val="en-IN"/>
+        </w:rPr>
+        <w:t>);</w:t>
       </w:r>
     </w:p>
     <w:p>
@@ -2970,6 +4507,7 @@
         </w:rPr>
         <w:tab/>
       </w:r>
+      <w:proofErr w:type="gramStart"/>
       <w:r>
         <w:rPr>
           <w:rFonts w:ascii="Consolas" w:hAnsi="Consolas" w:cs="Consolas"/>
@@ -2992,6 +4530,8 @@
         </w:rPr>
         <w:t>(</w:t>
       </w:r>
+      <w:proofErr w:type="spellStart"/>
+      <w:proofErr w:type="gramEnd"/>
       <w:r>
         <w:rPr>
           <w:rFonts w:ascii="Consolas" w:hAnsi="Consolas" w:cs="Consolas"/>
@@ -3004,6 +4544,7 @@
         </w:rPr>
         <w:t>int</w:t>
       </w:r>
+      <w:proofErr w:type="spellEnd"/>
       <w:r>
         <w:rPr>
           <w:rFonts w:ascii="Consolas" w:hAnsi="Consolas" w:cs="Consolas"/>
@@ -3014,6 +4555,7 @@
         </w:rPr>
         <w:t xml:space="preserve"> </w:t>
       </w:r>
+      <w:proofErr w:type="spellStart"/>
       <w:r>
         <w:rPr>
           <w:rFonts w:ascii="Consolas" w:hAnsi="Consolas" w:cs="Consolas"/>
@@ -3024,6 +4566,7 @@
         </w:rPr>
         <w:t>i</w:t>
       </w:r>
+      <w:proofErr w:type="spellEnd"/>
       <w:r>
         <w:rPr>
           <w:rFonts w:ascii="Consolas" w:hAnsi="Consolas" w:cs="Consolas"/>
@@ -3034,6 +4577,7 @@
         </w:rPr>
         <w:t xml:space="preserve"> = 0; </w:t>
       </w:r>
+      <w:proofErr w:type="spellStart"/>
       <w:r>
         <w:rPr>
           <w:rFonts w:ascii="Consolas" w:hAnsi="Consolas" w:cs="Consolas"/>
@@ -3044,6 +4588,7 @@
         </w:rPr>
         <w:t>i</w:t>
       </w:r>
+      <w:proofErr w:type="spellEnd"/>
       <w:r>
         <w:rPr>
           <w:rFonts w:ascii="Consolas" w:hAnsi="Consolas" w:cs="Consolas"/>
@@ -3054,6 +4599,7 @@
         </w:rPr>
         <w:t xml:space="preserve"> &lt; </w:t>
       </w:r>
+      <w:proofErr w:type="spellStart"/>
       <w:r>
         <w:rPr>
           <w:rFonts w:ascii="Consolas" w:hAnsi="Consolas" w:cs="Consolas"/>
@@ -3064,6 +4610,7 @@
         </w:rPr>
         <w:t>partsLength</w:t>
       </w:r>
+      <w:proofErr w:type="spellEnd"/>
       <w:r>
         <w:rPr>
           <w:rFonts w:ascii="Consolas" w:hAnsi="Consolas" w:cs="Consolas"/>
@@ -3074,6 +4621,7 @@
         </w:rPr>
         <w:t xml:space="preserve">; </w:t>
       </w:r>
+      <w:proofErr w:type="spellStart"/>
       <w:r>
         <w:rPr>
           <w:rFonts w:ascii="Consolas" w:hAnsi="Consolas" w:cs="Consolas"/>
@@ -3084,6 +4632,7 @@
         </w:rPr>
         <w:t>i</w:t>
       </w:r>
+      <w:proofErr w:type="spellEnd"/>
       <w:r>
         <w:rPr>
           <w:rFonts w:ascii="Consolas" w:hAnsi="Consolas" w:cs="Consolas"/>
@@ -3148,6 +4697,7 @@
         </w:rPr>
         <w:tab/>
       </w:r>
+      <w:proofErr w:type="gramStart"/>
       <w:r>
         <w:rPr>
           <w:rFonts w:ascii="Consolas" w:hAnsi="Consolas" w:cs="Consolas"/>
@@ -3168,8 +4718,21 @@
           <w:szCs w:val="24"/>
           <w:lang w:val="en-IN"/>
         </w:rPr>
-        <w:t>(! (</w:t>
-      </w:r>
+        <w:t>(!</w:t>
+      </w:r>
+      <w:proofErr w:type="gramEnd"/>
+      <w:r>
+        <w:rPr>
+          <w:rFonts w:ascii="Consolas" w:hAnsi="Consolas" w:cs="Consolas"/>
+          <w:color w:val="000000"/>
+          <w:sz w:val="24"/>
+          <w:szCs w:val="24"/>
+          <w:lang w:val="en-IN"/>
+        </w:rPr>
+        <w:t xml:space="preserve"> (</w:t>
+      </w:r>
+      <w:proofErr w:type="spellStart"/>
+      <w:proofErr w:type="gramStart"/>
       <w:r>
         <w:rPr>
           <w:rFonts w:ascii="Consolas" w:hAnsi="Consolas" w:cs="Consolas"/>
@@ -3188,8 +4751,21 @@
           <w:szCs w:val="24"/>
           <w:lang w:val="en-IN"/>
         </w:rPr>
-        <w:t>.contains(</w:t>
-      </w:r>
+        <w:t>.contains</w:t>
+      </w:r>
+      <w:proofErr w:type="spellEnd"/>
+      <w:r>
+        <w:rPr>
+          <w:rFonts w:ascii="Consolas" w:hAnsi="Consolas" w:cs="Consolas"/>
+          <w:color w:val="000000"/>
+          <w:sz w:val="24"/>
+          <w:szCs w:val="24"/>
+          <w:lang w:val="en-IN"/>
+        </w:rPr>
+        <w:t>(</w:t>
+      </w:r>
+      <w:proofErr w:type="spellStart"/>
+      <w:proofErr w:type="gramEnd"/>
       <w:r>
         <w:rPr>
           <w:rFonts w:ascii="Consolas" w:hAnsi="Consolas" w:cs="Consolas"/>
@@ -3200,6 +4776,7 @@
         </w:rPr>
         <w:t>questionParts</w:t>
       </w:r>
+      <w:proofErr w:type="spellEnd"/>
       <w:r>
         <w:rPr>
           <w:rFonts w:ascii="Consolas" w:hAnsi="Consolas" w:cs="Consolas"/>
@@ -3210,6 +4787,7 @@
         </w:rPr>
         <w:t>[</w:t>
       </w:r>
+      <w:proofErr w:type="spellStart"/>
       <w:r>
         <w:rPr>
           <w:rFonts w:ascii="Consolas" w:hAnsi="Consolas" w:cs="Consolas"/>
@@ -3220,6 +4798,7 @@
         </w:rPr>
         <w:t>i</w:t>
       </w:r>
+      <w:proofErr w:type="spellEnd"/>
       <w:r>
         <w:rPr>
           <w:rFonts w:ascii="Consolas" w:hAnsi="Consolas" w:cs="Consolas"/>
@@ -3294,6 +4873,7 @@
         </w:rPr>
         <w:tab/>
       </w:r>
+      <w:proofErr w:type="gramStart"/>
       <w:r>
         <w:rPr>
           <w:rFonts w:ascii="Consolas" w:hAnsi="Consolas" w:cs="Consolas"/>
@@ -3306,6 +4886,7 @@
         </w:rPr>
         <w:t>continue</w:t>
       </w:r>
+      <w:proofErr w:type="gramEnd"/>
       <w:r>
         <w:rPr>
           <w:rFonts w:ascii="Consolas" w:hAnsi="Consolas" w:cs="Consolas"/>
@@ -3425,6 +5006,7 @@
         </w:rPr>
         <w:tab/>
       </w:r>
+      <w:proofErr w:type="gramStart"/>
       <w:r>
         <w:rPr>
           <w:rFonts w:ascii="Consolas" w:hAnsi="Consolas" w:cs="Consolas"/>
@@ -3437,6 +5019,7 @@
         </w:rPr>
         <w:t>else</w:t>
       </w:r>
+      <w:proofErr w:type="gramEnd"/>
       <w:r>
         <w:rPr>
           <w:rFonts w:ascii="Consolas" w:hAnsi="Consolas" w:cs="Consolas"/>
@@ -3511,6 +5094,7 @@
         </w:rPr>
         <w:tab/>
       </w:r>
+      <w:proofErr w:type="gramStart"/>
       <w:r>
         <w:rPr>
           <w:rFonts w:ascii="Consolas" w:hAnsi="Consolas" w:cs="Consolas"/>
@@ -3521,6 +5105,7 @@
         </w:rPr>
         <w:t>domain</w:t>
       </w:r>
+      <w:proofErr w:type="gramEnd"/>
       <w:r>
         <w:rPr>
           <w:rFonts w:ascii="Consolas" w:hAnsi="Consolas" w:cs="Consolas"/>
@@ -3531,6 +5116,7 @@
         </w:rPr>
         <w:t xml:space="preserve"> = </w:t>
       </w:r>
+      <w:proofErr w:type="spellStart"/>
       <w:r>
         <w:rPr>
           <w:rFonts w:ascii="Consolas" w:hAnsi="Consolas" w:cs="Consolas"/>
@@ -3549,8 +5135,20 @@
           <w:szCs w:val="24"/>
           <w:lang w:val="en-IN"/>
         </w:rPr>
-        <w:t>.get(</w:t>
-      </w:r>
+        <w:t>.get</w:t>
+      </w:r>
+      <w:proofErr w:type="spellEnd"/>
+      <w:r>
+        <w:rPr>
+          <w:rFonts w:ascii="Consolas" w:hAnsi="Consolas" w:cs="Consolas"/>
+          <w:color w:val="000000"/>
+          <w:sz w:val="24"/>
+          <w:szCs w:val="24"/>
+          <w:lang w:val="en-IN"/>
+        </w:rPr>
+        <w:t>(</w:t>
+      </w:r>
+      <w:proofErr w:type="spellStart"/>
       <w:r>
         <w:rPr>
           <w:rFonts w:ascii="Consolas" w:hAnsi="Consolas" w:cs="Consolas"/>
@@ -3561,6 +5159,7 @@
         </w:rPr>
         <w:t>questionParts</w:t>
       </w:r>
+      <w:proofErr w:type="spellEnd"/>
       <w:r>
         <w:rPr>
           <w:rFonts w:ascii="Consolas" w:hAnsi="Consolas" w:cs="Consolas"/>
@@ -3571,6 +5170,7 @@
         </w:rPr>
         <w:t>[</w:t>
       </w:r>
+      <w:proofErr w:type="spellStart"/>
       <w:r>
         <w:rPr>
           <w:rFonts w:ascii="Consolas" w:hAnsi="Consolas" w:cs="Consolas"/>
@@ -3581,15 +5181,38 @@
         </w:rPr>
         <w:t>i</w:t>
       </w:r>
-      <w:r>
-        <w:rPr>
-          <w:rFonts w:ascii="Consolas" w:hAnsi="Consolas" w:cs="Consolas"/>
-          <w:color w:val="000000"/>
-          <w:sz w:val="24"/>
-          <w:szCs w:val="24"/>
-          <w:lang w:val="en-IN"/>
-        </w:rPr>
-        <w:t>]).toString();</w:t>
+      <w:proofErr w:type="spellEnd"/>
+      <w:r>
+        <w:rPr>
+          <w:rFonts w:ascii="Consolas" w:hAnsi="Consolas" w:cs="Consolas"/>
+          <w:color w:val="000000"/>
+          <w:sz w:val="24"/>
+          <w:szCs w:val="24"/>
+          <w:lang w:val="en-IN"/>
+        </w:rPr>
+        <w:t>]).</w:t>
+      </w:r>
+      <w:proofErr w:type="spellStart"/>
+      <w:r>
+        <w:rPr>
+          <w:rFonts w:ascii="Consolas" w:hAnsi="Consolas" w:cs="Consolas"/>
+          <w:color w:val="000000"/>
+          <w:sz w:val="24"/>
+          <w:szCs w:val="24"/>
+          <w:lang w:val="en-IN"/>
+        </w:rPr>
+        <w:t>toString</w:t>
+      </w:r>
+      <w:proofErr w:type="spellEnd"/>
+      <w:r>
+        <w:rPr>
+          <w:rFonts w:ascii="Consolas" w:hAnsi="Consolas" w:cs="Consolas"/>
+          <w:color w:val="000000"/>
+          <w:sz w:val="24"/>
+          <w:szCs w:val="24"/>
+          <w:lang w:val="en-IN"/>
+        </w:rPr>
+        <w:t>();</w:t>
       </w:r>
     </w:p>
     <w:p>
@@ -3655,6 +5278,7 @@
         </w:rPr>
         <w:tab/>
       </w:r>
+      <w:proofErr w:type="gramStart"/>
       <w:r>
         <w:rPr>
           <w:rFonts w:ascii="Consolas" w:hAnsi="Consolas" w:cs="Consolas"/>
@@ -3667,6 +5291,7 @@
         </w:rPr>
         <w:t>break</w:t>
       </w:r>
+      <w:proofErr w:type="gramEnd"/>
       <w:r>
         <w:rPr>
           <w:rFonts w:ascii="Consolas" w:hAnsi="Consolas" w:cs="Consolas"/>
@@ -3845,6 +5470,7 @@
         </w:rPr>
         <w:tab/>
       </w:r>
+      <w:proofErr w:type="gramStart"/>
       <w:r>
         <w:rPr>
           <w:rFonts w:ascii="Consolas" w:hAnsi="Consolas" w:cs="Consolas"/>
@@ -3867,6 +5493,8 @@
         </w:rPr>
         <w:t>(</w:t>
       </w:r>
+      <w:proofErr w:type="spellStart"/>
+      <w:proofErr w:type="gramEnd"/>
       <w:r>
         <w:rPr>
           <w:rFonts w:ascii="Consolas" w:hAnsi="Consolas" w:cs="Consolas"/>
@@ -3885,7 +5513,18 @@
           <w:szCs w:val="24"/>
           <w:lang w:val="en-IN"/>
         </w:rPr>
-        <w:t>.contains(</w:t>
+        <w:t>.contains</w:t>
+      </w:r>
+      <w:proofErr w:type="spellEnd"/>
+      <w:r>
+        <w:rPr>
+          <w:rFonts w:ascii="Consolas" w:hAnsi="Consolas" w:cs="Consolas"/>
+          <w:color w:val="000000"/>
+          <w:sz w:val="24"/>
+          <w:szCs w:val="24"/>
+          <w:lang w:val="en-IN"/>
+        </w:rPr>
+        <w:t>(</w:t>
       </w:r>
       <w:r>
         <w:rPr>
@@ -3964,28 +5603,30 @@
           <w:szCs w:val="24"/>
           <w:lang w:val="en-IN"/>
         </w:rPr>
-        <w:tab/>
-      </w:r>
-      <w:r>
-        <w:rPr>
-          <w:rFonts w:ascii="Consolas" w:hAnsi="Consolas" w:cs="Consolas"/>
-          <w:color w:val="000000"/>
-          <w:sz w:val="24"/>
-          <w:szCs w:val="24"/>
-          <w:lang w:val="en-IN"/>
-        </w:rPr>
-        <w:tab/>
-      </w:r>
-      <w:r>
-        <w:rPr>
-          <w:rFonts w:ascii="Consolas" w:hAnsi="Consolas" w:cs="Consolas"/>
-          <w:color w:val="000000"/>
-          <w:sz w:val="24"/>
-          <w:szCs w:val="24"/>
-          <w:lang w:val="en-IN"/>
-        </w:rPr>
-        <w:tab/>
-      </w:r>
+        <w:lastRenderedPageBreak/>
+        <w:tab/>
+      </w:r>
+      <w:r>
+        <w:rPr>
+          <w:rFonts w:ascii="Consolas" w:hAnsi="Consolas" w:cs="Consolas"/>
+          <w:color w:val="000000"/>
+          <w:sz w:val="24"/>
+          <w:szCs w:val="24"/>
+          <w:lang w:val="en-IN"/>
+        </w:rPr>
+        <w:tab/>
+      </w:r>
+      <w:r>
+        <w:rPr>
+          <w:rFonts w:ascii="Consolas" w:hAnsi="Consolas" w:cs="Consolas"/>
+          <w:color w:val="000000"/>
+          <w:sz w:val="24"/>
+          <w:szCs w:val="24"/>
+          <w:lang w:val="en-IN"/>
+        </w:rPr>
+        <w:tab/>
+      </w:r>
+      <w:proofErr w:type="gramStart"/>
       <w:r>
         <w:rPr>
           <w:rFonts w:ascii="Consolas" w:hAnsi="Consolas" w:cs="Consolas"/>
@@ -4008,6 +5649,8 @@
         </w:rPr>
         <w:t>(</w:t>
       </w:r>
+      <w:proofErr w:type="spellStart"/>
+      <w:proofErr w:type="gramEnd"/>
       <w:r>
         <w:rPr>
           <w:rFonts w:ascii="Consolas" w:hAnsi="Consolas" w:cs="Consolas"/>
@@ -4026,7 +5669,18 @@
           <w:szCs w:val="24"/>
           <w:lang w:val="en-IN"/>
         </w:rPr>
-        <w:t>.contains(</w:t>
+        <w:t>.contains</w:t>
+      </w:r>
+      <w:proofErr w:type="spellEnd"/>
+      <w:r>
+        <w:rPr>
+          <w:rFonts w:ascii="Consolas" w:hAnsi="Consolas" w:cs="Consolas"/>
+          <w:color w:val="000000"/>
+          <w:sz w:val="24"/>
+          <w:szCs w:val="24"/>
+          <w:lang w:val="en-IN"/>
+        </w:rPr>
+        <w:t>(</w:t>
       </w:r>
       <w:r>
         <w:rPr>
@@ -4115,39 +5769,39 @@
           <w:szCs w:val="24"/>
           <w:lang w:val="en-IN"/>
         </w:rPr>
-        <w:lastRenderedPageBreak/>
-        <w:tab/>
-      </w:r>
-      <w:r>
-        <w:rPr>
-          <w:rFonts w:ascii="Consolas" w:hAnsi="Consolas" w:cs="Consolas"/>
-          <w:color w:val="000000"/>
-          <w:sz w:val="24"/>
-          <w:szCs w:val="24"/>
-          <w:lang w:val="en-IN"/>
-        </w:rPr>
-        <w:tab/>
-      </w:r>
-      <w:r>
-        <w:rPr>
-          <w:rFonts w:ascii="Consolas" w:hAnsi="Consolas" w:cs="Consolas"/>
-          <w:color w:val="000000"/>
-          <w:sz w:val="24"/>
-          <w:szCs w:val="24"/>
-          <w:lang w:val="en-IN"/>
-        </w:rPr>
-        <w:tab/>
-      </w:r>
-      <w:r>
-        <w:rPr>
-          <w:rFonts w:ascii="Consolas" w:hAnsi="Consolas" w:cs="Consolas"/>
-          <w:color w:val="000000"/>
-          <w:sz w:val="24"/>
-          <w:szCs w:val="24"/>
-          <w:lang w:val="en-IN"/>
-        </w:rPr>
-        <w:tab/>
-      </w:r>
+        <w:tab/>
+      </w:r>
+      <w:r>
+        <w:rPr>
+          <w:rFonts w:ascii="Consolas" w:hAnsi="Consolas" w:cs="Consolas"/>
+          <w:color w:val="000000"/>
+          <w:sz w:val="24"/>
+          <w:szCs w:val="24"/>
+          <w:lang w:val="en-IN"/>
+        </w:rPr>
+        <w:tab/>
+      </w:r>
+      <w:r>
+        <w:rPr>
+          <w:rFonts w:ascii="Consolas" w:hAnsi="Consolas" w:cs="Consolas"/>
+          <w:color w:val="000000"/>
+          <w:sz w:val="24"/>
+          <w:szCs w:val="24"/>
+          <w:lang w:val="en-IN"/>
+        </w:rPr>
+        <w:tab/>
+      </w:r>
+      <w:r>
+        <w:rPr>
+          <w:rFonts w:ascii="Consolas" w:hAnsi="Consolas" w:cs="Consolas"/>
+          <w:color w:val="000000"/>
+          <w:sz w:val="24"/>
+          <w:szCs w:val="24"/>
+          <w:lang w:val="en-IN"/>
+        </w:rPr>
+        <w:tab/>
+      </w:r>
+      <w:proofErr w:type="gramStart"/>
       <w:r>
         <w:rPr>
           <w:rFonts w:ascii="Consolas" w:hAnsi="Consolas" w:cs="Consolas"/>
@@ -4160,6 +5814,7 @@
         </w:rPr>
         <w:t>return</w:t>
       </w:r>
+      <w:proofErr w:type="gramEnd"/>
       <w:r>
         <w:rPr>
           <w:rFonts w:ascii="Consolas" w:hAnsi="Consolas" w:cs="Consolas"/>
@@ -4279,6 +5934,7 @@
         </w:rPr>
         <w:tab/>
       </w:r>
+      <w:proofErr w:type="gramStart"/>
       <w:r>
         <w:rPr>
           <w:rFonts w:ascii="Consolas" w:hAnsi="Consolas" w:cs="Consolas"/>
@@ -4291,6 +5947,7 @@
         </w:rPr>
         <w:t>else</w:t>
       </w:r>
+      <w:proofErr w:type="gramEnd"/>
     </w:p>
     <w:p>
       <w:pPr>
@@ -4390,6 +6047,7 @@
         </w:rPr>
         <w:tab/>
       </w:r>
+      <w:proofErr w:type="gramStart"/>
       <w:r>
         <w:rPr>
           <w:rFonts w:ascii="Consolas" w:hAnsi="Consolas" w:cs="Consolas"/>
@@ -4402,6 +6060,7 @@
         </w:rPr>
         <w:t>return</w:t>
       </w:r>
+      <w:proofErr w:type="gramEnd"/>
       <w:r>
         <w:rPr>
           <w:rFonts w:ascii="Consolas" w:hAnsi="Consolas" w:cs="Consolas"/>
@@ -4546,6 +6205,7 @@
         </w:rPr>
         <w:tab/>
       </w:r>
+      <w:proofErr w:type="gramStart"/>
       <w:r>
         <w:rPr>
           <w:rFonts w:ascii="Consolas" w:hAnsi="Consolas" w:cs="Consolas"/>
@@ -4558,6 +6218,7 @@
         </w:rPr>
         <w:t>else</w:t>
       </w:r>
+      <w:proofErr w:type="gramEnd"/>
       <w:r>
         <w:rPr>
           <w:rFonts w:ascii="Consolas" w:hAnsi="Consolas" w:cs="Consolas"/>
@@ -4590,6 +6251,7 @@
         </w:rPr>
         <w:t>(</w:t>
       </w:r>
+      <w:proofErr w:type="spellStart"/>
       <w:r>
         <w:rPr>
           <w:rFonts w:ascii="Consolas" w:hAnsi="Consolas" w:cs="Consolas"/>
@@ -4608,7 +6270,18 @@
           <w:szCs w:val="24"/>
           <w:lang w:val="en-IN"/>
         </w:rPr>
-        <w:t>.contains(</w:t>
+        <w:t>.contains</w:t>
+      </w:r>
+      <w:proofErr w:type="spellEnd"/>
+      <w:r>
+        <w:rPr>
+          <w:rFonts w:ascii="Consolas" w:hAnsi="Consolas" w:cs="Consolas"/>
+          <w:color w:val="000000"/>
+          <w:sz w:val="24"/>
+          <w:szCs w:val="24"/>
+          <w:lang w:val="en-IN"/>
+        </w:rPr>
+        <w:t>(</w:t>
       </w:r>
       <w:r>
         <w:rPr>
@@ -4709,6 +6382,7 @@
         </w:rPr>
         <w:tab/>
       </w:r>
+      <w:proofErr w:type="gramStart"/>
       <w:r>
         <w:rPr>
           <w:rFonts w:ascii="Consolas" w:hAnsi="Consolas" w:cs="Consolas"/>
@@ -4721,6 +6395,7 @@
         </w:rPr>
         <w:t>return</w:t>
       </w:r>
+      <w:proofErr w:type="gramEnd"/>
       <w:r>
         <w:rPr>
           <w:rFonts w:ascii="Consolas" w:hAnsi="Consolas" w:cs="Consolas"/>
@@ -4820,6 +6495,7 @@
         </w:rPr>
         <w:tab/>
       </w:r>
+      <w:proofErr w:type="gramStart"/>
       <w:r>
         <w:rPr>
           <w:rFonts w:ascii="Consolas" w:hAnsi="Consolas" w:cs="Consolas"/>
@@ -4832,6 +6508,7 @@
         </w:rPr>
         <w:t>else</w:t>
       </w:r>
+      <w:proofErr w:type="gramEnd"/>
       <w:r>
         <w:rPr>
           <w:rFonts w:ascii="Consolas" w:hAnsi="Consolas" w:cs="Consolas"/>
@@ -4906,6 +6583,7 @@
         </w:rPr>
         <w:t xml:space="preserve"> &amp;&amp; </w:t>
       </w:r>
+      <w:proofErr w:type="spellStart"/>
       <w:r>
         <w:rPr>
           <w:rFonts w:ascii="Consolas" w:hAnsi="Consolas" w:cs="Consolas"/>
@@ -4924,7 +6602,18 @@
           <w:szCs w:val="24"/>
           <w:lang w:val="en-IN"/>
         </w:rPr>
-        <w:t>.length() != 0)</w:t>
+        <w:t>.length</w:t>
+      </w:r>
+      <w:proofErr w:type="spellEnd"/>
+      <w:r>
+        <w:rPr>
+          <w:rFonts w:ascii="Consolas" w:hAnsi="Consolas" w:cs="Consolas"/>
+          <w:color w:val="000000"/>
+          <w:sz w:val="24"/>
+          <w:szCs w:val="24"/>
+          <w:lang w:val="en-IN"/>
+        </w:rPr>
+        <w:t>() != 0)</w:t>
       </w:r>
     </w:p>
     <w:p>
@@ -5005,6 +6694,7 @@
         </w:rPr>
         <w:tab/>
       </w:r>
+      <w:proofErr w:type="gramStart"/>
       <w:r>
         <w:rPr>
           <w:rFonts w:ascii="Consolas" w:hAnsi="Consolas" w:cs="Consolas"/>
@@ -5017,6 +6707,7 @@
         </w:rPr>
         <w:t>return</w:t>
       </w:r>
+      <w:proofErr w:type="gramEnd"/>
       <w:r>
         <w:rPr>
           <w:rFonts w:ascii="Consolas" w:hAnsi="Consolas" w:cs="Consolas"/>
@@ -5116,6 +6807,7 @@
         </w:rPr>
         <w:tab/>
       </w:r>
+      <w:proofErr w:type="gramStart"/>
       <w:r>
         <w:rPr>
           <w:rFonts w:ascii="Consolas" w:hAnsi="Consolas" w:cs="Consolas"/>
@@ -5128,6 +6820,7 @@
         </w:rPr>
         <w:t>else</w:t>
       </w:r>
+      <w:proofErr w:type="gramEnd"/>
       <w:r>
         <w:rPr>
           <w:rFonts w:ascii="Consolas" w:hAnsi="Consolas" w:cs="Consolas"/>
@@ -5160,6 +6853,7 @@
         </w:rPr>
         <w:t>(</w:t>
       </w:r>
+      <w:proofErr w:type="spellStart"/>
       <w:r>
         <w:rPr>
           <w:rFonts w:ascii="Consolas" w:hAnsi="Consolas" w:cs="Consolas"/>
@@ -5178,8 +6872,20 @@
           <w:szCs w:val="24"/>
           <w:lang w:val="en-IN"/>
         </w:rPr>
-        <w:t>.toUpperCase().matches(</w:t>
-      </w:r>
+        <w:t>.toUpperCase</w:t>
+      </w:r>
+      <w:proofErr w:type="spellEnd"/>
+      <w:r>
+        <w:rPr>
+          <w:rFonts w:ascii="Consolas" w:hAnsi="Consolas" w:cs="Consolas"/>
+          <w:color w:val="000000"/>
+          <w:sz w:val="24"/>
+          <w:szCs w:val="24"/>
+          <w:lang w:val="en-IN"/>
+        </w:rPr>
+        <w:t>().matches(</w:t>
+      </w:r>
+      <w:proofErr w:type="spellStart"/>
       <w:r>
         <w:rPr>
           <w:rFonts w:ascii="Consolas" w:hAnsi="Consolas" w:cs="Consolas"/>
@@ -5190,6 +6896,7 @@
         </w:rPr>
         <w:t>patternGeo</w:t>
       </w:r>
+      <w:proofErr w:type="spellEnd"/>
       <w:r>
         <w:rPr>
           <w:rFonts w:ascii="Consolas" w:hAnsi="Consolas" w:cs="Consolas"/>
@@ -5244,6 +6951,7 @@
         </w:rPr>
         <w:tab/>
       </w:r>
+      <w:proofErr w:type="gramStart"/>
       <w:r>
         <w:rPr>
           <w:rFonts w:ascii="Consolas" w:hAnsi="Consolas" w:cs="Consolas"/>
@@ -5256,6 +6964,7 @@
         </w:rPr>
         <w:t>return</w:t>
       </w:r>
+      <w:proofErr w:type="gramEnd"/>
       <w:r>
         <w:rPr>
           <w:rFonts w:ascii="Consolas" w:hAnsi="Consolas" w:cs="Consolas"/>
@@ -5355,6 +7064,7 @@
         </w:rPr>
         <w:tab/>
       </w:r>
+      <w:proofErr w:type="gramStart"/>
       <w:r>
         <w:rPr>
           <w:rFonts w:ascii="Consolas" w:hAnsi="Consolas" w:cs="Consolas"/>
@@ -5367,6 +7077,7 @@
         </w:rPr>
         <w:t>else</w:t>
       </w:r>
+      <w:proofErr w:type="gramEnd"/>
       <w:r>
         <w:rPr>
           <w:rFonts w:ascii="Consolas" w:hAnsi="Consolas" w:cs="Consolas"/>
@@ -5399,6 +7110,7 @@
         </w:rPr>
         <w:t>(</w:t>
       </w:r>
+      <w:proofErr w:type="spellStart"/>
       <w:r>
         <w:rPr>
           <w:rFonts w:ascii="Consolas" w:hAnsi="Consolas" w:cs="Consolas"/>
@@ -5417,7 +7129,18 @@
           <w:szCs w:val="24"/>
           <w:lang w:val="en-IN"/>
         </w:rPr>
-        <w:t>.contains(</w:t>
+        <w:t>.contains</w:t>
+      </w:r>
+      <w:proofErr w:type="spellEnd"/>
+      <w:r>
+        <w:rPr>
+          <w:rFonts w:ascii="Consolas" w:hAnsi="Consolas" w:cs="Consolas"/>
+          <w:color w:val="000000"/>
+          <w:sz w:val="24"/>
+          <w:szCs w:val="24"/>
+          <w:lang w:val="en-IN"/>
+        </w:rPr>
+        <w:t>(</w:t>
       </w:r>
       <w:r>
         <w:rPr>
@@ -5518,6 +7241,7 @@
         </w:rPr>
         <w:tab/>
       </w:r>
+      <w:proofErr w:type="gramStart"/>
       <w:r>
         <w:rPr>
           <w:rFonts w:ascii="Consolas" w:hAnsi="Consolas" w:cs="Consolas"/>
@@ -5530,6 +7254,7 @@
         </w:rPr>
         <w:t>return</w:t>
       </w:r>
+      <w:proofErr w:type="gramEnd"/>
       <w:r>
         <w:rPr>
           <w:rFonts w:ascii="Consolas" w:hAnsi="Consolas" w:cs="Consolas"/>
@@ -5629,6 +7354,7 @@
         </w:rPr>
         <w:tab/>
       </w:r>
+      <w:proofErr w:type="gramStart"/>
       <w:r>
         <w:rPr>
           <w:rFonts w:ascii="Consolas" w:hAnsi="Consolas" w:cs="Consolas"/>
@@ -5641,6 +7367,7 @@
         </w:rPr>
         <w:t>else</w:t>
       </w:r>
+      <w:proofErr w:type="gramEnd"/>
       <w:r>
         <w:rPr>
           <w:rFonts w:ascii="Consolas" w:hAnsi="Consolas" w:cs="Consolas"/>
@@ -5695,6 +7422,7 @@
         </w:rPr>
         <w:tab/>
       </w:r>
+      <w:proofErr w:type="gramStart"/>
       <w:r>
         <w:rPr>
           <w:rFonts w:ascii="Consolas" w:hAnsi="Consolas" w:cs="Consolas"/>
@@ -5707,6 +7435,7 @@
         </w:rPr>
         <w:t>return</w:t>
       </w:r>
+      <w:proofErr w:type="gramEnd"/>
       <w:r>
         <w:rPr>
           <w:rFonts w:ascii="Consolas" w:hAnsi="Consolas" w:cs="Consolas"/>
@@ -5894,9 +7623,19 @@
       <w:ind w:left="-993" w:right="-897"/>
       <w:jc w:val="right"/>
     </w:pPr>
+    <w:proofErr w:type="spellStart"/>
     <w:r>
-      <w:t>Pavan Kumar Kothagorla</w:t>
+      <w:t>Pavan</w:t>
     </w:r>
+    <w:proofErr w:type="spellEnd"/>
+    <w:r>
+      <w:t xml:space="preserve"> Kumar </w:t>
+    </w:r>
+    <w:proofErr w:type="spellStart"/>
+    <w:r>
+      <w:t>Kothagorla</w:t>
+    </w:r>
+    <w:proofErr w:type="spellEnd"/>
   </w:p>
   <w:p>
     <w:pPr>
@@ -5920,9 +7659,19 @@
       <w:ind w:left="-993" w:right="-897"/>
       <w:jc w:val="right"/>
     </w:pPr>
+    <w:proofErr w:type="spellStart"/>
     <w:r>
-      <w:t>SandeepKumar AnilKumar</w:t>
+      <w:t>SandeepKumar</w:t>
     </w:r>
+    <w:proofErr w:type="spellEnd"/>
+    <w:r>
+      <w:t xml:space="preserve"> </w:t>
+    </w:r>
+    <w:proofErr w:type="spellStart"/>
+    <w:r>
+      <w:t>AnilKumar</w:t>
+    </w:r>
+    <w:proofErr w:type="spellEnd"/>
   </w:p>
   <w:p>
     <w:pPr>
@@ -6341,6 +8090,7 @@
   <w:style w:type="character" w:default="1" w:styleId="DefaultParagraphFont">
     <w:name w:val="Default Paragraph Font"/>
     <w:uiPriority w:val="1"/>
+    <w:semiHidden/>
     <w:unhideWhenUsed/>
   </w:style>
   <w:style w:type="table" w:default="1" w:styleId="TableNormal">
@@ -6746,7 +8496,7 @@
 </file>
 
 <file path=customXml/itemProps1.xml><?xml version="1.0" encoding="utf-8"?>
-<ds:datastoreItem xmlns:ds="http://schemas.openxmlformats.org/officeDocument/2006/customXml" ds:itemID="{8B9807A8-AAE9-441B-9D1A-9D21351D4686}">
+<ds:datastoreItem xmlns:ds="http://schemas.openxmlformats.org/officeDocument/2006/customXml" ds:itemID="{937B4FC6-2C74-42CF-87EC-E475F85E2AA0}">
   <ds:schemaRefs>
     <ds:schemaRef ds:uri="http://schemas.openxmlformats.org/officeDocument/2006/bibliography"/>
   </ds:schemaRefs>

</xml_diff>

<commit_message>
Changed the category code in the description.
</commit_message>
<xml_diff>
--- a/Project_part1_Report.docx
+++ b/Project_part1_Report.docx
@@ -12,6 +12,8 @@
           <w:szCs w:val="28"/>
         </w:rPr>
       </w:pPr>
+      <w:bookmarkStart w:id="0" w:name="_GoBack"/>
+      <w:bookmarkEnd w:id="0"/>
       <w:r>
         <w:rPr>
           <w:b/>
@@ -1016,8 +1018,6 @@
         </w:rPr>
         <w:t xml:space="preserve">” and split it </w:t>
       </w:r>
-      <w:bookmarkStart w:id="0" w:name="_GoBack"/>
-      <w:bookmarkEnd w:id="0"/>
       <w:r>
         <w:rPr>
           <w:sz w:val="24"/>
@@ -1092,23 +1092,7 @@
           <w:sz w:val="24"/>
           <w:szCs w:val="24"/>
         </w:rPr>
-        <w:t xml:space="preserve">ppose the question </w:t>
-      </w:r>
-      <w:proofErr w:type="gramStart"/>
-      <w:r>
-        <w:rPr>
-          <w:sz w:val="24"/>
-          <w:szCs w:val="24"/>
-        </w:rPr>
-        <w:t>can</w:t>
-      </w:r>
-      <w:proofErr w:type="gramEnd"/>
-      <w:r>
-        <w:rPr>
-          <w:sz w:val="24"/>
-          <w:szCs w:val="24"/>
-        </w:rPr>
-        <w:t xml:space="preserve"> be "Was </w:t>
+        <w:t xml:space="preserve">ppose the question can be "Was </w:t>
       </w:r>
       <w:proofErr w:type="spellStart"/>
       <w:r>
@@ -2812,6 +2796,16 @@
           <w:lang w:val="en-IN"/>
         </w:rPr>
       </w:pPr>
+      <w:r>
+        <w:rPr>
+          <w:rFonts w:ascii="Consolas" w:hAnsi="Consolas" w:cs="Consolas"/>
+          <w:color w:val="000000"/>
+          <w:sz w:val="24"/>
+          <w:szCs w:val="24"/>
+          <w:lang w:val="en-IN"/>
+        </w:rPr>
+        <w:tab/>
+      </w:r>
       <w:proofErr w:type="gramStart"/>
       <w:r>
         <w:rPr>
@@ -3876,7 +3870,7 @@
           <w:lang w:val="en-IN"/>
         </w:rPr>
         <w:tab/>
-        <w:t xml:space="preserve">String </w:t>
+        <w:t xml:space="preserve">List&lt;String&gt; </w:t>
       </w:r>
       <w:proofErr w:type="spellStart"/>
       <w:r>
@@ -3887,7 +3881,7 @@
           <w:szCs w:val="24"/>
           <w:lang w:val="en-IN"/>
         </w:rPr>
-        <w:t>patternGeo</w:t>
+        <w:t>lemmatizedQuestionList</w:t>
       </w:r>
       <w:proofErr w:type="spellEnd"/>
       <w:r>
@@ -3900,69 +3894,51 @@
         </w:rPr>
         <w:t xml:space="preserve"> = </w:t>
       </w:r>
-      <w:r>
-        <w:rPr>
-          <w:rFonts w:ascii="Consolas" w:hAnsi="Consolas" w:cs="Consolas"/>
-          <w:color w:val="2A00FF"/>
-          <w:sz w:val="24"/>
-          <w:szCs w:val="24"/>
-          <w:lang w:val="en-IN"/>
-        </w:rPr>
-        <w:t>".*\\</w:t>
-      </w:r>
-      <w:proofErr w:type="spellStart"/>
-      <w:r>
-        <w:rPr>
-          <w:rFonts w:ascii="Consolas" w:hAnsi="Consolas" w:cs="Consolas"/>
-          <w:color w:val="2A00FF"/>
-          <w:sz w:val="24"/>
-          <w:szCs w:val="24"/>
-          <w:lang w:val="en-IN"/>
-        </w:rPr>
-        <w:t>bJJS</w:t>
-      </w:r>
-      <w:proofErr w:type="spellEnd"/>
-      <w:r>
-        <w:rPr>
-          <w:rFonts w:ascii="Consolas" w:hAnsi="Consolas" w:cs="Consolas"/>
-          <w:color w:val="2A00FF"/>
-          <w:sz w:val="24"/>
-          <w:szCs w:val="24"/>
-          <w:lang w:val="en-IN"/>
-        </w:rPr>
-        <w:t>\\b.*\\</w:t>
-      </w:r>
-      <w:proofErr w:type="spellStart"/>
-      <w:r>
-        <w:rPr>
-          <w:rFonts w:ascii="Consolas" w:hAnsi="Consolas" w:cs="Consolas"/>
-          <w:color w:val="2A00FF"/>
-          <w:sz w:val="24"/>
-          <w:szCs w:val="24"/>
-          <w:lang w:val="en-IN"/>
-        </w:rPr>
-        <w:t>bNN</w:t>
-      </w:r>
-      <w:proofErr w:type="spellEnd"/>
-      <w:r>
-        <w:rPr>
-          <w:rFonts w:ascii="Consolas" w:hAnsi="Consolas" w:cs="Consolas"/>
-          <w:color w:val="2A00FF"/>
-          <w:sz w:val="24"/>
-          <w:szCs w:val="24"/>
-          <w:lang w:val="en-IN"/>
-        </w:rPr>
-        <w:t>\\b.*"</w:t>
-      </w:r>
-      <w:r>
-        <w:rPr>
-          <w:rFonts w:ascii="Consolas" w:hAnsi="Consolas" w:cs="Consolas"/>
-          <w:color w:val="000000"/>
-          <w:sz w:val="24"/>
-          <w:szCs w:val="24"/>
-          <w:lang w:val="en-IN"/>
-        </w:rPr>
-        <w:t>;</w:t>
+      <w:proofErr w:type="gramStart"/>
+      <w:r>
+        <w:rPr>
+          <w:rFonts w:ascii="Consolas" w:hAnsi="Consolas" w:cs="Consolas"/>
+          <w:i/>
+          <w:iCs/>
+          <w:color w:val="000000"/>
+          <w:sz w:val="24"/>
+          <w:szCs w:val="24"/>
+          <w:lang w:val="en-IN"/>
+        </w:rPr>
+        <w:t>lemmatize</w:t>
+      </w:r>
+      <w:r>
+        <w:rPr>
+          <w:rFonts w:ascii="Consolas" w:hAnsi="Consolas" w:cs="Consolas"/>
+          <w:color w:val="000000"/>
+          <w:sz w:val="24"/>
+          <w:szCs w:val="24"/>
+          <w:lang w:val="en-IN"/>
+        </w:rPr>
+        <w:t>(</w:t>
+      </w:r>
+      <w:proofErr w:type="spellStart"/>
+      <w:proofErr w:type="gramEnd"/>
+      <w:r>
+        <w:rPr>
+          <w:rFonts w:ascii="Consolas" w:hAnsi="Consolas" w:cs="Consolas"/>
+          <w:color w:val="6A3E3E"/>
+          <w:sz w:val="24"/>
+          <w:szCs w:val="24"/>
+          <w:lang w:val="en-IN"/>
+        </w:rPr>
+        <w:t>currentQuestion</w:t>
+      </w:r>
+      <w:proofErr w:type="spellEnd"/>
+      <w:r>
+        <w:rPr>
+          <w:rFonts w:ascii="Consolas" w:hAnsi="Consolas" w:cs="Consolas"/>
+          <w:color w:val="000000"/>
+          <w:sz w:val="24"/>
+          <w:szCs w:val="24"/>
+          <w:lang w:val="en-IN"/>
+        </w:rPr>
+        <w:t>);</w:t>
       </w:r>
     </w:p>
     <w:p>
@@ -4000,7 +3976,6 @@
         <w:t xml:space="preserve">String </w:t>
       </w:r>
       <w:proofErr w:type="spellStart"/>
-      <w:proofErr w:type="gramStart"/>
       <w:r>
         <w:rPr>
           <w:rFonts w:ascii="Consolas" w:hAnsi="Consolas" w:cs="Consolas"/>
@@ -4009,61 +3984,18 @@
           <w:szCs w:val="24"/>
           <w:lang w:val="en-IN"/>
         </w:rPr>
-        <w:t>questionParts</w:t>
-      </w:r>
-      <w:proofErr w:type="spellEnd"/>
-      <w:r>
-        <w:rPr>
-          <w:rFonts w:ascii="Consolas" w:hAnsi="Consolas" w:cs="Consolas"/>
-          <w:color w:val="000000"/>
-          <w:sz w:val="24"/>
-          <w:szCs w:val="24"/>
-          <w:lang w:val="en-IN"/>
-        </w:rPr>
-        <w:t>[</w:t>
-      </w:r>
-      <w:proofErr w:type="gramEnd"/>
-      <w:r>
-        <w:rPr>
-          <w:rFonts w:ascii="Consolas" w:hAnsi="Consolas" w:cs="Consolas"/>
-          <w:color w:val="000000"/>
-          <w:sz w:val="24"/>
-          <w:szCs w:val="24"/>
-          <w:lang w:val="en-IN"/>
-        </w:rPr>
-        <w:t xml:space="preserve">] = </w:t>
-      </w:r>
-      <w:proofErr w:type="spellStart"/>
-      <w:r>
-        <w:rPr>
-          <w:rFonts w:ascii="Consolas" w:hAnsi="Consolas" w:cs="Consolas"/>
-          <w:color w:val="6A3E3E"/>
-          <w:sz w:val="24"/>
-          <w:szCs w:val="24"/>
-          <w:lang w:val="en-IN"/>
-        </w:rPr>
-        <w:t>currentQuestion</w:t>
-      </w:r>
-      <w:r>
-        <w:rPr>
-          <w:rFonts w:ascii="Consolas" w:hAnsi="Consolas" w:cs="Consolas"/>
-          <w:color w:val="000000"/>
-          <w:sz w:val="24"/>
-          <w:szCs w:val="24"/>
-          <w:lang w:val="en-IN"/>
-        </w:rPr>
-        <w:t>.split</w:t>
-      </w:r>
-      <w:proofErr w:type="spellEnd"/>
-      <w:r>
-        <w:rPr>
-          <w:rFonts w:ascii="Consolas" w:hAnsi="Consolas" w:cs="Consolas"/>
-          <w:color w:val="000000"/>
-          <w:sz w:val="24"/>
-          <w:szCs w:val="24"/>
-          <w:lang w:val="en-IN"/>
-        </w:rPr>
-        <w:t>(</w:t>
+        <w:t>lemmatizedQuestion</w:t>
+      </w:r>
+      <w:proofErr w:type="spellEnd"/>
+      <w:r>
+        <w:rPr>
+          <w:rFonts w:ascii="Consolas" w:hAnsi="Consolas" w:cs="Consolas"/>
+          <w:color w:val="000000"/>
+          <w:sz w:val="24"/>
+          <w:szCs w:val="24"/>
+          <w:lang w:val="en-IN"/>
+        </w:rPr>
+        <w:t xml:space="preserve"> = </w:t>
       </w:r>
       <w:r>
         <w:rPr>
@@ -4073,17 +4005,17 @@
           <w:szCs w:val="24"/>
           <w:lang w:val="en-IN"/>
         </w:rPr>
-        <w:t>"\\s"</w:t>
-      </w:r>
-      <w:r>
-        <w:rPr>
-          <w:rFonts w:ascii="Consolas" w:hAnsi="Consolas" w:cs="Consolas"/>
-          <w:color w:val="000000"/>
-          <w:sz w:val="24"/>
-          <w:szCs w:val="24"/>
-          <w:lang w:val="en-IN"/>
-        </w:rPr>
-        <w:t>);</w:t>
+        <w:t>""</w:t>
+      </w:r>
+      <w:r>
+        <w:rPr>
+          <w:rFonts w:ascii="Consolas" w:hAnsi="Consolas" w:cs="Consolas"/>
+          <w:color w:val="000000"/>
+          <w:sz w:val="24"/>
+          <w:szCs w:val="24"/>
+          <w:lang w:val="en-IN"/>
+        </w:rPr>
+        <w:t>;</w:t>
       </w:r>
     </w:p>
     <w:p>
@@ -4119,96 +4051,6 @@
         </w:rPr>
         <w:tab/>
       </w:r>
-      <w:proofErr w:type="spellStart"/>
-      <w:proofErr w:type="gramStart"/>
-      <w:r>
-        <w:rPr>
-          <w:rFonts w:ascii="Consolas" w:hAnsi="Consolas" w:cs="Consolas"/>
-          <w:b/>
-          <w:bCs/>
-          <w:color w:val="7F0055"/>
-          <w:sz w:val="24"/>
-          <w:szCs w:val="24"/>
-          <w:lang w:val="en-IN"/>
-        </w:rPr>
-        <w:t>int</w:t>
-      </w:r>
-      <w:proofErr w:type="spellEnd"/>
-      <w:proofErr w:type="gramEnd"/>
-      <w:r>
-        <w:rPr>
-          <w:rFonts w:ascii="Consolas" w:hAnsi="Consolas" w:cs="Consolas"/>
-          <w:color w:val="000000"/>
-          <w:sz w:val="24"/>
-          <w:szCs w:val="24"/>
-          <w:lang w:val="en-IN"/>
-        </w:rPr>
-        <w:t xml:space="preserve"> </w:t>
-      </w:r>
-      <w:proofErr w:type="spellStart"/>
-      <w:r>
-        <w:rPr>
-          <w:rFonts w:ascii="Consolas" w:hAnsi="Consolas" w:cs="Consolas"/>
-          <w:color w:val="6A3E3E"/>
-          <w:sz w:val="24"/>
-          <w:szCs w:val="24"/>
-          <w:lang w:val="en-IN"/>
-        </w:rPr>
-        <w:t>partsLength</w:t>
-      </w:r>
-      <w:proofErr w:type="spellEnd"/>
-      <w:r>
-        <w:rPr>
-          <w:rFonts w:ascii="Consolas" w:hAnsi="Consolas" w:cs="Consolas"/>
-          <w:color w:val="000000"/>
-          <w:sz w:val="24"/>
-          <w:szCs w:val="24"/>
-          <w:lang w:val="en-IN"/>
-        </w:rPr>
-        <w:t xml:space="preserve"> = </w:t>
-      </w:r>
-      <w:proofErr w:type="spellStart"/>
-      <w:r>
-        <w:rPr>
-          <w:rFonts w:ascii="Consolas" w:hAnsi="Consolas" w:cs="Consolas"/>
-          <w:color w:val="6A3E3E"/>
-          <w:sz w:val="24"/>
-          <w:szCs w:val="24"/>
-          <w:lang w:val="en-IN"/>
-        </w:rPr>
-        <w:t>questionParts</w:t>
-      </w:r>
-      <w:r>
-        <w:rPr>
-          <w:rFonts w:ascii="Consolas" w:hAnsi="Consolas" w:cs="Consolas"/>
-          <w:color w:val="000000"/>
-          <w:sz w:val="24"/>
-          <w:szCs w:val="24"/>
-          <w:lang w:val="en-IN"/>
-        </w:rPr>
-        <w:t>.</w:t>
-      </w:r>
-      <w:r>
-        <w:rPr>
-          <w:rFonts w:ascii="Consolas" w:hAnsi="Consolas" w:cs="Consolas"/>
-          <w:color w:val="0000C0"/>
-          <w:sz w:val="24"/>
-          <w:szCs w:val="24"/>
-          <w:lang w:val="en-IN"/>
-        </w:rPr>
-        <w:t>length</w:t>
-      </w:r>
-      <w:proofErr w:type="spellEnd"/>
-      <w:r>
-        <w:rPr>
-          <w:rFonts w:ascii="Consolas" w:hAnsi="Consolas" w:cs="Consolas"/>
-          <w:color w:val="000000"/>
-          <w:sz w:val="24"/>
-          <w:szCs w:val="24"/>
-          <w:lang w:val="en-IN"/>
-        </w:rPr>
-        <w:t>;</w:t>
-      </w:r>
     </w:p>
     <w:p>
       <w:pPr>
@@ -4243,6 +4085,74 @@
         </w:rPr>
         <w:tab/>
       </w:r>
+      <w:proofErr w:type="gramStart"/>
+      <w:r>
+        <w:rPr>
+          <w:rFonts w:ascii="Consolas" w:hAnsi="Consolas" w:cs="Consolas"/>
+          <w:b/>
+          <w:bCs/>
+          <w:color w:val="7F0055"/>
+          <w:sz w:val="24"/>
+          <w:szCs w:val="24"/>
+          <w:lang w:val="en-IN"/>
+        </w:rPr>
+        <w:t>for</w:t>
+      </w:r>
+      <w:proofErr w:type="gramEnd"/>
+      <w:r>
+        <w:rPr>
+          <w:rFonts w:ascii="Consolas" w:hAnsi="Consolas" w:cs="Consolas"/>
+          <w:color w:val="000000"/>
+          <w:sz w:val="24"/>
+          <w:szCs w:val="24"/>
+          <w:lang w:val="en-IN"/>
+        </w:rPr>
+        <w:t xml:space="preserve"> (String </w:t>
+      </w:r>
+      <w:proofErr w:type="spellStart"/>
+      <w:r>
+        <w:rPr>
+          <w:rFonts w:ascii="Consolas" w:hAnsi="Consolas" w:cs="Consolas"/>
+          <w:color w:val="6A3E3E"/>
+          <w:sz w:val="24"/>
+          <w:szCs w:val="24"/>
+          <w:lang w:val="en-IN"/>
+        </w:rPr>
+        <w:t>lq</w:t>
+      </w:r>
+      <w:proofErr w:type="spellEnd"/>
+      <w:r>
+        <w:rPr>
+          <w:rFonts w:ascii="Consolas" w:hAnsi="Consolas" w:cs="Consolas"/>
+          <w:color w:val="000000"/>
+          <w:sz w:val="24"/>
+          <w:szCs w:val="24"/>
+          <w:lang w:val="en-IN"/>
+        </w:rPr>
+        <w:t xml:space="preserve"> : </w:t>
+      </w:r>
+      <w:proofErr w:type="spellStart"/>
+      <w:r>
+        <w:rPr>
+          <w:rFonts w:ascii="Consolas" w:hAnsi="Consolas" w:cs="Consolas"/>
+          <w:color w:val="6A3E3E"/>
+          <w:sz w:val="24"/>
+          <w:szCs w:val="24"/>
+          <w:lang w:val="en-IN"/>
+        </w:rPr>
+        <w:t>lemmatizedQuestionList</w:t>
+      </w:r>
+      <w:proofErr w:type="spellEnd"/>
+      <w:r>
+        <w:rPr>
+          <w:rFonts w:ascii="Consolas" w:hAnsi="Consolas" w:cs="Consolas"/>
+          <w:color w:val="000000"/>
+          <w:sz w:val="24"/>
+          <w:szCs w:val="24"/>
+          <w:lang w:val="en-IN"/>
+        </w:rPr>
+        <w:t>) {</w:t>
+      </w:r>
     </w:p>
     <w:p>
       <w:pPr>
@@ -4283,22 +4193,12 @@
           <w:color w:val="000000"/>
           <w:sz w:val="24"/>
           <w:szCs w:val="24"/>
-          <w:u w:val="single"/>
-          <w:lang w:val="en-IN"/>
-        </w:rPr>
-        <w:t>Set</w:t>
-      </w:r>
-      <w:r>
-        <w:rPr>
-          <w:rFonts w:ascii="Consolas" w:hAnsi="Consolas" w:cs="Consolas"/>
-          <w:color w:val="000000"/>
-          <w:sz w:val="24"/>
-          <w:szCs w:val="24"/>
-          <w:lang w:val="en-IN"/>
-        </w:rPr>
-        <w:t xml:space="preserve"> </w:t>
-      </w:r>
-      <w:proofErr w:type="spellStart"/>
+          <w:lang w:val="en-IN"/>
+        </w:rPr>
+        <w:tab/>
+      </w:r>
+      <w:proofErr w:type="spellStart"/>
+      <w:proofErr w:type="gramStart"/>
       <w:r>
         <w:rPr>
           <w:rFonts w:ascii="Consolas" w:hAnsi="Consolas" w:cs="Consolas"/>
@@ -4307,9 +4207,10 @@
           <w:szCs w:val="24"/>
           <w:lang w:val="en-IN"/>
         </w:rPr>
-        <w:t>keywordsSets</w:t>
-      </w:r>
-      <w:proofErr w:type="spellEnd"/>
+        <w:t>lemmatizedQuestion</w:t>
+      </w:r>
+      <w:proofErr w:type="spellEnd"/>
+      <w:proofErr w:type="gramEnd"/>
       <w:r>
         <w:rPr>
           <w:rFonts w:ascii="Consolas" w:hAnsi="Consolas" w:cs="Consolas"/>
@@ -4321,7 +4222,6 @@
         <w:t xml:space="preserve"> = </w:t>
       </w:r>
       <w:proofErr w:type="spellStart"/>
-      <w:proofErr w:type="gramStart"/>
       <w:r>
         <w:rPr>
           <w:rFonts w:ascii="Consolas" w:hAnsi="Consolas" w:cs="Consolas"/>
@@ -4330,39 +4230,70 @@
           <w:szCs w:val="24"/>
           <w:lang w:val="en-IN"/>
         </w:rPr>
-        <w:t>prop</w:t>
-      </w:r>
-      <w:r>
-        <w:rPr>
-          <w:rFonts w:ascii="Consolas" w:hAnsi="Consolas" w:cs="Consolas"/>
-          <w:color w:val="000000"/>
-          <w:sz w:val="24"/>
-          <w:szCs w:val="24"/>
-          <w:lang w:val="en-IN"/>
-        </w:rPr>
-        <w:t>.keySet</w:t>
-      </w:r>
-      <w:proofErr w:type="spellEnd"/>
-      <w:r>
-        <w:rPr>
-          <w:rFonts w:ascii="Consolas" w:hAnsi="Consolas" w:cs="Consolas"/>
-          <w:color w:val="000000"/>
-          <w:sz w:val="24"/>
-          <w:szCs w:val="24"/>
-          <w:lang w:val="en-IN"/>
-        </w:rPr>
-        <w:t>(</w:t>
-      </w:r>
-      <w:proofErr w:type="gramEnd"/>
-      <w:r>
-        <w:rPr>
-          <w:rFonts w:ascii="Consolas" w:hAnsi="Consolas" w:cs="Consolas"/>
-          <w:color w:val="000000"/>
-          <w:sz w:val="24"/>
-          <w:szCs w:val="24"/>
-          <w:lang w:val="en-IN"/>
-        </w:rPr>
-        <w:t>);</w:t>
+        <w:t>lemmatizedQuestion</w:t>
+      </w:r>
+      <w:proofErr w:type="spellEnd"/>
+      <w:r>
+        <w:rPr>
+          <w:rFonts w:ascii="Consolas" w:hAnsi="Consolas" w:cs="Consolas"/>
+          <w:color w:val="000000"/>
+          <w:sz w:val="24"/>
+          <w:szCs w:val="24"/>
+          <w:lang w:val="en-IN"/>
+        </w:rPr>
+        <w:t xml:space="preserve"> + </w:t>
+      </w:r>
+      <w:r>
+        <w:rPr>
+          <w:rFonts w:ascii="Consolas" w:hAnsi="Consolas" w:cs="Consolas"/>
+          <w:color w:val="2A00FF"/>
+          <w:sz w:val="24"/>
+          <w:szCs w:val="24"/>
+          <w:lang w:val="en-IN"/>
+        </w:rPr>
+        <w:t>" "</w:t>
+      </w:r>
+      <w:r>
+        <w:rPr>
+          <w:rFonts w:ascii="Consolas" w:hAnsi="Consolas" w:cs="Consolas"/>
+          <w:color w:val="000000"/>
+          <w:sz w:val="24"/>
+          <w:szCs w:val="24"/>
+          <w:lang w:val="en-IN"/>
+        </w:rPr>
+        <w:t xml:space="preserve"> +</w:t>
+      </w:r>
+      <w:proofErr w:type="spellStart"/>
+      <w:r>
+        <w:rPr>
+          <w:rFonts w:ascii="Consolas" w:hAnsi="Consolas" w:cs="Consolas"/>
+          <w:color w:val="6A3E3E"/>
+          <w:sz w:val="24"/>
+          <w:szCs w:val="24"/>
+          <w:lang w:val="en-IN"/>
+        </w:rPr>
+        <w:t>lq</w:t>
+      </w:r>
+      <w:r>
+        <w:rPr>
+          <w:rFonts w:ascii="Consolas" w:hAnsi="Consolas" w:cs="Consolas"/>
+          <w:color w:val="000000"/>
+          <w:sz w:val="24"/>
+          <w:szCs w:val="24"/>
+          <w:lang w:val="en-IN"/>
+        </w:rPr>
+        <w:t>.toString</w:t>
+      </w:r>
+      <w:proofErr w:type="spellEnd"/>
+      <w:r>
+        <w:rPr>
+          <w:rFonts w:ascii="Consolas" w:hAnsi="Consolas" w:cs="Consolas"/>
+          <w:color w:val="000000"/>
+          <w:sz w:val="24"/>
+          <w:szCs w:val="24"/>
+          <w:lang w:val="en-IN"/>
+        </w:rPr>
+        <w:t>();</w:t>
       </w:r>
     </w:p>
     <w:p>
@@ -4397,47 +4328,7 @@
           <w:lang w:val="en-IN"/>
         </w:rPr>
         <w:tab/>
-        <w:t xml:space="preserve">String </w:t>
-      </w:r>
-      <w:r>
-        <w:rPr>
-          <w:rFonts w:ascii="Consolas" w:hAnsi="Consolas" w:cs="Consolas"/>
-          <w:color w:val="6A3E3E"/>
-          <w:sz w:val="24"/>
-          <w:szCs w:val="24"/>
-          <w:lang w:val="en-IN"/>
-        </w:rPr>
-        <w:t>domain</w:t>
-      </w:r>
-      <w:r>
-        <w:rPr>
-          <w:rFonts w:ascii="Consolas" w:hAnsi="Consolas" w:cs="Consolas"/>
-          <w:color w:val="000000"/>
-          <w:sz w:val="24"/>
-          <w:szCs w:val="24"/>
-          <w:lang w:val="en-IN"/>
-        </w:rPr>
-        <w:t xml:space="preserve"> = </w:t>
-      </w:r>
-      <w:r>
-        <w:rPr>
-          <w:rFonts w:ascii="Consolas" w:hAnsi="Consolas" w:cs="Consolas"/>
-          <w:color w:val="2A00FF"/>
-          <w:sz w:val="24"/>
-          <w:szCs w:val="24"/>
-          <w:lang w:val="en-IN"/>
-        </w:rPr>
-        <w:t>""</w:t>
-      </w:r>
-      <w:r>
-        <w:rPr>
-          <w:rFonts w:ascii="Consolas" w:hAnsi="Consolas" w:cs="Consolas"/>
-          <w:color w:val="000000"/>
-          <w:sz w:val="24"/>
-          <w:szCs w:val="24"/>
-          <w:lang w:val="en-IN"/>
-        </w:rPr>
-        <w:t>;</w:t>
+        <w:t>}</w:t>
       </w:r>
     </w:p>
     <w:p>
@@ -4473,6 +4364,62 @@
         </w:rPr>
         <w:tab/>
       </w:r>
+      <w:proofErr w:type="spellStart"/>
+      <w:proofErr w:type="gramStart"/>
+      <w:r>
+        <w:rPr>
+          <w:rFonts w:ascii="Consolas" w:hAnsi="Consolas" w:cs="Consolas"/>
+          <w:color w:val="6A3E3E"/>
+          <w:sz w:val="24"/>
+          <w:szCs w:val="24"/>
+          <w:lang w:val="en-IN"/>
+        </w:rPr>
+        <w:t>lemmatizedQuestion</w:t>
+      </w:r>
+      <w:proofErr w:type="spellEnd"/>
+      <w:proofErr w:type="gramEnd"/>
+      <w:r>
+        <w:rPr>
+          <w:rFonts w:ascii="Consolas" w:hAnsi="Consolas" w:cs="Consolas"/>
+          <w:color w:val="000000"/>
+          <w:sz w:val="24"/>
+          <w:szCs w:val="24"/>
+          <w:lang w:val="en-IN"/>
+        </w:rPr>
+        <w:t xml:space="preserve"> = </w:t>
+      </w:r>
+      <w:proofErr w:type="spellStart"/>
+      <w:r>
+        <w:rPr>
+          <w:rFonts w:ascii="Consolas" w:hAnsi="Consolas" w:cs="Consolas"/>
+          <w:color w:val="6A3E3E"/>
+          <w:sz w:val="24"/>
+          <w:szCs w:val="24"/>
+          <w:lang w:val="en-IN"/>
+        </w:rPr>
+        <w:t>lemmatizedQuestion</w:t>
+      </w:r>
+      <w:r>
+        <w:rPr>
+          <w:rFonts w:ascii="Consolas" w:hAnsi="Consolas" w:cs="Consolas"/>
+          <w:color w:val="000000"/>
+          <w:sz w:val="24"/>
+          <w:szCs w:val="24"/>
+          <w:lang w:val="en-IN"/>
+        </w:rPr>
+        <w:t>.trim</w:t>
+      </w:r>
+      <w:proofErr w:type="spellEnd"/>
+      <w:r>
+        <w:rPr>
+          <w:rFonts w:ascii="Consolas" w:hAnsi="Consolas" w:cs="Consolas"/>
+          <w:color w:val="000000"/>
+          <w:sz w:val="24"/>
+          <w:szCs w:val="24"/>
+          <w:lang w:val="en-IN"/>
+        </w:rPr>
+        <w:t>();</w:t>
+      </w:r>
     </w:p>
     <w:p>
       <w:pPr>
@@ -4507,142 +4454,6 @@
         </w:rPr>
         <w:tab/>
       </w:r>
-      <w:proofErr w:type="gramStart"/>
-      <w:r>
-        <w:rPr>
-          <w:rFonts w:ascii="Consolas" w:hAnsi="Consolas" w:cs="Consolas"/>
-          <w:b/>
-          <w:bCs/>
-          <w:color w:val="7F0055"/>
-          <w:sz w:val="24"/>
-          <w:szCs w:val="24"/>
-          <w:lang w:val="en-IN"/>
-        </w:rPr>
-        <w:t>for</w:t>
-      </w:r>
-      <w:r>
-        <w:rPr>
-          <w:rFonts w:ascii="Consolas" w:hAnsi="Consolas" w:cs="Consolas"/>
-          <w:color w:val="000000"/>
-          <w:sz w:val="24"/>
-          <w:szCs w:val="24"/>
-          <w:lang w:val="en-IN"/>
-        </w:rPr>
-        <w:t>(</w:t>
-      </w:r>
-      <w:proofErr w:type="spellStart"/>
-      <w:proofErr w:type="gramEnd"/>
-      <w:r>
-        <w:rPr>
-          <w:rFonts w:ascii="Consolas" w:hAnsi="Consolas" w:cs="Consolas"/>
-          <w:b/>
-          <w:bCs/>
-          <w:color w:val="7F0055"/>
-          <w:sz w:val="24"/>
-          <w:szCs w:val="24"/>
-          <w:lang w:val="en-IN"/>
-        </w:rPr>
-        <w:t>int</w:t>
-      </w:r>
-      <w:proofErr w:type="spellEnd"/>
-      <w:r>
-        <w:rPr>
-          <w:rFonts w:ascii="Consolas" w:hAnsi="Consolas" w:cs="Consolas"/>
-          <w:color w:val="000000"/>
-          <w:sz w:val="24"/>
-          <w:szCs w:val="24"/>
-          <w:lang w:val="en-IN"/>
-        </w:rPr>
-        <w:t xml:space="preserve"> </w:t>
-      </w:r>
-      <w:proofErr w:type="spellStart"/>
-      <w:r>
-        <w:rPr>
-          <w:rFonts w:ascii="Consolas" w:hAnsi="Consolas" w:cs="Consolas"/>
-          <w:color w:val="6A3E3E"/>
-          <w:sz w:val="24"/>
-          <w:szCs w:val="24"/>
-          <w:lang w:val="en-IN"/>
-        </w:rPr>
-        <w:t>i</w:t>
-      </w:r>
-      <w:proofErr w:type="spellEnd"/>
-      <w:r>
-        <w:rPr>
-          <w:rFonts w:ascii="Consolas" w:hAnsi="Consolas" w:cs="Consolas"/>
-          <w:color w:val="000000"/>
-          <w:sz w:val="24"/>
-          <w:szCs w:val="24"/>
-          <w:lang w:val="en-IN"/>
-        </w:rPr>
-        <w:t xml:space="preserve"> = 0; </w:t>
-      </w:r>
-      <w:proofErr w:type="spellStart"/>
-      <w:r>
-        <w:rPr>
-          <w:rFonts w:ascii="Consolas" w:hAnsi="Consolas" w:cs="Consolas"/>
-          <w:color w:val="6A3E3E"/>
-          <w:sz w:val="24"/>
-          <w:szCs w:val="24"/>
-          <w:lang w:val="en-IN"/>
-        </w:rPr>
-        <w:t>i</w:t>
-      </w:r>
-      <w:proofErr w:type="spellEnd"/>
-      <w:r>
-        <w:rPr>
-          <w:rFonts w:ascii="Consolas" w:hAnsi="Consolas" w:cs="Consolas"/>
-          <w:color w:val="000000"/>
-          <w:sz w:val="24"/>
-          <w:szCs w:val="24"/>
-          <w:lang w:val="en-IN"/>
-        </w:rPr>
-        <w:t xml:space="preserve"> &lt; </w:t>
-      </w:r>
-      <w:proofErr w:type="spellStart"/>
-      <w:r>
-        <w:rPr>
-          <w:rFonts w:ascii="Consolas" w:hAnsi="Consolas" w:cs="Consolas"/>
-          <w:color w:val="6A3E3E"/>
-          <w:sz w:val="24"/>
-          <w:szCs w:val="24"/>
-          <w:lang w:val="en-IN"/>
-        </w:rPr>
-        <w:t>partsLength</w:t>
-      </w:r>
-      <w:proofErr w:type="spellEnd"/>
-      <w:r>
-        <w:rPr>
-          <w:rFonts w:ascii="Consolas" w:hAnsi="Consolas" w:cs="Consolas"/>
-          <w:color w:val="000000"/>
-          <w:sz w:val="24"/>
-          <w:szCs w:val="24"/>
-          <w:lang w:val="en-IN"/>
-        </w:rPr>
-        <w:t xml:space="preserve">; </w:t>
-      </w:r>
-      <w:proofErr w:type="spellStart"/>
-      <w:r>
-        <w:rPr>
-          <w:rFonts w:ascii="Consolas" w:hAnsi="Consolas" w:cs="Consolas"/>
-          <w:color w:val="6A3E3E"/>
-          <w:sz w:val="24"/>
-          <w:szCs w:val="24"/>
-          <w:lang w:val="en-IN"/>
-        </w:rPr>
-        <w:t>i</w:t>
-      </w:r>
-      <w:proofErr w:type="spellEnd"/>
-      <w:r>
-        <w:rPr>
-          <w:rFonts w:ascii="Consolas" w:hAnsi="Consolas" w:cs="Consolas"/>
-          <w:color w:val="000000"/>
-          <w:sz w:val="24"/>
-          <w:szCs w:val="24"/>
-          <w:lang w:val="en-IN"/>
-        </w:rPr>
-        <w:t>++) {</w:t>
-      </w:r>
     </w:p>
     <w:p>
       <w:pPr>
@@ -4676,63 +4487,9 @@
           <w:lang w:val="en-IN"/>
         </w:rPr>
         <w:tab/>
-      </w:r>
-      <w:r>
-        <w:rPr>
-          <w:rFonts w:ascii="Consolas" w:hAnsi="Consolas" w:cs="Consolas"/>
-          <w:color w:val="000000"/>
-          <w:sz w:val="24"/>
-          <w:szCs w:val="24"/>
-          <w:lang w:val="en-IN"/>
-        </w:rPr>
-        <w:tab/>
-      </w:r>
-      <w:r>
-        <w:rPr>
-          <w:rFonts w:ascii="Consolas" w:hAnsi="Consolas" w:cs="Consolas"/>
-          <w:color w:val="000000"/>
-          <w:sz w:val="24"/>
-          <w:szCs w:val="24"/>
-          <w:lang w:val="en-IN"/>
-        </w:rPr>
-        <w:tab/>
-      </w:r>
-      <w:proofErr w:type="gramStart"/>
-      <w:r>
-        <w:rPr>
-          <w:rFonts w:ascii="Consolas" w:hAnsi="Consolas" w:cs="Consolas"/>
-          <w:b/>
-          <w:bCs/>
-          <w:color w:val="7F0055"/>
-          <w:sz w:val="24"/>
-          <w:szCs w:val="24"/>
-          <w:lang w:val="en-IN"/>
-        </w:rPr>
-        <w:t>if</w:t>
-      </w:r>
-      <w:r>
-        <w:rPr>
-          <w:rFonts w:ascii="Consolas" w:hAnsi="Consolas" w:cs="Consolas"/>
-          <w:color w:val="000000"/>
-          <w:sz w:val="24"/>
-          <w:szCs w:val="24"/>
-          <w:lang w:val="en-IN"/>
-        </w:rPr>
-        <w:t>(!</w:t>
-      </w:r>
-      <w:proofErr w:type="gramEnd"/>
-      <w:r>
-        <w:rPr>
-          <w:rFonts w:ascii="Consolas" w:hAnsi="Consolas" w:cs="Consolas"/>
-          <w:color w:val="000000"/>
-          <w:sz w:val="24"/>
-          <w:szCs w:val="24"/>
-          <w:lang w:val="en-IN"/>
-        </w:rPr>
-        <w:t xml:space="preserve"> (</w:t>
-      </w:r>
-      <w:proofErr w:type="spellStart"/>
-      <w:proofErr w:type="gramStart"/>
+        <w:t xml:space="preserve">String </w:t>
+      </w:r>
+      <w:proofErr w:type="spellStart"/>
       <w:r>
         <w:rPr>
           <w:rFonts w:ascii="Consolas" w:hAnsi="Consolas" w:cs="Consolas"/>
@@ -4741,73 +4498,82 @@
           <w:szCs w:val="24"/>
           <w:lang w:val="en-IN"/>
         </w:rPr>
-        <w:t>keywordsSets</w:t>
-      </w:r>
-      <w:r>
-        <w:rPr>
-          <w:rFonts w:ascii="Consolas" w:hAnsi="Consolas" w:cs="Consolas"/>
-          <w:color w:val="000000"/>
-          <w:sz w:val="24"/>
-          <w:szCs w:val="24"/>
-          <w:lang w:val="en-IN"/>
-        </w:rPr>
-        <w:t>.contains</w:t>
-      </w:r>
-      <w:proofErr w:type="spellEnd"/>
-      <w:r>
-        <w:rPr>
-          <w:rFonts w:ascii="Consolas" w:hAnsi="Consolas" w:cs="Consolas"/>
-          <w:color w:val="000000"/>
-          <w:sz w:val="24"/>
-          <w:szCs w:val="24"/>
-          <w:lang w:val="en-IN"/>
-        </w:rPr>
-        <w:t>(</w:t>
-      </w:r>
-      <w:proofErr w:type="spellStart"/>
-      <w:proofErr w:type="gramEnd"/>
-      <w:r>
-        <w:rPr>
-          <w:rFonts w:ascii="Consolas" w:hAnsi="Consolas" w:cs="Consolas"/>
-          <w:color w:val="6A3E3E"/>
-          <w:sz w:val="24"/>
-          <w:szCs w:val="24"/>
-          <w:lang w:val="en-IN"/>
-        </w:rPr>
-        <w:t>questionParts</w:t>
-      </w:r>
-      <w:proofErr w:type="spellEnd"/>
-      <w:r>
-        <w:rPr>
-          <w:rFonts w:ascii="Consolas" w:hAnsi="Consolas" w:cs="Consolas"/>
-          <w:color w:val="000000"/>
-          <w:sz w:val="24"/>
-          <w:szCs w:val="24"/>
-          <w:lang w:val="en-IN"/>
-        </w:rPr>
-        <w:t>[</w:t>
-      </w:r>
-      <w:proofErr w:type="spellStart"/>
-      <w:r>
-        <w:rPr>
-          <w:rFonts w:ascii="Consolas" w:hAnsi="Consolas" w:cs="Consolas"/>
-          <w:color w:val="6A3E3E"/>
-          <w:sz w:val="24"/>
-          <w:szCs w:val="24"/>
-          <w:lang w:val="en-IN"/>
-        </w:rPr>
-        <w:t>i</w:t>
-      </w:r>
-      <w:proofErr w:type="spellEnd"/>
-      <w:r>
-        <w:rPr>
-          <w:rFonts w:ascii="Consolas" w:hAnsi="Consolas" w:cs="Consolas"/>
-          <w:color w:val="000000"/>
-          <w:sz w:val="24"/>
-          <w:szCs w:val="24"/>
-          <w:lang w:val="en-IN"/>
-        </w:rPr>
-        <w:t>]))) {</w:t>
+        <w:t>patternGeo</w:t>
+      </w:r>
+      <w:proofErr w:type="spellEnd"/>
+      <w:r>
+        <w:rPr>
+          <w:rFonts w:ascii="Consolas" w:hAnsi="Consolas" w:cs="Consolas"/>
+          <w:color w:val="000000"/>
+          <w:sz w:val="24"/>
+          <w:szCs w:val="24"/>
+          <w:lang w:val="en-IN"/>
+        </w:rPr>
+        <w:t xml:space="preserve"> = </w:t>
+      </w:r>
+      <w:r>
+        <w:rPr>
+          <w:rFonts w:ascii="Consolas" w:hAnsi="Consolas" w:cs="Consolas"/>
+          <w:color w:val="2A00FF"/>
+          <w:sz w:val="24"/>
+          <w:szCs w:val="24"/>
+          <w:lang w:val="en-IN"/>
+        </w:rPr>
+        <w:t>".*\\</w:t>
+      </w:r>
+      <w:proofErr w:type="spellStart"/>
+      <w:r>
+        <w:rPr>
+          <w:rFonts w:ascii="Consolas" w:hAnsi="Consolas" w:cs="Consolas"/>
+          <w:color w:val="2A00FF"/>
+          <w:sz w:val="24"/>
+          <w:szCs w:val="24"/>
+          <w:lang w:val="en-IN"/>
+        </w:rPr>
+        <w:t>bJJS</w:t>
+      </w:r>
+      <w:proofErr w:type="spellEnd"/>
+      <w:r>
+        <w:rPr>
+          <w:rFonts w:ascii="Consolas" w:hAnsi="Consolas" w:cs="Consolas"/>
+          <w:color w:val="2A00FF"/>
+          <w:sz w:val="24"/>
+          <w:szCs w:val="24"/>
+          <w:lang w:val="en-IN"/>
+        </w:rPr>
+        <w:t>\\b.*\\</w:t>
+      </w:r>
+      <w:proofErr w:type="spellStart"/>
+      <w:r>
+        <w:rPr>
+          <w:rFonts w:ascii="Consolas" w:hAnsi="Consolas" w:cs="Consolas"/>
+          <w:color w:val="2A00FF"/>
+          <w:sz w:val="24"/>
+          <w:szCs w:val="24"/>
+          <w:lang w:val="en-IN"/>
+        </w:rPr>
+        <w:t>bNN</w:t>
+      </w:r>
+      <w:proofErr w:type="spellEnd"/>
+      <w:r>
+        <w:rPr>
+          <w:rFonts w:ascii="Consolas" w:hAnsi="Consolas" w:cs="Consolas"/>
+          <w:color w:val="2A00FF"/>
+          <w:sz w:val="24"/>
+          <w:szCs w:val="24"/>
+          <w:lang w:val="en-IN"/>
+        </w:rPr>
+        <w:t>\\b.*"</w:t>
+      </w:r>
+      <w:r>
+        <w:rPr>
+          <w:rFonts w:ascii="Consolas" w:hAnsi="Consolas" w:cs="Consolas"/>
+          <w:color w:val="000000"/>
+          <w:sz w:val="24"/>
+          <w:szCs w:val="24"/>
+          <w:lang w:val="en-IN"/>
+        </w:rPr>
+        <w:t>;</w:t>
       </w:r>
     </w:p>
     <w:p>
@@ -4842,49 +4608,30 @@
           <w:lang w:val="en-IN"/>
         </w:rPr>
         <w:tab/>
-      </w:r>
-      <w:r>
-        <w:rPr>
-          <w:rFonts w:ascii="Consolas" w:hAnsi="Consolas" w:cs="Consolas"/>
-          <w:color w:val="000000"/>
-          <w:sz w:val="24"/>
-          <w:szCs w:val="24"/>
-          <w:lang w:val="en-IN"/>
-        </w:rPr>
-        <w:tab/>
-      </w:r>
-      <w:r>
-        <w:rPr>
-          <w:rFonts w:ascii="Consolas" w:hAnsi="Consolas" w:cs="Consolas"/>
-          <w:color w:val="000000"/>
-          <w:sz w:val="24"/>
-          <w:szCs w:val="24"/>
-          <w:lang w:val="en-IN"/>
-        </w:rPr>
-        <w:tab/>
-      </w:r>
-      <w:r>
-        <w:rPr>
-          <w:rFonts w:ascii="Consolas" w:hAnsi="Consolas" w:cs="Consolas"/>
-          <w:color w:val="000000"/>
-          <w:sz w:val="24"/>
-          <w:szCs w:val="24"/>
-          <w:lang w:val="en-IN"/>
-        </w:rPr>
-        <w:tab/>
-      </w:r>
+        <w:t xml:space="preserve">String </w:t>
+      </w:r>
+      <w:proofErr w:type="spellStart"/>
       <w:proofErr w:type="gramStart"/>
       <w:r>
         <w:rPr>
           <w:rFonts w:ascii="Consolas" w:hAnsi="Consolas" w:cs="Consolas"/>
-          <w:b/>
-          <w:bCs/>
-          <w:color w:val="7F0055"/>
-          <w:sz w:val="24"/>
-          <w:szCs w:val="24"/>
-          <w:lang w:val="en-IN"/>
-        </w:rPr>
-        <w:t>continue</w:t>
+          <w:color w:val="6A3E3E"/>
+          <w:sz w:val="24"/>
+          <w:szCs w:val="24"/>
+          <w:lang w:val="en-IN"/>
+        </w:rPr>
+        <w:t>questionParts</w:t>
+      </w:r>
+      <w:proofErr w:type="spellEnd"/>
+      <w:r>
+        <w:rPr>
+          <w:rFonts w:ascii="Consolas" w:hAnsi="Consolas" w:cs="Consolas"/>
+          <w:color w:val="000000"/>
+          <w:sz w:val="24"/>
+          <w:szCs w:val="24"/>
+          <w:lang w:val="en-IN"/>
+        </w:rPr>
+        <w:t>[</w:t>
       </w:r>
       <w:proofErr w:type="gramEnd"/>
       <w:r>
@@ -4895,7 +4642,59 @@
           <w:szCs w:val="24"/>
           <w:lang w:val="en-IN"/>
         </w:rPr>
-        <w:t>;</w:t>
+        <w:t xml:space="preserve">] = </w:t>
+      </w:r>
+      <w:proofErr w:type="spellStart"/>
+      <w:r>
+        <w:rPr>
+          <w:rFonts w:ascii="Consolas" w:hAnsi="Consolas" w:cs="Consolas"/>
+          <w:color w:val="6A3E3E"/>
+          <w:sz w:val="24"/>
+          <w:szCs w:val="24"/>
+          <w:lang w:val="en-IN"/>
+        </w:rPr>
+        <w:t>lemmatizedQuestion</w:t>
+      </w:r>
+      <w:r>
+        <w:rPr>
+          <w:rFonts w:ascii="Consolas" w:hAnsi="Consolas" w:cs="Consolas"/>
+          <w:color w:val="000000"/>
+          <w:sz w:val="24"/>
+          <w:szCs w:val="24"/>
+          <w:lang w:val="en-IN"/>
+        </w:rPr>
+        <w:t>.split</w:t>
+      </w:r>
+      <w:proofErr w:type="spellEnd"/>
+      <w:r>
+        <w:rPr>
+          <w:rFonts w:ascii="Consolas" w:hAnsi="Consolas" w:cs="Consolas"/>
+          <w:color w:val="000000"/>
+          <w:sz w:val="24"/>
+          <w:szCs w:val="24"/>
+          <w:lang w:val="en-IN"/>
+        </w:rPr>
+        <w:t>(</w:t>
+      </w:r>
+      <w:r>
+        <w:rPr>
+          <w:rFonts w:ascii="Consolas" w:hAnsi="Consolas" w:cs="Consolas"/>
+          <w:color w:val="2A00FF"/>
+          <w:sz w:val="24"/>
+          <w:szCs w:val="24"/>
+          <w:lang w:val="en-IN"/>
+        </w:rPr>
+        <w:t>"\\s"</w:t>
+      </w:r>
+      <w:r>
+        <w:rPr>
+          <w:rFonts w:ascii="Consolas" w:hAnsi="Consolas" w:cs="Consolas"/>
+          <w:color w:val="000000"/>
+          <w:sz w:val="24"/>
+          <w:szCs w:val="24"/>
+          <w:lang w:val="en-IN"/>
+        </w:rPr>
+        <w:t>);</w:t>
       </w:r>
     </w:p>
     <w:p>
@@ -4931,26 +4730,95 @@
         </w:rPr>
         <w:tab/>
       </w:r>
-      <w:r>
-        <w:rPr>
-          <w:rFonts w:ascii="Consolas" w:hAnsi="Consolas" w:cs="Consolas"/>
-          <w:color w:val="000000"/>
-          <w:sz w:val="24"/>
-          <w:szCs w:val="24"/>
-          <w:lang w:val="en-IN"/>
-        </w:rPr>
-        <w:tab/>
-      </w:r>
-      <w:r>
-        <w:rPr>
-          <w:rFonts w:ascii="Consolas" w:hAnsi="Consolas" w:cs="Consolas"/>
-          <w:color w:val="000000"/>
-          <w:sz w:val="24"/>
-          <w:szCs w:val="24"/>
-          <w:lang w:val="en-IN"/>
-        </w:rPr>
-        <w:tab/>
-        <w:t>}</w:t>
+      <w:proofErr w:type="spellStart"/>
+      <w:proofErr w:type="gramStart"/>
+      <w:r>
+        <w:rPr>
+          <w:rFonts w:ascii="Consolas" w:hAnsi="Consolas" w:cs="Consolas"/>
+          <w:b/>
+          <w:bCs/>
+          <w:color w:val="7F0055"/>
+          <w:sz w:val="24"/>
+          <w:szCs w:val="24"/>
+          <w:lang w:val="en-IN"/>
+        </w:rPr>
+        <w:t>int</w:t>
+      </w:r>
+      <w:proofErr w:type="spellEnd"/>
+      <w:proofErr w:type="gramEnd"/>
+      <w:r>
+        <w:rPr>
+          <w:rFonts w:ascii="Consolas" w:hAnsi="Consolas" w:cs="Consolas"/>
+          <w:color w:val="000000"/>
+          <w:sz w:val="24"/>
+          <w:szCs w:val="24"/>
+          <w:lang w:val="en-IN"/>
+        </w:rPr>
+        <w:t xml:space="preserve"> </w:t>
+      </w:r>
+      <w:proofErr w:type="spellStart"/>
+      <w:r>
+        <w:rPr>
+          <w:rFonts w:ascii="Consolas" w:hAnsi="Consolas" w:cs="Consolas"/>
+          <w:color w:val="6A3E3E"/>
+          <w:sz w:val="24"/>
+          <w:szCs w:val="24"/>
+          <w:lang w:val="en-IN"/>
+        </w:rPr>
+        <w:t>partsLength</w:t>
+      </w:r>
+      <w:proofErr w:type="spellEnd"/>
+      <w:r>
+        <w:rPr>
+          <w:rFonts w:ascii="Consolas" w:hAnsi="Consolas" w:cs="Consolas"/>
+          <w:color w:val="000000"/>
+          <w:sz w:val="24"/>
+          <w:szCs w:val="24"/>
+          <w:lang w:val="en-IN"/>
+        </w:rPr>
+        <w:t xml:space="preserve"> = </w:t>
+      </w:r>
+      <w:proofErr w:type="spellStart"/>
+      <w:r>
+        <w:rPr>
+          <w:rFonts w:ascii="Consolas" w:hAnsi="Consolas" w:cs="Consolas"/>
+          <w:color w:val="6A3E3E"/>
+          <w:sz w:val="24"/>
+          <w:szCs w:val="24"/>
+          <w:lang w:val="en-IN"/>
+        </w:rPr>
+        <w:t>questionParts</w:t>
+      </w:r>
+      <w:r>
+        <w:rPr>
+          <w:rFonts w:ascii="Consolas" w:hAnsi="Consolas" w:cs="Consolas"/>
+          <w:color w:val="000000"/>
+          <w:sz w:val="24"/>
+          <w:szCs w:val="24"/>
+          <w:lang w:val="en-IN"/>
+        </w:rPr>
+        <w:t>.</w:t>
+      </w:r>
+      <w:r>
+        <w:rPr>
+          <w:rFonts w:ascii="Consolas" w:hAnsi="Consolas" w:cs="Consolas"/>
+          <w:color w:val="0000C0"/>
+          <w:sz w:val="24"/>
+          <w:szCs w:val="24"/>
+          <w:lang w:val="en-IN"/>
+        </w:rPr>
+        <w:t>length</w:t>
+      </w:r>
+      <w:proofErr w:type="spellEnd"/>
+      <w:r>
+        <w:rPr>
+          <w:rFonts w:ascii="Consolas" w:hAnsi="Consolas" w:cs="Consolas"/>
+          <w:color w:val="000000"/>
+          <w:sz w:val="24"/>
+          <w:szCs w:val="24"/>
+          <w:lang w:val="en-IN"/>
+        </w:rPr>
+        <w:t>;</w:t>
       </w:r>
     </w:p>
     <w:p>
@@ -4966,70 +4834,6 @@
           <w:lang w:val="en-IN"/>
         </w:rPr>
       </w:pPr>
-      <w:r>
-        <w:rPr>
-          <w:rFonts w:ascii="Consolas" w:hAnsi="Consolas" w:cs="Consolas"/>
-          <w:color w:val="000000"/>
-          <w:sz w:val="24"/>
-          <w:szCs w:val="24"/>
-          <w:lang w:val="en-IN"/>
-        </w:rPr>
-        <w:tab/>
-      </w:r>
-      <w:r>
-        <w:rPr>
-          <w:rFonts w:ascii="Consolas" w:hAnsi="Consolas" w:cs="Consolas"/>
-          <w:color w:val="000000"/>
-          <w:sz w:val="24"/>
-          <w:szCs w:val="24"/>
-          <w:lang w:val="en-IN"/>
-        </w:rPr>
-        <w:tab/>
-      </w:r>
-      <w:r>
-        <w:rPr>
-          <w:rFonts w:ascii="Consolas" w:hAnsi="Consolas" w:cs="Consolas"/>
-          <w:color w:val="000000"/>
-          <w:sz w:val="24"/>
-          <w:szCs w:val="24"/>
-          <w:lang w:val="en-IN"/>
-        </w:rPr>
-        <w:tab/>
-      </w:r>
-      <w:r>
-        <w:rPr>
-          <w:rFonts w:ascii="Consolas" w:hAnsi="Consolas" w:cs="Consolas"/>
-          <w:color w:val="000000"/>
-          <w:sz w:val="24"/>
-          <w:szCs w:val="24"/>
-          <w:lang w:val="en-IN"/>
-        </w:rPr>
-        <w:tab/>
-      </w:r>
-      <w:proofErr w:type="gramStart"/>
-      <w:r>
-        <w:rPr>
-          <w:rFonts w:ascii="Consolas" w:hAnsi="Consolas" w:cs="Consolas"/>
-          <w:b/>
-          <w:bCs/>
-          <w:color w:val="7F0055"/>
-          <w:sz w:val="24"/>
-          <w:szCs w:val="24"/>
-          <w:lang w:val="en-IN"/>
-        </w:rPr>
-        <w:t>else</w:t>
-      </w:r>
-      <w:proofErr w:type="gramEnd"/>
-      <w:r>
-        <w:rPr>
-          <w:rFonts w:ascii="Consolas" w:hAnsi="Consolas" w:cs="Consolas"/>
-          <w:color w:val="000000"/>
-          <w:sz w:val="24"/>
-          <w:szCs w:val="24"/>
-          <w:lang w:val="en-IN"/>
-        </w:rPr>
-        <w:t xml:space="preserve"> {</w:t>
-      </w:r>
     </w:p>
     <w:p>
       <w:pPr>
@@ -5070,30 +4874,44 @@
           <w:color w:val="000000"/>
           <w:sz w:val="24"/>
           <w:szCs w:val="24"/>
-          <w:lang w:val="en-IN"/>
-        </w:rPr>
-        <w:tab/>
-      </w:r>
-      <w:r>
-        <w:rPr>
-          <w:rFonts w:ascii="Consolas" w:hAnsi="Consolas" w:cs="Consolas"/>
-          <w:color w:val="000000"/>
-          <w:sz w:val="24"/>
-          <w:szCs w:val="24"/>
-          <w:lang w:val="en-IN"/>
-        </w:rPr>
-        <w:tab/>
-      </w:r>
-      <w:r>
-        <w:rPr>
-          <w:rFonts w:ascii="Consolas" w:hAnsi="Consolas" w:cs="Consolas"/>
-          <w:color w:val="000000"/>
-          <w:sz w:val="24"/>
-          <w:szCs w:val="24"/>
-          <w:lang w:val="en-IN"/>
-        </w:rPr>
-        <w:tab/>
-      </w:r>
+          <w:u w:val="single"/>
+          <w:lang w:val="en-IN"/>
+        </w:rPr>
+        <w:t>Set</w:t>
+      </w:r>
+      <w:r>
+        <w:rPr>
+          <w:rFonts w:ascii="Consolas" w:hAnsi="Consolas" w:cs="Consolas"/>
+          <w:color w:val="000000"/>
+          <w:sz w:val="24"/>
+          <w:szCs w:val="24"/>
+          <w:lang w:val="en-IN"/>
+        </w:rPr>
+        <w:t xml:space="preserve"> </w:t>
+      </w:r>
+      <w:proofErr w:type="spellStart"/>
+      <w:r>
+        <w:rPr>
+          <w:rFonts w:ascii="Consolas" w:hAnsi="Consolas" w:cs="Consolas"/>
+          <w:color w:val="6A3E3E"/>
+          <w:sz w:val="24"/>
+          <w:szCs w:val="24"/>
+          <w:lang w:val="en-IN"/>
+        </w:rPr>
+        <w:t>keywordsSets</w:t>
+      </w:r>
+      <w:proofErr w:type="spellEnd"/>
+      <w:r>
+        <w:rPr>
+          <w:rFonts w:ascii="Consolas" w:hAnsi="Consolas" w:cs="Consolas"/>
+          <w:color w:val="000000"/>
+          <w:sz w:val="24"/>
+          <w:szCs w:val="24"/>
+          <w:lang w:val="en-IN"/>
+        </w:rPr>
+        <w:t xml:space="preserve"> = </w:t>
+      </w:r>
+      <w:proofErr w:type="spellStart"/>
       <w:proofErr w:type="gramStart"/>
       <w:r>
         <w:rPr>
@@ -5103,7 +4921,28 @@
           <w:szCs w:val="24"/>
           <w:lang w:val="en-IN"/>
         </w:rPr>
-        <w:t>domain</w:t>
+        <w:t>prop</w:t>
+      </w:r>
+      <w:r>
+        <w:rPr>
+          <w:rFonts w:ascii="Consolas" w:hAnsi="Consolas" w:cs="Consolas"/>
+          <w:color w:val="000000"/>
+          <w:sz w:val="24"/>
+          <w:szCs w:val="24"/>
+          <w:lang w:val="en-IN"/>
+        </w:rPr>
+        <w:t>.keySet</w:t>
+      </w:r>
+      <w:proofErr w:type="spellEnd"/>
+      <w:r>
+        <w:rPr>
+          <w:rFonts w:ascii="Consolas" w:hAnsi="Consolas" w:cs="Consolas"/>
+          <w:color w:val="000000"/>
+          <w:sz w:val="24"/>
+          <w:szCs w:val="24"/>
+          <w:lang w:val="en-IN"/>
+        </w:rPr>
+        <w:t>(</w:t>
       </w:r>
       <w:proofErr w:type="gramEnd"/>
       <w:r>
@@ -5114,105 +4953,7 @@
           <w:szCs w:val="24"/>
           <w:lang w:val="en-IN"/>
         </w:rPr>
-        <w:t xml:space="preserve"> = </w:t>
-      </w:r>
-      <w:proofErr w:type="spellStart"/>
-      <w:r>
-        <w:rPr>
-          <w:rFonts w:ascii="Consolas" w:hAnsi="Consolas" w:cs="Consolas"/>
-          <w:color w:val="6A3E3E"/>
-          <w:sz w:val="24"/>
-          <w:szCs w:val="24"/>
-          <w:lang w:val="en-IN"/>
-        </w:rPr>
-        <w:t>prop</w:t>
-      </w:r>
-      <w:r>
-        <w:rPr>
-          <w:rFonts w:ascii="Consolas" w:hAnsi="Consolas" w:cs="Consolas"/>
-          <w:color w:val="000000"/>
-          <w:sz w:val="24"/>
-          <w:szCs w:val="24"/>
-          <w:lang w:val="en-IN"/>
-        </w:rPr>
-        <w:t>.get</w:t>
-      </w:r>
-      <w:proofErr w:type="spellEnd"/>
-      <w:r>
-        <w:rPr>
-          <w:rFonts w:ascii="Consolas" w:hAnsi="Consolas" w:cs="Consolas"/>
-          <w:color w:val="000000"/>
-          <w:sz w:val="24"/>
-          <w:szCs w:val="24"/>
-          <w:lang w:val="en-IN"/>
-        </w:rPr>
-        <w:t>(</w:t>
-      </w:r>
-      <w:proofErr w:type="spellStart"/>
-      <w:r>
-        <w:rPr>
-          <w:rFonts w:ascii="Consolas" w:hAnsi="Consolas" w:cs="Consolas"/>
-          <w:color w:val="6A3E3E"/>
-          <w:sz w:val="24"/>
-          <w:szCs w:val="24"/>
-          <w:lang w:val="en-IN"/>
-        </w:rPr>
-        <w:t>questionParts</w:t>
-      </w:r>
-      <w:proofErr w:type="spellEnd"/>
-      <w:r>
-        <w:rPr>
-          <w:rFonts w:ascii="Consolas" w:hAnsi="Consolas" w:cs="Consolas"/>
-          <w:color w:val="000000"/>
-          <w:sz w:val="24"/>
-          <w:szCs w:val="24"/>
-          <w:lang w:val="en-IN"/>
-        </w:rPr>
-        <w:t>[</w:t>
-      </w:r>
-      <w:proofErr w:type="spellStart"/>
-      <w:r>
-        <w:rPr>
-          <w:rFonts w:ascii="Consolas" w:hAnsi="Consolas" w:cs="Consolas"/>
-          <w:color w:val="6A3E3E"/>
-          <w:sz w:val="24"/>
-          <w:szCs w:val="24"/>
-          <w:lang w:val="en-IN"/>
-        </w:rPr>
-        <w:t>i</w:t>
-      </w:r>
-      <w:proofErr w:type="spellEnd"/>
-      <w:r>
-        <w:rPr>
-          <w:rFonts w:ascii="Consolas" w:hAnsi="Consolas" w:cs="Consolas"/>
-          <w:color w:val="000000"/>
-          <w:sz w:val="24"/>
-          <w:szCs w:val="24"/>
-          <w:lang w:val="en-IN"/>
-        </w:rPr>
-        <w:t>]).</w:t>
-      </w:r>
-      <w:proofErr w:type="spellStart"/>
-      <w:r>
-        <w:rPr>
-          <w:rFonts w:ascii="Consolas" w:hAnsi="Consolas" w:cs="Consolas"/>
-          <w:color w:val="000000"/>
-          <w:sz w:val="24"/>
-          <w:szCs w:val="24"/>
-          <w:lang w:val="en-IN"/>
-        </w:rPr>
-        <w:t>toString</w:t>
-      </w:r>
-      <w:proofErr w:type="spellEnd"/>
-      <w:r>
-        <w:rPr>
-          <w:rFonts w:ascii="Consolas" w:hAnsi="Consolas" w:cs="Consolas"/>
-          <w:color w:val="000000"/>
-          <w:sz w:val="24"/>
-          <w:szCs w:val="24"/>
-          <w:lang w:val="en-IN"/>
-        </w:rPr>
-        <w:t>();</w:t>
+        <w:t>);</w:t>
       </w:r>
     </w:p>
     <w:p>
@@ -5247,51 +4988,38 @@
           <w:lang w:val="en-IN"/>
         </w:rPr>
         <w:tab/>
-      </w:r>
-      <w:r>
-        <w:rPr>
-          <w:rFonts w:ascii="Consolas" w:hAnsi="Consolas" w:cs="Consolas"/>
-          <w:color w:val="000000"/>
-          <w:sz w:val="24"/>
-          <w:szCs w:val="24"/>
-          <w:lang w:val="en-IN"/>
-        </w:rPr>
-        <w:tab/>
-      </w:r>
-      <w:r>
-        <w:rPr>
-          <w:rFonts w:ascii="Consolas" w:hAnsi="Consolas" w:cs="Consolas"/>
-          <w:color w:val="000000"/>
-          <w:sz w:val="24"/>
-          <w:szCs w:val="24"/>
-          <w:lang w:val="en-IN"/>
-        </w:rPr>
-        <w:tab/>
-      </w:r>
-      <w:r>
-        <w:rPr>
-          <w:rFonts w:ascii="Consolas" w:hAnsi="Consolas" w:cs="Consolas"/>
-          <w:color w:val="000000"/>
-          <w:sz w:val="24"/>
-          <w:szCs w:val="24"/>
-          <w:lang w:val="en-IN"/>
-        </w:rPr>
-        <w:tab/>
-      </w:r>
-      <w:proofErr w:type="gramStart"/>
-      <w:r>
-        <w:rPr>
-          <w:rFonts w:ascii="Consolas" w:hAnsi="Consolas" w:cs="Consolas"/>
-          <w:b/>
-          <w:bCs/>
-          <w:color w:val="7F0055"/>
-          <w:sz w:val="24"/>
-          <w:szCs w:val="24"/>
-          <w:lang w:val="en-IN"/>
-        </w:rPr>
-        <w:t>break</w:t>
-      </w:r>
-      <w:proofErr w:type="gramEnd"/>
+        <w:t xml:space="preserve">String </w:t>
+      </w:r>
+      <w:r>
+        <w:rPr>
+          <w:rFonts w:ascii="Consolas" w:hAnsi="Consolas" w:cs="Consolas"/>
+          <w:color w:val="6A3E3E"/>
+          <w:sz w:val="24"/>
+          <w:szCs w:val="24"/>
+          <w:lang w:val="en-IN"/>
+        </w:rPr>
+        <w:t>domain</w:t>
+      </w:r>
+      <w:r>
+        <w:rPr>
+          <w:rFonts w:ascii="Consolas" w:hAnsi="Consolas" w:cs="Consolas"/>
+          <w:color w:val="000000"/>
+          <w:sz w:val="24"/>
+          <w:szCs w:val="24"/>
+          <w:lang w:val="en-IN"/>
+        </w:rPr>
+        <w:t xml:space="preserve"> = </w:t>
+      </w:r>
+      <w:r>
+        <w:rPr>
+          <w:rFonts w:ascii="Consolas" w:hAnsi="Consolas" w:cs="Consolas"/>
+          <w:color w:val="2A00FF"/>
+          <w:sz w:val="24"/>
+          <w:szCs w:val="24"/>
+          <w:lang w:val="en-IN"/>
+        </w:rPr>
+        <w:t>""</w:t>
+      </w:r>
       <w:r>
         <w:rPr>
           <w:rFonts w:ascii="Consolas" w:hAnsi="Consolas" w:cs="Consolas"/>
@@ -5316,47 +5044,6 @@
           <w:lang w:val="en-IN"/>
         </w:rPr>
       </w:pPr>
-      <w:r>
-        <w:rPr>
-          <w:rFonts w:ascii="Consolas" w:hAnsi="Consolas" w:cs="Consolas"/>
-          <w:color w:val="000000"/>
-          <w:sz w:val="24"/>
-          <w:szCs w:val="24"/>
-          <w:lang w:val="en-IN"/>
-        </w:rPr>
-        <w:tab/>
-      </w:r>
-      <w:r>
-        <w:rPr>
-          <w:rFonts w:ascii="Consolas" w:hAnsi="Consolas" w:cs="Consolas"/>
-          <w:color w:val="000000"/>
-          <w:sz w:val="24"/>
-          <w:szCs w:val="24"/>
-          <w:lang w:val="en-IN"/>
-        </w:rPr>
-        <w:tab/>
-      </w:r>
-      <w:r>
-        <w:rPr>
-          <w:rFonts w:ascii="Consolas" w:hAnsi="Consolas" w:cs="Consolas"/>
-          <w:color w:val="000000"/>
-          <w:sz w:val="24"/>
-          <w:szCs w:val="24"/>
-          <w:lang w:val="en-IN"/>
-        </w:rPr>
-        <w:tab/>
-      </w:r>
-      <w:r>
-        <w:rPr>
-          <w:rFonts w:ascii="Consolas" w:hAnsi="Consolas" w:cs="Consolas"/>
-          <w:color w:val="000000"/>
-          <w:sz w:val="24"/>
-          <w:szCs w:val="24"/>
-          <w:lang w:val="en-IN"/>
-        </w:rPr>
-        <w:tab/>
-        <w:t>}</w:t>
-      </w:r>
     </w:p>
     <w:p>
       <w:pPr>
@@ -5391,16 +5078,141 @@
         </w:rPr>
         <w:tab/>
       </w:r>
-      <w:r>
-        <w:rPr>
-          <w:rFonts w:ascii="Consolas" w:hAnsi="Consolas" w:cs="Consolas"/>
-          <w:color w:val="000000"/>
-          <w:sz w:val="24"/>
-          <w:szCs w:val="24"/>
-          <w:lang w:val="en-IN"/>
-        </w:rPr>
-        <w:tab/>
-        <w:t>}</w:t>
+      <w:proofErr w:type="gramStart"/>
+      <w:r>
+        <w:rPr>
+          <w:rFonts w:ascii="Consolas" w:hAnsi="Consolas" w:cs="Consolas"/>
+          <w:b/>
+          <w:bCs/>
+          <w:color w:val="7F0055"/>
+          <w:sz w:val="24"/>
+          <w:szCs w:val="24"/>
+          <w:lang w:val="en-IN"/>
+        </w:rPr>
+        <w:t>for</w:t>
+      </w:r>
+      <w:r>
+        <w:rPr>
+          <w:rFonts w:ascii="Consolas" w:hAnsi="Consolas" w:cs="Consolas"/>
+          <w:color w:val="000000"/>
+          <w:sz w:val="24"/>
+          <w:szCs w:val="24"/>
+          <w:lang w:val="en-IN"/>
+        </w:rPr>
+        <w:t>(</w:t>
+      </w:r>
+      <w:proofErr w:type="spellStart"/>
+      <w:proofErr w:type="gramEnd"/>
+      <w:r>
+        <w:rPr>
+          <w:rFonts w:ascii="Consolas" w:hAnsi="Consolas" w:cs="Consolas"/>
+          <w:b/>
+          <w:bCs/>
+          <w:color w:val="7F0055"/>
+          <w:sz w:val="24"/>
+          <w:szCs w:val="24"/>
+          <w:lang w:val="en-IN"/>
+        </w:rPr>
+        <w:t>int</w:t>
+      </w:r>
+      <w:proofErr w:type="spellEnd"/>
+      <w:r>
+        <w:rPr>
+          <w:rFonts w:ascii="Consolas" w:hAnsi="Consolas" w:cs="Consolas"/>
+          <w:color w:val="000000"/>
+          <w:sz w:val="24"/>
+          <w:szCs w:val="24"/>
+          <w:lang w:val="en-IN"/>
+        </w:rPr>
+        <w:t xml:space="preserve"> </w:t>
+      </w:r>
+      <w:proofErr w:type="spellStart"/>
+      <w:r>
+        <w:rPr>
+          <w:rFonts w:ascii="Consolas" w:hAnsi="Consolas" w:cs="Consolas"/>
+          <w:color w:val="6A3E3E"/>
+          <w:sz w:val="24"/>
+          <w:szCs w:val="24"/>
+          <w:lang w:val="en-IN"/>
+        </w:rPr>
+        <w:t>i</w:t>
+      </w:r>
+      <w:proofErr w:type="spellEnd"/>
+      <w:r>
+        <w:rPr>
+          <w:rFonts w:ascii="Consolas" w:hAnsi="Consolas" w:cs="Consolas"/>
+          <w:color w:val="000000"/>
+          <w:sz w:val="24"/>
+          <w:szCs w:val="24"/>
+          <w:lang w:val="en-IN"/>
+        </w:rPr>
+        <w:t xml:space="preserve"> = 0; </w:t>
+      </w:r>
+      <w:proofErr w:type="spellStart"/>
+      <w:r>
+        <w:rPr>
+          <w:rFonts w:ascii="Consolas" w:hAnsi="Consolas" w:cs="Consolas"/>
+          <w:color w:val="6A3E3E"/>
+          <w:sz w:val="24"/>
+          <w:szCs w:val="24"/>
+          <w:lang w:val="en-IN"/>
+        </w:rPr>
+        <w:t>i</w:t>
+      </w:r>
+      <w:proofErr w:type="spellEnd"/>
+      <w:r>
+        <w:rPr>
+          <w:rFonts w:ascii="Consolas" w:hAnsi="Consolas" w:cs="Consolas"/>
+          <w:color w:val="000000"/>
+          <w:sz w:val="24"/>
+          <w:szCs w:val="24"/>
+          <w:lang w:val="en-IN"/>
+        </w:rPr>
+        <w:t xml:space="preserve"> &lt; </w:t>
+      </w:r>
+      <w:proofErr w:type="spellStart"/>
+      <w:r>
+        <w:rPr>
+          <w:rFonts w:ascii="Consolas" w:hAnsi="Consolas" w:cs="Consolas"/>
+          <w:color w:val="6A3E3E"/>
+          <w:sz w:val="24"/>
+          <w:szCs w:val="24"/>
+          <w:lang w:val="en-IN"/>
+        </w:rPr>
+        <w:t>partsLength</w:t>
+      </w:r>
+      <w:proofErr w:type="spellEnd"/>
+      <w:r>
+        <w:rPr>
+          <w:rFonts w:ascii="Consolas" w:hAnsi="Consolas" w:cs="Consolas"/>
+          <w:color w:val="000000"/>
+          <w:sz w:val="24"/>
+          <w:szCs w:val="24"/>
+          <w:lang w:val="en-IN"/>
+        </w:rPr>
+        <w:t xml:space="preserve">; </w:t>
+      </w:r>
+      <w:proofErr w:type="spellStart"/>
+      <w:r>
+        <w:rPr>
+          <w:rFonts w:ascii="Consolas" w:hAnsi="Consolas" w:cs="Consolas"/>
+          <w:color w:val="6A3E3E"/>
+          <w:sz w:val="24"/>
+          <w:szCs w:val="24"/>
+          <w:lang w:val="en-IN"/>
+        </w:rPr>
+        <w:t>i</w:t>
+      </w:r>
+      <w:proofErr w:type="spellEnd"/>
+      <w:r>
+        <w:rPr>
+          <w:rFonts w:ascii="Consolas" w:hAnsi="Consolas" w:cs="Consolas"/>
+          <w:color w:val="000000"/>
+          <w:sz w:val="24"/>
+          <w:szCs w:val="24"/>
+          <w:lang w:val="en-IN"/>
+        </w:rPr>
+        <w:t>++) {</w:t>
       </w:r>
     </w:p>
     <w:p>
@@ -5436,6 +5248,128 @@
         </w:rPr>
         <w:tab/>
       </w:r>
+      <w:r>
+        <w:rPr>
+          <w:rFonts w:ascii="Consolas" w:hAnsi="Consolas" w:cs="Consolas"/>
+          <w:color w:val="000000"/>
+          <w:sz w:val="24"/>
+          <w:szCs w:val="24"/>
+          <w:lang w:val="en-IN"/>
+        </w:rPr>
+        <w:tab/>
+      </w:r>
+      <w:proofErr w:type="gramStart"/>
+      <w:r>
+        <w:rPr>
+          <w:rFonts w:ascii="Consolas" w:hAnsi="Consolas" w:cs="Consolas"/>
+          <w:b/>
+          <w:bCs/>
+          <w:color w:val="7F0055"/>
+          <w:sz w:val="24"/>
+          <w:szCs w:val="24"/>
+          <w:lang w:val="en-IN"/>
+        </w:rPr>
+        <w:t>if</w:t>
+      </w:r>
+      <w:r>
+        <w:rPr>
+          <w:rFonts w:ascii="Consolas" w:hAnsi="Consolas" w:cs="Consolas"/>
+          <w:color w:val="000000"/>
+          <w:sz w:val="24"/>
+          <w:szCs w:val="24"/>
+          <w:lang w:val="en-IN"/>
+        </w:rPr>
+        <w:t>(!</w:t>
+      </w:r>
+      <w:proofErr w:type="gramEnd"/>
+      <w:r>
+        <w:rPr>
+          <w:rFonts w:ascii="Consolas" w:hAnsi="Consolas" w:cs="Consolas"/>
+          <w:color w:val="000000"/>
+          <w:sz w:val="24"/>
+          <w:szCs w:val="24"/>
+          <w:lang w:val="en-IN"/>
+        </w:rPr>
+        <w:t xml:space="preserve"> (</w:t>
+      </w:r>
+      <w:proofErr w:type="spellStart"/>
+      <w:proofErr w:type="gramStart"/>
+      <w:r>
+        <w:rPr>
+          <w:rFonts w:ascii="Consolas" w:hAnsi="Consolas" w:cs="Consolas"/>
+          <w:color w:val="6A3E3E"/>
+          <w:sz w:val="24"/>
+          <w:szCs w:val="24"/>
+          <w:lang w:val="en-IN"/>
+        </w:rPr>
+        <w:t>keywordsSets</w:t>
+      </w:r>
+      <w:r>
+        <w:rPr>
+          <w:rFonts w:ascii="Consolas" w:hAnsi="Consolas" w:cs="Consolas"/>
+          <w:color w:val="000000"/>
+          <w:sz w:val="24"/>
+          <w:szCs w:val="24"/>
+          <w:lang w:val="en-IN"/>
+        </w:rPr>
+        <w:t>.contains</w:t>
+      </w:r>
+      <w:proofErr w:type="spellEnd"/>
+      <w:r>
+        <w:rPr>
+          <w:rFonts w:ascii="Consolas" w:hAnsi="Consolas" w:cs="Consolas"/>
+          <w:color w:val="000000"/>
+          <w:sz w:val="24"/>
+          <w:szCs w:val="24"/>
+          <w:lang w:val="en-IN"/>
+        </w:rPr>
+        <w:t>(</w:t>
+      </w:r>
+      <w:proofErr w:type="spellStart"/>
+      <w:proofErr w:type="gramEnd"/>
+      <w:r>
+        <w:rPr>
+          <w:rFonts w:ascii="Consolas" w:hAnsi="Consolas" w:cs="Consolas"/>
+          <w:color w:val="6A3E3E"/>
+          <w:sz w:val="24"/>
+          <w:szCs w:val="24"/>
+          <w:lang w:val="en-IN"/>
+        </w:rPr>
+        <w:t>questionParts</w:t>
+      </w:r>
+      <w:proofErr w:type="spellEnd"/>
+      <w:r>
+        <w:rPr>
+          <w:rFonts w:ascii="Consolas" w:hAnsi="Consolas" w:cs="Consolas"/>
+          <w:color w:val="000000"/>
+          <w:sz w:val="24"/>
+          <w:szCs w:val="24"/>
+          <w:lang w:val="en-IN"/>
+        </w:rPr>
+        <w:t>[</w:t>
+      </w:r>
+      <w:proofErr w:type="spellStart"/>
+      <w:r>
+        <w:rPr>
+          <w:rFonts w:ascii="Consolas" w:hAnsi="Consolas" w:cs="Consolas"/>
+          <w:color w:val="6A3E3E"/>
+          <w:sz w:val="24"/>
+          <w:szCs w:val="24"/>
+          <w:lang w:val="en-IN"/>
+        </w:rPr>
+        <w:t>i</w:t>
+      </w:r>
+      <w:proofErr w:type="spellEnd"/>
+      <w:r>
+        <w:rPr>
+          <w:rFonts w:ascii="Consolas" w:hAnsi="Consolas" w:cs="Consolas"/>
+          <w:color w:val="000000"/>
+          <w:sz w:val="24"/>
+          <w:szCs w:val="24"/>
+          <w:lang w:val="en-IN"/>
+        </w:rPr>
+        <w:t>]))) {</w:t>
+      </w:r>
     </w:p>
     <w:p>
       <w:pPr>
@@ -5470,6 +5404,26 @@
         </w:rPr>
         <w:tab/>
       </w:r>
+      <w:r>
+        <w:rPr>
+          <w:rFonts w:ascii="Consolas" w:hAnsi="Consolas" w:cs="Consolas"/>
+          <w:color w:val="000000"/>
+          <w:sz w:val="24"/>
+          <w:szCs w:val="24"/>
+          <w:lang w:val="en-IN"/>
+        </w:rPr>
+        <w:tab/>
+      </w:r>
+      <w:r>
+        <w:rPr>
+          <w:rFonts w:ascii="Consolas" w:hAnsi="Consolas" w:cs="Consolas"/>
+          <w:color w:val="000000"/>
+          <w:sz w:val="24"/>
+          <w:szCs w:val="24"/>
+          <w:lang w:val="en-IN"/>
+        </w:rPr>
+        <w:tab/>
+      </w:r>
       <w:proofErr w:type="gramStart"/>
       <w:r>
         <w:rPr>
@@ -5481,70 +5435,18 @@
           <w:szCs w:val="24"/>
           <w:lang w:val="en-IN"/>
         </w:rPr>
-        <w:t>if</w:t>
-      </w:r>
-      <w:r>
-        <w:rPr>
-          <w:rFonts w:ascii="Consolas" w:hAnsi="Consolas" w:cs="Consolas"/>
-          <w:color w:val="000000"/>
-          <w:sz w:val="24"/>
-          <w:szCs w:val="24"/>
-          <w:lang w:val="en-IN"/>
-        </w:rPr>
-        <w:t>(</w:t>
-      </w:r>
-      <w:proofErr w:type="spellStart"/>
+        <w:t>continue</w:t>
+      </w:r>
       <w:proofErr w:type="gramEnd"/>
       <w:r>
         <w:rPr>
           <w:rFonts w:ascii="Consolas" w:hAnsi="Consolas" w:cs="Consolas"/>
-          <w:color w:val="6A3E3E"/>
-          <w:sz w:val="24"/>
-          <w:szCs w:val="24"/>
-          <w:lang w:val="en-IN"/>
-        </w:rPr>
-        <w:t>ner</w:t>
-      </w:r>
-      <w:r>
-        <w:rPr>
-          <w:rFonts w:ascii="Consolas" w:hAnsi="Consolas" w:cs="Consolas"/>
-          <w:color w:val="000000"/>
-          <w:sz w:val="24"/>
-          <w:szCs w:val="24"/>
-          <w:lang w:val="en-IN"/>
-        </w:rPr>
-        <w:t>.contains</w:t>
-      </w:r>
-      <w:proofErr w:type="spellEnd"/>
-      <w:r>
-        <w:rPr>
-          <w:rFonts w:ascii="Consolas" w:hAnsi="Consolas" w:cs="Consolas"/>
-          <w:color w:val="000000"/>
-          <w:sz w:val="24"/>
-          <w:szCs w:val="24"/>
-          <w:lang w:val="en-IN"/>
-        </w:rPr>
-        <w:t>(</w:t>
-      </w:r>
-      <w:r>
-        <w:rPr>
-          <w:rFonts w:ascii="Consolas" w:hAnsi="Consolas" w:cs="Consolas"/>
-          <w:color w:val="2A00FF"/>
-          <w:sz w:val="24"/>
-          <w:szCs w:val="24"/>
-          <w:lang w:val="en-IN"/>
-        </w:rPr>
-        <w:t>"LOCATION"</w:t>
-      </w:r>
-      <w:r>
-        <w:rPr>
-          <w:rFonts w:ascii="Consolas" w:hAnsi="Consolas" w:cs="Consolas"/>
-          <w:color w:val="000000"/>
-          <w:sz w:val="24"/>
-          <w:szCs w:val="24"/>
-          <w:lang w:val="en-IN"/>
-        </w:rPr>
-        <w:t>))</w:t>
+          <w:color w:val="000000"/>
+          <w:sz w:val="24"/>
+          <w:szCs w:val="24"/>
+          <w:lang w:val="en-IN"/>
+        </w:rPr>
+        <w:t>;</w:t>
       </w:r>
     </w:p>
     <w:p>
@@ -5579,7 +5481,17 @@
           <w:lang w:val="en-IN"/>
         </w:rPr>
         <w:tab/>
-        <w:t>{</w:t>
+      </w:r>
+      <w:r>
+        <w:rPr>
+          <w:rFonts w:ascii="Consolas" w:hAnsi="Consolas" w:cs="Consolas"/>
+          <w:color w:val="000000"/>
+          <w:sz w:val="24"/>
+          <w:szCs w:val="24"/>
+          <w:lang w:val="en-IN"/>
+        </w:rPr>
+        <w:tab/>
+        <w:t>}</w:t>
       </w:r>
     </w:p>
     <w:p>
@@ -5637,70 +5549,18 @@
           <w:szCs w:val="24"/>
           <w:lang w:val="en-IN"/>
         </w:rPr>
-        <w:t>if</w:t>
-      </w:r>
-      <w:r>
-        <w:rPr>
-          <w:rFonts w:ascii="Consolas" w:hAnsi="Consolas" w:cs="Consolas"/>
-          <w:color w:val="000000"/>
-          <w:sz w:val="24"/>
-          <w:szCs w:val="24"/>
-          <w:lang w:val="en-IN"/>
-        </w:rPr>
-        <w:t>(</w:t>
-      </w:r>
-      <w:proofErr w:type="spellStart"/>
+        <w:t>else</w:t>
+      </w:r>
       <w:proofErr w:type="gramEnd"/>
       <w:r>
         <w:rPr>
           <w:rFonts w:ascii="Consolas" w:hAnsi="Consolas" w:cs="Consolas"/>
-          <w:color w:val="6A3E3E"/>
-          <w:sz w:val="24"/>
-          <w:szCs w:val="24"/>
-          <w:lang w:val="en-IN"/>
-        </w:rPr>
-        <w:t>ner</w:t>
-      </w:r>
-      <w:r>
-        <w:rPr>
-          <w:rFonts w:ascii="Consolas" w:hAnsi="Consolas" w:cs="Consolas"/>
-          <w:color w:val="000000"/>
-          <w:sz w:val="24"/>
-          <w:szCs w:val="24"/>
-          <w:lang w:val="en-IN"/>
-        </w:rPr>
-        <w:t>.contains</w:t>
-      </w:r>
-      <w:proofErr w:type="spellEnd"/>
-      <w:r>
-        <w:rPr>
-          <w:rFonts w:ascii="Consolas" w:hAnsi="Consolas" w:cs="Consolas"/>
-          <w:color w:val="000000"/>
-          <w:sz w:val="24"/>
-          <w:szCs w:val="24"/>
-          <w:lang w:val="en-IN"/>
-        </w:rPr>
-        <w:t>(</w:t>
-      </w:r>
-      <w:r>
-        <w:rPr>
-          <w:rFonts w:ascii="Consolas" w:hAnsi="Consolas" w:cs="Consolas"/>
-          <w:color w:val="2A00FF"/>
-          <w:sz w:val="24"/>
-          <w:szCs w:val="24"/>
-          <w:lang w:val="en-IN"/>
-        </w:rPr>
-        <w:t>"PERSON"</w:t>
-      </w:r>
-      <w:r>
-        <w:rPr>
-          <w:rFonts w:ascii="Consolas" w:hAnsi="Consolas" w:cs="Consolas"/>
-          <w:color w:val="000000"/>
-          <w:sz w:val="24"/>
-          <w:szCs w:val="24"/>
-          <w:lang w:val="en-IN"/>
-        </w:rPr>
-        <w:t>))</w:t>
+          <w:color w:val="000000"/>
+          <w:sz w:val="24"/>
+          <w:szCs w:val="24"/>
+          <w:lang w:val="en-IN"/>
+        </w:rPr>
+        <w:t xml:space="preserve"> {</w:t>
       </w:r>
     </w:p>
     <w:p>
@@ -5745,7 +5605,136 @@
           <w:lang w:val="en-IN"/>
         </w:rPr>
         <w:tab/>
-        <w:t>{</w:t>
+      </w:r>
+      <w:r>
+        <w:rPr>
+          <w:rFonts w:ascii="Consolas" w:hAnsi="Consolas" w:cs="Consolas"/>
+          <w:color w:val="000000"/>
+          <w:sz w:val="24"/>
+          <w:szCs w:val="24"/>
+          <w:lang w:val="en-IN"/>
+        </w:rPr>
+        <w:tab/>
+      </w:r>
+      <w:proofErr w:type="gramStart"/>
+      <w:r>
+        <w:rPr>
+          <w:rFonts w:ascii="Consolas" w:hAnsi="Consolas" w:cs="Consolas"/>
+          <w:color w:val="6A3E3E"/>
+          <w:sz w:val="24"/>
+          <w:szCs w:val="24"/>
+          <w:lang w:val="en-IN"/>
+        </w:rPr>
+        <w:t>domain</w:t>
+      </w:r>
+      <w:proofErr w:type="gramEnd"/>
+      <w:r>
+        <w:rPr>
+          <w:rFonts w:ascii="Consolas" w:hAnsi="Consolas" w:cs="Consolas"/>
+          <w:color w:val="000000"/>
+          <w:sz w:val="24"/>
+          <w:szCs w:val="24"/>
+          <w:lang w:val="en-IN"/>
+        </w:rPr>
+        <w:t xml:space="preserve"> = </w:t>
+      </w:r>
+      <w:proofErr w:type="spellStart"/>
+      <w:r>
+        <w:rPr>
+          <w:rFonts w:ascii="Consolas" w:hAnsi="Consolas" w:cs="Consolas"/>
+          <w:color w:val="6A3E3E"/>
+          <w:sz w:val="24"/>
+          <w:szCs w:val="24"/>
+          <w:lang w:val="en-IN"/>
+        </w:rPr>
+        <w:t>prop</w:t>
+      </w:r>
+      <w:r>
+        <w:rPr>
+          <w:rFonts w:ascii="Consolas" w:hAnsi="Consolas" w:cs="Consolas"/>
+          <w:color w:val="000000"/>
+          <w:sz w:val="24"/>
+          <w:szCs w:val="24"/>
+          <w:lang w:val="en-IN"/>
+        </w:rPr>
+        <w:t>.get</w:t>
+      </w:r>
+      <w:proofErr w:type="spellEnd"/>
+      <w:r>
+        <w:rPr>
+          <w:rFonts w:ascii="Consolas" w:hAnsi="Consolas" w:cs="Consolas"/>
+          <w:color w:val="000000"/>
+          <w:sz w:val="24"/>
+          <w:szCs w:val="24"/>
+          <w:lang w:val="en-IN"/>
+        </w:rPr>
+        <w:t>(</w:t>
+      </w:r>
+      <w:proofErr w:type="spellStart"/>
+      <w:r>
+        <w:rPr>
+          <w:rFonts w:ascii="Consolas" w:hAnsi="Consolas" w:cs="Consolas"/>
+          <w:color w:val="6A3E3E"/>
+          <w:sz w:val="24"/>
+          <w:szCs w:val="24"/>
+          <w:lang w:val="en-IN"/>
+        </w:rPr>
+        <w:t>questionParts</w:t>
+      </w:r>
+      <w:proofErr w:type="spellEnd"/>
+      <w:r>
+        <w:rPr>
+          <w:rFonts w:ascii="Consolas" w:hAnsi="Consolas" w:cs="Consolas"/>
+          <w:color w:val="000000"/>
+          <w:sz w:val="24"/>
+          <w:szCs w:val="24"/>
+          <w:lang w:val="en-IN"/>
+        </w:rPr>
+        <w:t>[</w:t>
+      </w:r>
+      <w:proofErr w:type="spellStart"/>
+      <w:r>
+        <w:rPr>
+          <w:rFonts w:ascii="Consolas" w:hAnsi="Consolas" w:cs="Consolas"/>
+          <w:color w:val="6A3E3E"/>
+          <w:sz w:val="24"/>
+          <w:szCs w:val="24"/>
+          <w:lang w:val="en-IN"/>
+        </w:rPr>
+        <w:t>i</w:t>
+      </w:r>
+      <w:proofErr w:type="spellEnd"/>
+      <w:r>
+        <w:rPr>
+          <w:rFonts w:ascii="Consolas" w:hAnsi="Consolas" w:cs="Consolas"/>
+          <w:color w:val="000000"/>
+          <w:sz w:val="24"/>
+          <w:szCs w:val="24"/>
+          <w:lang w:val="en-IN"/>
+        </w:rPr>
+        <w:t>]).</w:t>
+      </w:r>
+      <w:proofErr w:type="spellStart"/>
+      <w:r>
+        <w:rPr>
+          <w:rFonts w:ascii="Consolas" w:hAnsi="Consolas" w:cs="Consolas"/>
+          <w:color w:val="000000"/>
+          <w:sz w:val="24"/>
+          <w:szCs w:val="24"/>
+          <w:lang w:val="en-IN"/>
+        </w:rPr>
+        <w:t>toString</w:t>
+      </w:r>
+      <w:proofErr w:type="spellEnd"/>
+      <w:r>
+        <w:rPr>
+          <w:rFonts w:ascii="Consolas" w:hAnsi="Consolas" w:cs="Consolas"/>
+          <w:color w:val="000000"/>
+          <w:sz w:val="24"/>
+          <w:szCs w:val="24"/>
+          <w:lang w:val="en-IN"/>
+        </w:rPr>
+        <w:t>();</w:t>
       </w:r>
     </w:p>
     <w:p>
@@ -5812,29 +5801,9 @@
           <w:szCs w:val="24"/>
           <w:lang w:val="en-IN"/>
         </w:rPr>
-        <w:t>return</w:t>
+        <w:t>break</w:t>
       </w:r>
       <w:proofErr w:type="gramEnd"/>
-      <w:r>
-        <w:rPr>
-          <w:rFonts w:ascii="Consolas" w:hAnsi="Consolas" w:cs="Consolas"/>
-          <w:color w:val="000000"/>
-          <w:sz w:val="24"/>
-          <w:szCs w:val="24"/>
-          <w:lang w:val="en-IN"/>
-        </w:rPr>
-        <w:t xml:space="preserve"> </w:t>
-      </w:r>
-      <w:r>
-        <w:rPr>
-          <w:rFonts w:ascii="Consolas" w:hAnsi="Consolas" w:cs="Consolas"/>
-          <w:color w:val="2A00FF"/>
-          <w:sz w:val="24"/>
-          <w:szCs w:val="24"/>
-          <w:lang w:val="en-IN"/>
-        </w:rPr>
-        <w:t>"MOVIE or MUSIC"</w:t>
-      </w:r>
       <w:r>
         <w:rPr>
           <w:rFonts w:ascii="Consolas" w:hAnsi="Consolas" w:cs="Consolas"/>
@@ -5923,31 +5892,8 @@
           <w:lang w:val="en-IN"/>
         </w:rPr>
         <w:tab/>
-      </w:r>
-      <w:r>
-        <w:rPr>
-          <w:rFonts w:ascii="Consolas" w:hAnsi="Consolas" w:cs="Consolas"/>
-          <w:color w:val="000000"/>
-          <w:sz w:val="24"/>
-          <w:szCs w:val="24"/>
-          <w:lang w:val="en-IN"/>
-        </w:rPr>
-        <w:tab/>
-      </w:r>
-      <w:proofErr w:type="gramStart"/>
-      <w:r>
-        <w:rPr>
-          <w:rFonts w:ascii="Consolas" w:hAnsi="Consolas" w:cs="Consolas"/>
-          <w:b/>
-          <w:bCs/>
-          <w:color w:val="7F0055"/>
-          <w:sz w:val="24"/>
-          <w:szCs w:val="24"/>
-          <w:lang w:val="en-IN"/>
-        </w:rPr>
-        <w:t>else</w:t>
-      </w:r>
-      <w:proofErr w:type="gramEnd"/>
+        <w:t>}</w:t>
+      </w:r>
     </w:p>
     <w:p>
       <w:pPr>
@@ -5962,37 +5908,6 @@
           <w:lang w:val="en-IN"/>
         </w:rPr>
       </w:pPr>
-      <w:r>
-        <w:rPr>
-          <w:rFonts w:ascii="Consolas" w:hAnsi="Consolas" w:cs="Consolas"/>
-          <w:color w:val="000000"/>
-          <w:sz w:val="24"/>
-          <w:szCs w:val="24"/>
-          <w:lang w:val="en-IN"/>
-        </w:rPr>
-        <w:tab/>
-      </w:r>
-      <w:r>
-        <w:rPr>
-          <w:rFonts w:ascii="Consolas" w:hAnsi="Consolas" w:cs="Consolas"/>
-          <w:color w:val="000000"/>
-          <w:sz w:val="24"/>
-          <w:szCs w:val="24"/>
-          <w:lang w:val="en-IN"/>
-        </w:rPr>
-        <w:tab/>
-      </w:r>
-      <w:r>
-        <w:rPr>
-          <w:rFonts w:ascii="Consolas" w:hAnsi="Consolas" w:cs="Consolas"/>
-          <w:color w:val="000000"/>
-          <w:sz w:val="24"/>
-          <w:szCs w:val="24"/>
-          <w:lang w:val="en-IN"/>
-        </w:rPr>
-        <w:tab/>
-        <w:t>{</w:t>
-      </w:r>
     </w:p>
     <w:p>
       <w:pPr>
@@ -6027,26 +5942,6 @@
         </w:rPr>
         <w:tab/>
       </w:r>
-      <w:r>
-        <w:rPr>
-          <w:rFonts w:ascii="Consolas" w:hAnsi="Consolas" w:cs="Consolas"/>
-          <w:color w:val="000000"/>
-          <w:sz w:val="24"/>
-          <w:szCs w:val="24"/>
-          <w:lang w:val="en-IN"/>
-        </w:rPr>
-        <w:tab/>
-      </w:r>
-      <w:r>
-        <w:rPr>
-          <w:rFonts w:ascii="Consolas" w:hAnsi="Consolas" w:cs="Consolas"/>
-          <w:color w:val="000000"/>
-          <w:sz w:val="24"/>
-          <w:szCs w:val="24"/>
-          <w:lang w:val="en-IN"/>
-        </w:rPr>
-        <w:tab/>
-      </w:r>
       <w:proofErr w:type="gramStart"/>
       <w:r>
         <w:rPr>
@@ -6058,18 +5953,50 @@
           <w:szCs w:val="24"/>
           <w:lang w:val="en-IN"/>
         </w:rPr>
-        <w:t>return</w:t>
-      </w:r>
+        <w:t>if</w:t>
+      </w:r>
+      <w:r>
+        <w:rPr>
+          <w:rFonts w:ascii="Consolas" w:hAnsi="Consolas" w:cs="Consolas"/>
+          <w:color w:val="000000"/>
+          <w:sz w:val="24"/>
+          <w:szCs w:val="24"/>
+          <w:lang w:val="en-IN"/>
+        </w:rPr>
+        <w:t>(</w:t>
+      </w:r>
+      <w:proofErr w:type="spellStart"/>
       <w:proofErr w:type="gramEnd"/>
       <w:r>
         <w:rPr>
           <w:rFonts w:ascii="Consolas" w:hAnsi="Consolas" w:cs="Consolas"/>
-          <w:color w:val="000000"/>
-          <w:sz w:val="24"/>
-          <w:szCs w:val="24"/>
-          <w:lang w:val="en-IN"/>
-        </w:rPr>
-        <w:t xml:space="preserve"> </w:t>
+          <w:color w:val="6A3E3E"/>
+          <w:sz w:val="24"/>
+          <w:szCs w:val="24"/>
+          <w:lang w:val="en-IN"/>
+        </w:rPr>
+        <w:t>ner</w:t>
+      </w:r>
+      <w:r>
+        <w:rPr>
+          <w:rFonts w:ascii="Consolas" w:hAnsi="Consolas" w:cs="Consolas"/>
+          <w:color w:val="000000"/>
+          <w:sz w:val="24"/>
+          <w:szCs w:val="24"/>
+          <w:lang w:val="en-IN"/>
+        </w:rPr>
+        <w:t>.contains</w:t>
+      </w:r>
+      <w:proofErr w:type="spellEnd"/>
+      <w:r>
+        <w:rPr>
+          <w:rFonts w:ascii="Consolas" w:hAnsi="Consolas" w:cs="Consolas"/>
+          <w:color w:val="000000"/>
+          <w:sz w:val="24"/>
+          <w:szCs w:val="24"/>
+          <w:lang w:val="en-IN"/>
+        </w:rPr>
+        <w:t>(</w:t>
       </w:r>
       <w:r>
         <w:rPr>
@@ -6079,17 +6006,17 @@
           <w:szCs w:val="24"/>
           <w:lang w:val="en-IN"/>
         </w:rPr>
-        <w:t>"GEOGRAPHY"</w:t>
-      </w:r>
-      <w:r>
-        <w:rPr>
-          <w:rFonts w:ascii="Consolas" w:hAnsi="Consolas" w:cs="Consolas"/>
-          <w:color w:val="000000"/>
-          <w:sz w:val="24"/>
-          <w:szCs w:val="24"/>
-          <w:lang w:val="en-IN"/>
-        </w:rPr>
-        <w:t>;</w:t>
+        <w:t>"LOCATION"</w:t>
+      </w:r>
+      <w:r>
+        <w:rPr>
+          <w:rFonts w:ascii="Consolas" w:hAnsi="Consolas" w:cs="Consolas"/>
+          <w:color w:val="000000"/>
+          <w:sz w:val="24"/>
+          <w:szCs w:val="24"/>
+          <w:lang w:val="en-IN"/>
+        </w:rPr>
+        <w:t>))</w:t>
       </w:r>
     </w:p>
     <w:p>
@@ -6124,17 +6051,7 @@
           <w:lang w:val="en-IN"/>
         </w:rPr>
         <w:tab/>
-      </w:r>
-      <w:r>
-        <w:rPr>
-          <w:rFonts w:ascii="Consolas" w:hAnsi="Consolas" w:cs="Consolas"/>
-          <w:color w:val="000000"/>
-          <w:sz w:val="24"/>
-          <w:szCs w:val="24"/>
-          <w:lang w:val="en-IN"/>
-        </w:rPr>
-        <w:tab/>
-        <w:t>}</w:t>
+        <w:t>{</w:t>
       </w:r>
     </w:p>
     <w:p>
@@ -6169,7 +6086,92 @@
           <w:lang w:val="en-IN"/>
         </w:rPr>
         <w:tab/>
-        <w:t>}</w:t>
+      </w:r>
+      <w:r>
+        <w:rPr>
+          <w:rFonts w:ascii="Consolas" w:hAnsi="Consolas" w:cs="Consolas"/>
+          <w:color w:val="000000"/>
+          <w:sz w:val="24"/>
+          <w:szCs w:val="24"/>
+          <w:lang w:val="en-IN"/>
+        </w:rPr>
+        <w:tab/>
+      </w:r>
+      <w:proofErr w:type="gramStart"/>
+      <w:r>
+        <w:rPr>
+          <w:rFonts w:ascii="Consolas" w:hAnsi="Consolas" w:cs="Consolas"/>
+          <w:b/>
+          <w:bCs/>
+          <w:color w:val="7F0055"/>
+          <w:sz w:val="24"/>
+          <w:szCs w:val="24"/>
+          <w:lang w:val="en-IN"/>
+        </w:rPr>
+        <w:t>if</w:t>
+      </w:r>
+      <w:r>
+        <w:rPr>
+          <w:rFonts w:ascii="Consolas" w:hAnsi="Consolas" w:cs="Consolas"/>
+          <w:color w:val="000000"/>
+          <w:sz w:val="24"/>
+          <w:szCs w:val="24"/>
+          <w:lang w:val="en-IN"/>
+        </w:rPr>
+        <w:t>(</w:t>
+      </w:r>
+      <w:proofErr w:type="spellStart"/>
+      <w:proofErr w:type="gramEnd"/>
+      <w:r>
+        <w:rPr>
+          <w:rFonts w:ascii="Consolas" w:hAnsi="Consolas" w:cs="Consolas"/>
+          <w:color w:val="6A3E3E"/>
+          <w:sz w:val="24"/>
+          <w:szCs w:val="24"/>
+          <w:lang w:val="en-IN"/>
+        </w:rPr>
+        <w:t>ner</w:t>
+      </w:r>
+      <w:r>
+        <w:rPr>
+          <w:rFonts w:ascii="Consolas" w:hAnsi="Consolas" w:cs="Consolas"/>
+          <w:color w:val="000000"/>
+          <w:sz w:val="24"/>
+          <w:szCs w:val="24"/>
+          <w:lang w:val="en-IN"/>
+        </w:rPr>
+        <w:t>.contains</w:t>
+      </w:r>
+      <w:proofErr w:type="spellEnd"/>
+      <w:r>
+        <w:rPr>
+          <w:rFonts w:ascii="Consolas" w:hAnsi="Consolas" w:cs="Consolas"/>
+          <w:color w:val="000000"/>
+          <w:sz w:val="24"/>
+          <w:szCs w:val="24"/>
+          <w:lang w:val="en-IN"/>
+        </w:rPr>
+        <w:t>(</w:t>
+      </w:r>
+      <w:r>
+        <w:rPr>
+          <w:rFonts w:ascii="Consolas" w:hAnsi="Consolas" w:cs="Consolas"/>
+          <w:color w:val="2A00FF"/>
+          <w:sz w:val="24"/>
+          <w:szCs w:val="24"/>
+          <w:lang w:val="en-IN"/>
+        </w:rPr>
+        <w:t>"PERSON"</w:t>
+      </w:r>
+      <w:r>
+        <w:rPr>
+          <w:rFonts w:ascii="Consolas" w:hAnsi="Consolas" w:cs="Consolas"/>
+          <w:color w:val="000000"/>
+          <w:sz w:val="24"/>
+          <w:szCs w:val="24"/>
+          <w:lang w:val="en-IN"/>
+        </w:rPr>
+        <w:t>))</w:t>
       </w:r>
     </w:p>
     <w:p>
@@ -6205,103 +6207,16 @@
         </w:rPr>
         <w:tab/>
       </w:r>
-      <w:proofErr w:type="gramStart"/>
-      <w:r>
-        <w:rPr>
-          <w:rFonts w:ascii="Consolas" w:hAnsi="Consolas" w:cs="Consolas"/>
-          <w:b/>
-          <w:bCs/>
-          <w:color w:val="7F0055"/>
-          <w:sz w:val="24"/>
-          <w:szCs w:val="24"/>
-          <w:lang w:val="en-IN"/>
-        </w:rPr>
-        <w:t>else</w:t>
-      </w:r>
-      <w:proofErr w:type="gramEnd"/>
-      <w:r>
-        <w:rPr>
-          <w:rFonts w:ascii="Consolas" w:hAnsi="Consolas" w:cs="Consolas"/>
-          <w:color w:val="000000"/>
-          <w:sz w:val="24"/>
-          <w:szCs w:val="24"/>
-          <w:lang w:val="en-IN"/>
-        </w:rPr>
-        <w:t xml:space="preserve"> </w:t>
-      </w:r>
-      <w:r>
-        <w:rPr>
-          <w:rFonts w:ascii="Consolas" w:hAnsi="Consolas" w:cs="Consolas"/>
-          <w:b/>
-          <w:bCs/>
-          <w:color w:val="7F0055"/>
-          <w:sz w:val="24"/>
-          <w:szCs w:val="24"/>
-          <w:lang w:val="en-IN"/>
-        </w:rPr>
-        <w:t>if</w:t>
-      </w:r>
-      <w:r>
-        <w:rPr>
-          <w:rFonts w:ascii="Consolas" w:hAnsi="Consolas" w:cs="Consolas"/>
-          <w:color w:val="000000"/>
-          <w:sz w:val="24"/>
-          <w:szCs w:val="24"/>
-          <w:lang w:val="en-IN"/>
-        </w:rPr>
-        <w:t>(</w:t>
-      </w:r>
-      <w:proofErr w:type="spellStart"/>
-      <w:r>
-        <w:rPr>
-          <w:rFonts w:ascii="Consolas" w:hAnsi="Consolas" w:cs="Consolas"/>
-          <w:color w:val="6A3E3E"/>
-          <w:sz w:val="24"/>
-          <w:szCs w:val="24"/>
-          <w:lang w:val="en-IN"/>
-        </w:rPr>
-        <w:t>ner</w:t>
-      </w:r>
-      <w:r>
-        <w:rPr>
-          <w:rFonts w:ascii="Consolas" w:hAnsi="Consolas" w:cs="Consolas"/>
-          <w:color w:val="000000"/>
-          <w:sz w:val="24"/>
-          <w:szCs w:val="24"/>
-          <w:lang w:val="en-IN"/>
-        </w:rPr>
-        <w:t>.contains</w:t>
-      </w:r>
-      <w:proofErr w:type="spellEnd"/>
-      <w:r>
-        <w:rPr>
-          <w:rFonts w:ascii="Consolas" w:hAnsi="Consolas" w:cs="Consolas"/>
-          <w:color w:val="000000"/>
-          <w:sz w:val="24"/>
-          <w:szCs w:val="24"/>
-          <w:lang w:val="en-IN"/>
-        </w:rPr>
-        <w:t>(</w:t>
-      </w:r>
-      <w:r>
-        <w:rPr>
-          <w:rFonts w:ascii="Consolas" w:hAnsi="Consolas" w:cs="Consolas"/>
-          <w:color w:val="2A00FF"/>
-          <w:sz w:val="24"/>
-          <w:szCs w:val="24"/>
-          <w:lang w:val="en-IN"/>
-        </w:rPr>
-        <w:t>"PERSON"</w:t>
-      </w:r>
-      <w:r>
-        <w:rPr>
-          <w:rFonts w:ascii="Consolas" w:hAnsi="Consolas" w:cs="Consolas"/>
-          <w:color w:val="000000"/>
-          <w:sz w:val="24"/>
-          <w:szCs w:val="24"/>
-          <w:lang w:val="en-IN"/>
-        </w:rPr>
-        <w:t>))</w:t>
+      <w:r>
+        <w:rPr>
+          <w:rFonts w:ascii="Consolas" w:hAnsi="Consolas" w:cs="Consolas"/>
+          <w:color w:val="000000"/>
+          <w:sz w:val="24"/>
+          <w:szCs w:val="24"/>
+          <w:lang w:val="en-IN"/>
+        </w:rPr>
+        <w:tab/>
+        <w:t>{</w:t>
       </w:r>
     </w:p>
     <w:p>
@@ -6336,7 +6251,70 @@
           <w:lang w:val="en-IN"/>
         </w:rPr>
         <w:tab/>
-        <w:t>{</w:t>
+      </w:r>
+      <w:r>
+        <w:rPr>
+          <w:rFonts w:ascii="Consolas" w:hAnsi="Consolas" w:cs="Consolas"/>
+          <w:color w:val="000000"/>
+          <w:sz w:val="24"/>
+          <w:szCs w:val="24"/>
+          <w:lang w:val="en-IN"/>
+        </w:rPr>
+        <w:tab/>
+      </w:r>
+      <w:r>
+        <w:rPr>
+          <w:rFonts w:ascii="Consolas" w:hAnsi="Consolas" w:cs="Consolas"/>
+          <w:color w:val="000000"/>
+          <w:sz w:val="24"/>
+          <w:szCs w:val="24"/>
+          <w:lang w:val="en-IN"/>
+        </w:rPr>
+        <w:tab/>
+      </w:r>
+      <w:proofErr w:type="gramStart"/>
+      <w:r>
+        <w:rPr>
+          <w:rFonts w:ascii="Consolas" w:hAnsi="Consolas" w:cs="Consolas"/>
+          <w:b/>
+          <w:bCs/>
+          <w:color w:val="7F0055"/>
+          <w:sz w:val="24"/>
+          <w:szCs w:val="24"/>
+          <w:lang w:val="en-IN"/>
+        </w:rPr>
+        <w:t>return</w:t>
+      </w:r>
+      <w:proofErr w:type="gramEnd"/>
+      <w:r>
+        <w:rPr>
+          <w:rFonts w:ascii="Consolas" w:hAnsi="Consolas" w:cs="Consolas"/>
+          <w:color w:val="000000"/>
+          <w:sz w:val="24"/>
+          <w:szCs w:val="24"/>
+          <w:lang w:val="en-IN"/>
+        </w:rPr>
+        <w:t xml:space="preserve"> </w:t>
+      </w:r>
+      <w:r>
+        <w:rPr>
+          <w:rFonts w:ascii="Consolas" w:hAnsi="Consolas" w:cs="Consolas"/>
+          <w:color w:val="2A00FF"/>
+          <w:sz w:val="24"/>
+          <w:szCs w:val="24"/>
+          <w:lang w:val="en-IN"/>
+        </w:rPr>
+        <w:t>"MOVIE or MUSIC"</w:t>
+      </w:r>
+      <w:r>
+        <w:rPr>
+          <w:rFonts w:ascii="Consolas" w:hAnsi="Consolas" w:cs="Consolas"/>
+          <w:color w:val="000000"/>
+          <w:sz w:val="24"/>
+          <w:szCs w:val="24"/>
+          <w:lang w:val="en-IN"/>
+        </w:rPr>
+        <w:t>;</w:t>
       </w:r>
     </w:p>
     <w:p>
@@ -6381,50 +6359,7 @@
           <w:lang w:val="en-IN"/>
         </w:rPr>
         <w:tab/>
-      </w:r>
-      <w:proofErr w:type="gramStart"/>
-      <w:r>
-        <w:rPr>
-          <w:rFonts w:ascii="Consolas" w:hAnsi="Consolas" w:cs="Consolas"/>
-          <w:b/>
-          <w:bCs/>
-          <w:color w:val="7F0055"/>
-          <w:sz w:val="24"/>
-          <w:szCs w:val="24"/>
-          <w:lang w:val="en-IN"/>
-        </w:rPr>
-        <w:t>return</w:t>
-      </w:r>
-      <w:proofErr w:type="gramEnd"/>
-      <w:r>
-        <w:rPr>
-          <w:rFonts w:ascii="Consolas" w:hAnsi="Consolas" w:cs="Consolas"/>
-          <w:color w:val="000000"/>
-          <w:sz w:val="24"/>
-          <w:szCs w:val="24"/>
-          <w:lang w:val="en-IN"/>
-        </w:rPr>
-        <w:t xml:space="preserve"> </w:t>
-      </w:r>
-      <w:r>
-        <w:rPr>
-          <w:rFonts w:ascii="Consolas" w:hAnsi="Consolas" w:cs="Consolas"/>
-          <w:color w:val="2A00FF"/>
-          <w:sz w:val="24"/>
-          <w:szCs w:val="24"/>
-          <w:lang w:val="en-IN"/>
-        </w:rPr>
-        <w:t>"MOVIE or MUSIC"</w:t>
-      </w:r>
-      <w:r>
-        <w:rPr>
-          <w:rFonts w:ascii="Consolas" w:hAnsi="Consolas" w:cs="Consolas"/>
-          <w:color w:val="000000"/>
-          <w:sz w:val="24"/>
-          <w:szCs w:val="24"/>
-          <w:lang w:val="en-IN"/>
-        </w:rPr>
-        <w:t>;</w:t>
+        <w:t>}</w:t>
       </w:r>
     </w:p>
     <w:p>
@@ -6459,8 +6394,31 @@
           <w:lang w:val="en-IN"/>
         </w:rPr>
         <w:tab/>
-        <w:t>}</w:t>
-      </w:r>
+      </w:r>
+      <w:r>
+        <w:rPr>
+          <w:rFonts w:ascii="Consolas" w:hAnsi="Consolas" w:cs="Consolas"/>
+          <w:color w:val="000000"/>
+          <w:sz w:val="24"/>
+          <w:szCs w:val="24"/>
+          <w:lang w:val="en-IN"/>
+        </w:rPr>
+        <w:tab/>
+      </w:r>
+      <w:proofErr w:type="gramStart"/>
+      <w:r>
+        <w:rPr>
+          <w:rFonts w:ascii="Consolas" w:hAnsi="Consolas" w:cs="Consolas"/>
+          <w:b/>
+          <w:bCs/>
+          <w:color w:val="7F0055"/>
+          <w:sz w:val="24"/>
+          <w:szCs w:val="24"/>
+          <w:lang w:val="en-IN"/>
+        </w:rPr>
+        <w:t>else</w:t>
+      </w:r>
+      <w:proofErr w:type="gramEnd"/>
     </w:p>
     <w:p>
       <w:pPr>
@@ -6495,125 +6453,16 @@
         </w:rPr>
         <w:tab/>
       </w:r>
-      <w:proofErr w:type="gramStart"/>
-      <w:r>
-        <w:rPr>
-          <w:rFonts w:ascii="Consolas" w:hAnsi="Consolas" w:cs="Consolas"/>
-          <w:b/>
-          <w:bCs/>
-          <w:color w:val="7F0055"/>
-          <w:sz w:val="24"/>
-          <w:szCs w:val="24"/>
-          <w:lang w:val="en-IN"/>
-        </w:rPr>
-        <w:t>else</w:t>
-      </w:r>
-      <w:proofErr w:type="gramEnd"/>
-      <w:r>
-        <w:rPr>
-          <w:rFonts w:ascii="Consolas" w:hAnsi="Consolas" w:cs="Consolas"/>
-          <w:color w:val="000000"/>
-          <w:sz w:val="24"/>
-          <w:szCs w:val="24"/>
-          <w:lang w:val="en-IN"/>
-        </w:rPr>
-        <w:t xml:space="preserve"> </w:t>
-      </w:r>
-      <w:r>
-        <w:rPr>
-          <w:rFonts w:ascii="Consolas" w:hAnsi="Consolas" w:cs="Consolas"/>
-          <w:b/>
-          <w:bCs/>
-          <w:color w:val="7F0055"/>
-          <w:sz w:val="24"/>
-          <w:szCs w:val="24"/>
-          <w:lang w:val="en-IN"/>
-        </w:rPr>
-        <w:t>if</w:t>
-      </w:r>
-      <w:r>
-        <w:rPr>
-          <w:rFonts w:ascii="Consolas" w:hAnsi="Consolas" w:cs="Consolas"/>
-          <w:color w:val="000000"/>
-          <w:sz w:val="24"/>
-          <w:szCs w:val="24"/>
-          <w:lang w:val="en-IN"/>
-        </w:rPr>
-        <w:t>(</w:t>
-      </w:r>
-      <w:r>
-        <w:rPr>
-          <w:rFonts w:ascii="Consolas" w:hAnsi="Consolas" w:cs="Consolas"/>
-          <w:color w:val="6A3E3E"/>
-          <w:sz w:val="24"/>
-          <w:szCs w:val="24"/>
-          <w:lang w:val="en-IN"/>
-        </w:rPr>
-        <w:t>domain</w:t>
-      </w:r>
-      <w:r>
-        <w:rPr>
-          <w:rFonts w:ascii="Consolas" w:hAnsi="Consolas" w:cs="Consolas"/>
-          <w:color w:val="000000"/>
-          <w:sz w:val="24"/>
-          <w:szCs w:val="24"/>
-          <w:lang w:val="en-IN"/>
-        </w:rPr>
-        <w:t xml:space="preserve"> != </w:t>
-      </w:r>
-      <w:r>
-        <w:rPr>
-          <w:rFonts w:ascii="Consolas" w:hAnsi="Consolas" w:cs="Consolas"/>
-          <w:b/>
-          <w:bCs/>
-          <w:color w:val="7F0055"/>
-          <w:sz w:val="24"/>
-          <w:szCs w:val="24"/>
-          <w:lang w:val="en-IN"/>
-        </w:rPr>
-        <w:t>null</w:t>
-      </w:r>
-      <w:r>
-        <w:rPr>
-          <w:rFonts w:ascii="Consolas" w:hAnsi="Consolas" w:cs="Consolas"/>
-          <w:color w:val="000000"/>
-          <w:sz w:val="24"/>
-          <w:szCs w:val="24"/>
-          <w:lang w:val="en-IN"/>
-        </w:rPr>
-        <w:t xml:space="preserve"> &amp;&amp; </w:t>
-      </w:r>
-      <w:proofErr w:type="spellStart"/>
-      <w:r>
-        <w:rPr>
-          <w:rFonts w:ascii="Consolas" w:hAnsi="Consolas" w:cs="Consolas"/>
-          <w:color w:val="6A3E3E"/>
-          <w:sz w:val="24"/>
-          <w:szCs w:val="24"/>
-          <w:lang w:val="en-IN"/>
-        </w:rPr>
-        <w:t>domain</w:t>
-      </w:r>
-      <w:r>
-        <w:rPr>
-          <w:rFonts w:ascii="Consolas" w:hAnsi="Consolas" w:cs="Consolas"/>
-          <w:color w:val="000000"/>
-          <w:sz w:val="24"/>
-          <w:szCs w:val="24"/>
-          <w:lang w:val="en-IN"/>
-        </w:rPr>
-        <w:t>.length</w:t>
-      </w:r>
-      <w:proofErr w:type="spellEnd"/>
-      <w:r>
-        <w:rPr>
-          <w:rFonts w:ascii="Consolas" w:hAnsi="Consolas" w:cs="Consolas"/>
-          <w:color w:val="000000"/>
-          <w:sz w:val="24"/>
-          <w:szCs w:val="24"/>
-          <w:lang w:val="en-IN"/>
-        </w:rPr>
-        <w:t>() != 0)</w:t>
+      <w:r>
+        <w:rPr>
+          <w:rFonts w:ascii="Consolas" w:hAnsi="Consolas" w:cs="Consolas"/>
+          <w:color w:val="000000"/>
+          <w:sz w:val="24"/>
+          <w:szCs w:val="24"/>
+          <w:lang w:val="en-IN"/>
+        </w:rPr>
+        <w:tab/>
+        <w:t>{</w:t>
       </w:r>
     </w:p>
     <w:p>
@@ -6648,7 +6497,70 @@
           <w:lang w:val="en-IN"/>
         </w:rPr>
         <w:tab/>
-        <w:t>{</w:t>
+      </w:r>
+      <w:r>
+        <w:rPr>
+          <w:rFonts w:ascii="Consolas" w:hAnsi="Consolas" w:cs="Consolas"/>
+          <w:color w:val="000000"/>
+          <w:sz w:val="24"/>
+          <w:szCs w:val="24"/>
+          <w:lang w:val="en-IN"/>
+        </w:rPr>
+        <w:tab/>
+      </w:r>
+      <w:r>
+        <w:rPr>
+          <w:rFonts w:ascii="Consolas" w:hAnsi="Consolas" w:cs="Consolas"/>
+          <w:color w:val="000000"/>
+          <w:sz w:val="24"/>
+          <w:szCs w:val="24"/>
+          <w:lang w:val="en-IN"/>
+        </w:rPr>
+        <w:tab/>
+      </w:r>
+      <w:proofErr w:type="gramStart"/>
+      <w:r>
+        <w:rPr>
+          <w:rFonts w:ascii="Consolas" w:hAnsi="Consolas" w:cs="Consolas"/>
+          <w:b/>
+          <w:bCs/>
+          <w:color w:val="7F0055"/>
+          <w:sz w:val="24"/>
+          <w:szCs w:val="24"/>
+          <w:lang w:val="en-IN"/>
+        </w:rPr>
+        <w:t>return</w:t>
+      </w:r>
+      <w:proofErr w:type="gramEnd"/>
+      <w:r>
+        <w:rPr>
+          <w:rFonts w:ascii="Consolas" w:hAnsi="Consolas" w:cs="Consolas"/>
+          <w:color w:val="000000"/>
+          <w:sz w:val="24"/>
+          <w:szCs w:val="24"/>
+          <w:lang w:val="en-IN"/>
+        </w:rPr>
+        <w:t xml:space="preserve"> </w:t>
+      </w:r>
+      <w:r>
+        <w:rPr>
+          <w:rFonts w:ascii="Consolas" w:hAnsi="Consolas" w:cs="Consolas"/>
+          <w:color w:val="2A00FF"/>
+          <w:sz w:val="24"/>
+          <w:szCs w:val="24"/>
+          <w:lang w:val="en-IN"/>
+        </w:rPr>
+        <w:t>"GEOGRAPHY"</w:t>
+      </w:r>
+      <w:r>
+        <w:rPr>
+          <w:rFonts w:ascii="Consolas" w:hAnsi="Consolas" w:cs="Consolas"/>
+          <w:color w:val="000000"/>
+          <w:sz w:val="24"/>
+          <w:szCs w:val="24"/>
+          <w:lang w:val="en-IN"/>
+        </w:rPr>
+        <w:t>;</w:t>
       </w:r>
     </w:p>
     <w:p>
@@ -6693,50 +6605,7 @@
           <w:lang w:val="en-IN"/>
         </w:rPr>
         <w:tab/>
-      </w:r>
-      <w:proofErr w:type="gramStart"/>
-      <w:r>
-        <w:rPr>
-          <w:rFonts w:ascii="Consolas" w:hAnsi="Consolas" w:cs="Consolas"/>
-          <w:b/>
-          <w:bCs/>
-          <w:color w:val="7F0055"/>
-          <w:sz w:val="24"/>
-          <w:szCs w:val="24"/>
-          <w:lang w:val="en-IN"/>
-        </w:rPr>
-        <w:t>return</w:t>
-      </w:r>
-      <w:proofErr w:type="gramEnd"/>
-      <w:r>
-        <w:rPr>
-          <w:rFonts w:ascii="Consolas" w:hAnsi="Consolas" w:cs="Consolas"/>
-          <w:color w:val="000000"/>
-          <w:sz w:val="24"/>
-          <w:szCs w:val="24"/>
-          <w:lang w:val="en-IN"/>
-        </w:rPr>
-        <w:t xml:space="preserve"> </w:t>
-      </w:r>
-      <w:r>
-        <w:rPr>
-          <w:rFonts w:ascii="Consolas" w:hAnsi="Consolas" w:cs="Consolas"/>
-          <w:color w:val="6A3E3E"/>
-          <w:sz w:val="24"/>
-          <w:szCs w:val="24"/>
-          <w:lang w:val="en-IN"/>
-        </w:rPr>
-        <w:t>domain</w:t>
-      </w:r>
-      <w:r>
-        <w:rPr>
-          <w:rFonts w:ascii="Consolas" w:hAnsi="Consolas" w:cs="Consolas"/>
-          <w:color w:val="000000"/>
-          <w:sz w:val="24"/>
-          <w:szCs w:val="24"/>
-          <w:lang w:val="en-IN"/>
-        </w:rPr>
-        <w:t>;</w:t>
+        <w:t>}</w:t>
       </w:r>
     </w:p>
     <w:p>
@@ -6862,50 +6731,48 @@
           <w:szCs w:val="24"/>
           <w:lang w:val="en-IN"/>
         </w:rPr>
-        <w:t>t</w:t>
-      </w:r>
-      <w:r>
-        <w:rPr>
-          <w:rFonts w:ascii="Consolas" w:hAnsi="Consolas" w:cs="Consolas"/>
-          <w:color w:val="000000"/>
-          <w:sz w:val="24"/>
-          <w:szCs w:val="24"/>
-          <w:lang w:val="en-IN"/>
-        </w:rPr>
-        <w:t>.toUpperCase</w:t>
-      </w:r>
-      <w:proofErr w:type="spellEnd"/>
-      <w:r>
-        <w:rPr>
-          <w:rFonts w:ascii="Consolas" w:hAnsi="Consolas" w:cs="Consolas"/>
-          <w:color w:val="000000"/>
-          <w:sz w:val="24"/>
-          <w:szCs w:val="24"/>
-          <w:lang w:val="en-IN"/>
-        </w:rPr>
-        <w:t>().matches(</w:t>
-      </w:r>
-      <w:proofErr w:type="spellStart"/>
-      <w:r>
-        <w:rPr>
-          <w:rFonts w:ascii="Consolas" w:hAnsi="Consolas" w:cs="Consolas"/>
-          <w:color w:val="6A3E3E"/>
-          <w:sz w:val="24"/>
-          <w:szCs w:val="24"/>
-          <w:lang w:val="en-IN"/>
-        </w:rPr>
-        <w:t>patternGeo</w:t>
-      </w:r>
-      <w:proofErr w:type="spellEnd"/>
-      <w:r>
-        <w:rPr>
-          <w:rFonts w:ascii="Consolas" w:hAnsi="Consolas" w:cs="Consolas"/>
-          <w:color w:val="000000"/>
-          <w:sz w:val="24"/>
-          <w:szCs w:val="24"/>
-          <w:lang w:val="en-IN"/>
-        </w:rPr>
-        <w:t>)) {</w:t>
+        <w:t>ner</w:t>
+      </w:r>
+      <w:r>
+        <w:rPr>
+          <w:rFonts w:ascii="Consolas" w:hAnsi="Consolas" w:cs="Consolas"/>
+          <w:color w:val="000000"/>
+          <w:sz w:val="24"/>
+          <w:szCs w:val="24"/>
+          <w:lang w:val="en-IN"/>
+        </w:rPr>
+        <w:t>.contains</w:t>
+      </w:r>
+      <w:proofErr w:type="spellEnd"/>
+      <w:r>
+        <w:rPr>
+          <w:rFonts w:ascii="Consolas" w:hAnsi="Consolas" w:cs="Consolas"/>
+          <w:color w:val="000000"/>
+          <w:sz w:val="24"/>
+          <w:szCs w:val="24"/>
+          <w:lang w:val="en-IN"/>
+        </w:rPr>
+        <w:t>(</w:t>
+      </w:r>
+      <w:r>
+        <w:rPr>
+          <w:rFonts w:ascii="Consolas" w:hAnsi="Consolas" w:cs="Consolas"/>
+          <w:color w:val="2A00FF"/>
+          <w:sz w:val="24"/>
+          <w:szCs w:val="24"/>
+          <w:lang w:val="en-IN"/>
+        </w:rPr>
+        <w:t>"PERSON"</w:t>
+      </w:r>
+      <w:r>
+        <w:rPr>
+          <w:rFonts w:ascii="Consolas" w:hAnsi="Consolas" w:cs="Consolas"/>
+          <w:color w:val="000000"/>
+          <w:sz w:val="24"/>
+          <w:szCs w:val="24"/>
+          <w:lang w:val="en-IN"/>
+        </w:rPr>
+        <w:t>))</w:t>
       </w:r>
     </w:p>
     <w:p>
@@ -6940,60 +6807,7 @@
           <w:lang w:val="en-IN"/>
         </w:rPr>
         <w:tab/>
-      </w:r>
-      <w:r>
-        <w:rPr>
-          <w:rFonts w:ascii="Consolas" w:hAnsi="Consolas" w:cs="Consolas"/>
-          <w:color w:val="000000"/>
-          <w:sz w:val="24"/>
-          <w:szCs w:val="24"/>
-          <w:lang w:val="en-IN"/>
-        </w:rPr>
-        <w:tab/>
-      </w:r>
-      <w:proofErr w:type="gramStart"/>
-      <w:r>
-        <w:rPr>
-          <w:rFonts w:ascii="Consolas" w:hAnsi="Consolas" w:cs="Consolas"/>
-          <w:b/>
-          <w:bCs/>
-          <w:color w:val="7F0055"/>
-          <w:sz w:val="24"/>
-          <w:szCs w:val="24"/>
-          <w:lang w:val="en-IN"/>
-        </w:rPr>
-        <w:t>return</w:t>
-      </w:r>
-      <w:proofErr w:type="gramEnd"/>
-      <w:r>
-        <w:rPr>
-          <w:rFonts w:ascii="Consolas" w:hAnsi="Consolas" w:cs="Consolas"/>
-          <w:color w:val="000000"/>
-          <w:sz w:val="24"/>
-          <w:szCs w:val="24"/>
-          <w:lang w:val="en-IN"/>
-        </w:rPr>
-        <w:t xml:space="preserve"> </w:t>
-      </w:r>
-      <w:r>
-        <w:rPr>
-          <w:rFonts w:ascii="Consolas" w:hAnsi="Consolas" w:cs="Consolas"/>
-          <w:color w:val="2A00FF"/>
-          <w:sz w:val="24"/>
-          <w:szCs w:val="24"/>
-          <w:lang w:val="en-IN"/>
-        </w:rPr>
-        <w:t>"GEOGRAPHY"</w:t>
-      </w:r>
-      <w:r>
-        <w:rPr>
-          <w:rFonts w:ascii="Consolas" w:hAnsi="Consolas" w:cs="Consolas"/>
-          <w:color w:val="000000"/>
-          <w:sz w:val="24"/>
-          <w:szCs w:val="24"/>
-          <w:lang w:val="en-IN"/>
-        </w:rPr>
-        <w:t>;</w:t>
+        <w:t>{</w:t>
       </w:r>
     </w:p>
     <w:p>
@@ -7028,7 +6842,60 @@
           <w:lang w:val="en-IN"/>
         </w:rPr>
         <w:tab/>
-        <w:t>}</w:t>
+      </w:r>
+      <w:r>
+        <w:rPr>
+          <w:rFonts w:ascii="Consolas" w:hAnsi="Consolas" w:cs="Consolas"/>
+          <w:color w:val="000000"/>
+          <w:sz w:val="24"/>
+          <w:szCs w:val="24"/>
+          <w:lang w:val="en-IN"/>
+        </w:rPr>
+        <w:tab/>
+      </w:r>
+      <w:proofErr w:type="gramStart"/>
+      <w:r>
+        <w:rPr>
+          <w:rFonts w:ascii="Consolas" w:hAnsi="Consolas" w:cs="Consolas"/>
+          <w:b/>
+          <w:bCs/>
+          <w:color w:val="7F0055"/>
+          <w:sz w:val="24"/>
+          <w:szCs w:val="24"/>
+          <w:lang w:val="en-IN"/>
+        </w:rPr>
+        <w:t>return</w:t>
+      </w:r>
+      <w:proofErr w:type="gramEnd"/>
+      <w:r>
+        <w:rPr>
+          <w:rFonts w:ascii="Consolas" w:hAnsi="Consolas" w:cs="Consolas"/>
+          <w:color w:val="000000"/>
+          <w:sz w:val="24"/>
+          <w:szCs w:val="24"/>
+          <w:lang w:val="en-IN"/>
+        </w:rPr>
+        <w:t xml:space="preserve"> </w:t>
+      </w:r>
+      <w:r>
+        <w:rPr>
+          <w:rFonts w:ascii="Consolas" w:hAnsi="Consolas" w:cs="Consolas"/>
+          <w:color w:val="2A00FF"/>
+          <w:sz w:val="24"/>
+          <w:szCs w:val="24"/>
+          <w:lang w:val="en-IN"/>
+        </w:rPr>
+        <w:t>"MOVIE or MUSIC"</w:t>
+      </w:r>
+      <w:r>
+        <w:rPr>
+          <w:rFonts w:ascii="Consolas" w:hAnsi="Consolas" w:cs="Consolas"/>
+          <w:color w:val="000000"/>
+          <w:sz w:val="24"/>
+          <w:szCs w:val="24"/>
+          <w:lang w:val="en-IN"/>
+        </w:rPr>
+        <w:t>;</w:t>
       </w:r>
     </w:p>
     <w:p>
@@ -7063,104 +6930,7 @@
           <w:lang w:val="en-IN"/>
         </w:rPr>
         <w:tab/>
-      </w:r>
-      <w:proofErr w:type="gramStart"/>
-      <w:r>
-        <w:rPr>
-          <w:rFonts w:ascii="Consolas" w:hAnsi="Consolas" w:cs="Consolas"/>
-          <w:b/>
-          <w:bCs/>
-          <w:color w:val="7F0055"/>
-          <w:sz w:val="24"/>
-          <w:szCs w:val="24"/>
-          <w:lang w:val="en-IN"/>
-        </w:rPr>
-        <w:t>else</w:t>
-      </w:r>
-      <w:proofErr w:type="gramEnd"/>
-      <w:r>
-        <w:rPr>
-          <w:rFonts w:ascii="Consolas" w:hAnsi="Consolas" w:cs="Consolas"/>
-          <w:color w:val="000000"/>
-          <w:sz w:val="24"/>
-          <w:szCs w:val="24"/>
-          <w:lang w:val="en-IN"/>
-        </w:rPr>
-        <w:t xml:space="preserve"> </w:t>
-      </w:r>
-      <w:r>
-        <w:rPr>
-          <w:rFonts w:ascii="Consolas" w:hAnsi="Consolas" w:cs="Consolas"/>
-          <w:b/>
-          <w:bCs/>
-          <w:color w:val="7F0055"/>
-          <w:sz w:val="24"/>
-          <w:szCs w:val="24"/>
-          <w:lang w:val="en-IN"/>
-        </w:rPr>
-        <w:t>if</w:t>
-      </w:r>
-      <w:r>
-        <w:rPr>
-          <w:rFonts w:ascii="Consolas" w:hAnsi="Consolas" w:cs="Consolas"/>
-          <w:color w:val="000000"/>
-          <w:sz w:val="24"/>
-          <w:szCs w:val="24"/>
-          <w:lang w:val="en-IN"/>
-        </w:rPr>
-        <w:t>(</w:t>
-      </w:r>
-      <w:proofErr w:type="spellStart"/>
-      <w:r>
-        <w:rPr>
-          <w:rFonts w:ascii="Consolas" w:hAnsi="Consolas" w:cs="Consolas"/>
-          <w:color w:val="6A3E3E"/>
-          <w:sz w:val="24"/>
-          <w:szCs w:val="24"/>
-          <w:lang w:val="en-IN"/>
-        </w:rPr>
-        <w:t>t</w:t>
-      </w:r>
-      <w:r>
-        <w:rPr>
-          <w:rFonts w:ascii="Consolas" w:hAnsi="Consolas" w:cs="Consolas"/>
-          <w:color w:val="000000"/>
-          <w:sz w:val="24"/>
-          <w:szCs w:val="24"/>
-          <w:lang w:val="en-IN"/>
-        </w:rPr>
-        <w:t>.contains</w:t>
-      </w:r>
-      <w:proofErr w:type="spellEnd"/>
-      <w:r>
-        <w:rPr>
-          <w:rFonts w:ascii="Consolas" w:hAnsi="Consolas" w:cs="Consolas"/>
-          <w:color w:val="000000"/>
-          <w:sz w:val="24"/>
-          <w:szCs w:val="24"/>
-          <w:lang w:val="en-IN"/>
-        </w:rPr>
-        <w:t>(</w:t>
-      </w:r>
-      <w:r>
-        <w:rPr>
-          <w:rFonts w:ascii="Consolas" w:hAnsi="Consolas" w:cs="Consolas"/>
-          <w:color w:val="2A00FF"/>
-          <w:sz w:val="24"/>
-          <w:szCs w:val="24"/>
-          <w:lang w:val="en-IN"/>
-        </w:rPr>
-        <w:t>"VBD"</w:t>
-      </w:r>
-      <w:r>
-        <w:rPr>
-          <w:rFonts w:ascii="Consolas" w:hAnsi="Consolas" w:cs="Consolas"/>
-          <w:color w:val="000000"/>
-          <w:sz w:val="24"/>
-          <w:szCs w:val="24"/>
-          <w:lang w:val="en-IN"/>
-        </w:rPr>
-        <w:t>))</w:t>
+        <w:t>}</w:t>
       </w:r>
     </w:p>
     <w:p>
@@ -7195,7 +6965,126 @@
           <w:lang w:val="en-IN"/>
         </w:rPr>
         <w:tab/>
-        <w:t>{</w:t>
+      </w:r>
+      <w:proofErr w:type="gramStart"/>
+      <w:r>
+        <w:rPr>
+          <w:rFonts w:ascii="Consolas" w:hAnsi="Consolas" w:cs="Consolas"/>
+          <w:b/>
+          <w:bCs/>
+          <w:color w:val="7F0055"/>
+          <w:sz w:val="24"/>
+          <w:szCs w:val="24"/>
+          <w:lang w:val="en-IN"/>
+        </w:rPr>
+        <w:t>else</w:t>
+      </w:r>
+      <w:proofErr w:type="gramEnd"/>
+      <w:r>
+        <w:rPr>
+          <w:rFonts w:ascii="Consolas" w:hAnsi="Consolas" w:cs="Consolas"/>
+          <w:color w:val="000000"/>
+          <w:sz w:val="24"/>
+          <w:szCs w:val="24"/>
+          <w:lang w:val="en-IN"/>
+        </w:rPr>
+        <w:t xml:space="preserve"> </w:t>
+      </w:r>
+      <w:r>
+        <w:rPr>
+          <w:rFonts w:ascii="Consolas" w:hAnsi="Consolas" w:cs="Consolas"/>
+          <w:b/>
+          <w:bCs/>
+          <w:color w:val="7F0055"/>
+          <w:sz w:val="24"/>
+          <w:szCs w:val="24"/>
+          <w:lang w:val="en-IN"/>
+        </w:rPr>
+        <w:t>if</w:t>
+      </w:r>
+      <w:r>
+        <w:rPr>
+          <w:rFonts w:ascii="Consolas" w:hAnsi="Consolas" w:cs="Consolas"/>
+          <w:color w:val="000000"/>
+          <w:sz w:val="24"/>
+          <w:szCs w:val="24"/>
+          <w:lang w:val="en-IN"/>
+        </w:rPr>
+        <w:t>(</w:t>
+      </w:r>
+      <w:r>
+        <w:rPr>
+          <w:rFonts w:ascii="Consolas" w:hAnsi="Consolas" w:cs="Consolas"/>
+          <w:color w:val="6A3E3E"/>
+          <w:sz w:val="24"/>
+          <w:szCs w:val="24"/>
+          <w:lang w:val="en-IN"/>
+        </w:rPr>
+        <w:t>domain</w:t>
+      </w:r>
+      <w:r>
+        <w:rPr>
+          <w:rFonts w:ascii="Consolas" w:hAnsi="Consolas" w:cs="Consolas"/>
+          <w:color w:val="000000"/>
+          <w:sz w:val="24"/>
+          <w:szCs w:val="24"/>
+          <w:lang w:val="en-IN"/>
+        </w:rPr>
+        <w:t xml:space="preserve"> != </w:t>
+      </w:r>
+      <w:r>
+        <w:rPr>
+          <w:rFonts w:ascii="Consolas" w:hAnsi="Consolas" w:cs="Consolas"/>
+          <w:b/>
+          <w:bCs/>
+          <w:color w:val="7F0055"/>
+          <w:sz w:val="24"/>
+          <w:szCs w:val="24"/>
+          <w:lang w:val="en-IN"/>
+        </w:rPr>
+        <w:t>null</w:t>
+      </w:r>
+      <w:r>
+        <w:rPr>
+          <w:rFonts w:ascii="Consolas" w:hAnsi="Consolas" w:cs="Consolas"/>
+          <w:color w:val="000000"/>
+          <w:sz w:val="24"/>
+          <w:szCs w:val="24"/>
+          <w:lang w:val="en-IN"/>
+        </w:rPr>
+        <w:t xml:space="preserve"> &amp;&amp; </w:t>
+      </w:r>
+      <w:proofErr w:type="spellStart"/>
+      <w:r>
+        <w:rPr>
+          <w:rFonts w:ascii="Consolas" w:hAnsi="Consolas" w:cs="Consolas"/>
+          <w:color w:val="6A3E3E"/>
+          <w:sz w:val="24"/>
+          <w:szCs w:val="24"/>
+          <w:lang w:val="en-IN"/>
+        </w:rPr>
+        <w:t>domain</w:t>
+      </w:r>
+      <w:r>
+        <w:rPr>
+          <w:rFonts w:ascii="Consolas" w:hAnsi="Consolas" w:cs="Consolas"/>
+          <w:color w:val="000000"/>
+          <w:sz w:val="24"/>
+          <w:szCs w:val="24"/>
+          <w:lang w:val="en-IN"/>
+        </w:rPr>
+        <w:t>.length</w:t>
+      </w:r>
+      <w:proofErr w:type="spellEnd"/>
+      <w:r>
+        <w:rPr>
+          <w:rFonts w:ascii="Consolas" w:hAnsi="Consolas" w:cs="Consolas"/>
+          <w:color w:val="000000"/>
+          <w:sz w:val="24"/>
+          <w:szCs w:val="24"/>
+          <w:lang w:val="en-IN"/>
+        </w:rPr>
+        <w:t>() != 0)</w:t>
       </w:r>
     </w:p>
     <w:p>
@@ -7230,60 +7119,7 @@
           <w:lang w:val="en-IN"/>
         </w:rPr>
         <w:tab/>
-      </w:r>
-      <w:r>
-        <w:rPr>
-          <w:rFonts w:ascii="Consolas" w:hAnsi="Consolas" w:cs="Consolas"/>
-          <w:color w:val="000000"/>
-          <w:sz w:val="24"/>
-          <w:szCs w:val="24"/>
-          <w:lang w:val="en-IN"/>
-        </w:rPr>
-        <w:tab/>
-      </w:r>
-      <w:proofErr w:type="gramStart"/>
-      <w:r>
-        <w:rPr>
-          <w:rFonts w:ascii="Consolas" w:hAnsi="Consolas" w:cs="Consolas"/>
-          <w:b/>
-          <w:bCs/>
-          <w:color w:val="7F0055"/>
-          <w:sz w:val="24"/>
-          <w:szCs w:val="24"/>
-          <w:lang w:val="en-IN"/>
-        </w:rPr>
-        <w:t>return</w:t>
-      </w:r>
-      <w:proofErr w:type="gramEnd"/>
-      <w:r>
-        <w:rPr>
-          <w:rFonts w:ascii="Consolas" w:hAnsi="Consolas" w:cs="Consolas"/>
-          <w:color w:val="000000"/>
-          <w:sz w:val="24"/>
-          <w:szCs w:val="24"/>
-          <w:lang w:val="en-IN"/>
-        </w:rPr>
-        <w:t xml:space="preserve"> </w:t>
-      </w:r>
-      <w:r>
-        <w:rPr>
-          <w:rFonts w:ascii="Consolas" w:hAnsi="Consolas" w:cs="Consolas"/>
-          <w:color w:val="2A00FF"/>
-          <w:sz w:val="24"/>
-          <w:szCs w:val="24"/>
-          <w:lang w:val="en-IN"/>
-        </w:rPr>
-        <w:t>"MOVIE or MUSIC"</w:t>
-      </w:r>
-      <w:r>
-        <w:rPr>
-          <w:rFonts w:ascii="Consolas" w:hAnsi="Consolas" w:cs="Consolas"/>
-          <w:color w:val="000000"/>
-          <w:sz w:val="24"/>
-          <w:szCs w:val="24"/>
-          <w:lang w:val="en-IN"/>
-        </w:rPr>
-        <w:t>;</w:t>
+        <w:t>{</w:t>
       </w:r>
     </w:p>
     <w:p>
@@ -7318,7 +7154,60 @@
           <w:lang w:val="en-IN"/>
         </w:rPr>
         <w:tab/>
-        <w:t>}</w:t>
+      </w:r>
+      <w:r>
+        <w:rPr>
+          <w:rFonts w:ascii="Consolas" w:hAnsi="Consolas" w:cs="Consolas"/>
+          <w:color w:val="000000"/>
+          <w:sz w:val="24"/>
+          <w:szCs w:val="24"/>
+          <w:lang w:val="en-IN"/>
+        </w:rPr>
+        <w:tab/>
+      </w:r>
+      <w:proofErr w:type="gramStart"/>
+      <w:r>
+        <w:rPr>
+          <w:rFonts w:ascii="Consolas" w:hAnsi="Consolas" w:cs="Consolas"/>
+          <w:b/>
+          <w:bCs/>
+          <w:color w:val="7F0055"/>
+          <w:sz w:val="24"/>
+          <w:szCs w:val="24"/>
+          <w:lang w:val="en-IN"/>
+        </w:rPr>
+        <w:t>return</w:t>
+      </w:r>
+      <w:proofErr w:type="gramEnd"/>
+      <w:r>
+        <w:rPr>
+          <w:rFonts w:ascii="Consolas" w:hAnsi="Consolas" w:cs="Consolas"/>
+          <w:color w:val="000000"/>
+          <w:sz w:val="24"/>
+          <w:szCs w:val="24"/>
+          <w:lang w:val="en-IN"/>
+        </w:rPr>
+        <w:t xml:space="preserve"> </w:t>
+      </w:r>
+      <w:r>
+        <w:rPr>
+          <w:rFonts w:ascii="Consolas" w:hAnsi="Consolas" w:cs="Consolas"/>
+          <w:color w:val="6A3E3E"/>
+          <w:sz w:val="24"/>
+          <w:szCs w:val="24"/>
+          <w:lang w:val="en-IN"/>
+        </w:rPr>
+        <w:t>domain</w:t>
+      </w:r>
+      <w:r>
+        <w:rPr>
+          <w:rFonts w:ascii="Consolas" w:hAnsi="Consolas" w:cs="Consolas"/>
+          <w:color w:val="000000"/>
+          <w:sz w:val="24"/>
+          <w:szCs w:val="24"/>
+          <w:lang w:val="en-IN"/>
+        </w:rPr>
+        <w:t>;</w:t>
       </w:r>
     </w:p>
     <w:p>
@@ -7353,30 +7242,7 @@
           <w:lang w:val="en-IN"/>
         </w:rPr>
         <w:tab/>
-      </w:r>
-      <w:proofErr w:type="gramStart"/>
-      <w:r>
-        <w:rPr>
-          <w:rFonts w:ascii="Consolas" w:hAnsi="Consolas" w:cs="Consolas"/>
-          <w:b/>
-          <w:bCs/>
-          <w:color w:val="7F0055"/>
-          <w:sz w:val="24"/>
-          <w:szCs w:val="24"/>
-          <w:lang w:val="en-IN"/>
-        </w:rPr>
-        <w:t>else</w:t>
-      </w:r>
-      <w:proofErr w:type="gramEnd"/>
-      <w:r>
-        <w:rPr>
-          <w:rFonts w:ascii="Consolas" w:hAnsi="Consolas" w:cs="Consolas"/>
-          <w:color w:val="000000"/>
-          <w:sz w:val="24"/>
-          <w:szCs w:val="24"/>
-          <w:lang w:val="en-IN"/>
-        </w:rPr>
-        <w:t xml:space="preserve"> {</w:t>
+        <w:t>}</w:t>
       </w:r>
     </w:p>
     <w:p>
@@ -7412,16 +7278,6 @@
         </w:rPr>
         <w:tab/>
       </w:r>
-      <w:r>
-        <w:rPr>
-          <w:rFonts w:ascii="Consolas" w:hAnsi="Consolas" w:cs="Consolas"/>
-          <w:color w:val="000000"/>
-          <w:sz w:val="24"/>
-          <w:szCs w:val="24"/>
-          <w:lang w:val="en-IN"/>
-        </w:rPr>
-        <w:tab/>
-      </w:r>
       <w:proofErr w:type="gramStart"/>
       <w:r>
         <w:rPr>
@@ -7433,7 +7289,7 @@
           <w:szCs w:val="24"/>
           <w:lang w:val="en-IN"/>
         </w:rPr>
-        <w:t>return</w:t>
+        <w:t>else</w:t>
       </w:r>
       <w:proofErr w:type="gramEnd"/>
       <w:r>
@@ -7449,22 +7305,78 @@
       <w:r>
         <w:rPr>
           <w:rFonts w:ascii="Consolas" w:hAnsi="Consolas" w:cs="Consolas"/>
-          <w:color w:val="2A00FF"/>
-          <w:sz w:val="24"/>
-          <w:szCs w:val="24"/>
-          <w:lang w:val="en-IN"/>
-        </w:rPr>
-        <w:t>"Could not find"</w:t>
-      </w:r>
-      <w:r>
-        <w:rPr>
-          <w:rFonts w:ascii="Consolas" w:hAnsi="Consolas" w:cs="Consolas"/>
-          <w:color w:val="000000"/>
-          <w:sz w:val="24"/>
-          <w:szCs w:val="24"/>
-          <w:lang w:val="en-IN"/>
-        </w:rPr>
-        <w:t>;</w:t>
+          <w:b/>
+          <w:bCs/>
+          <w:color w:val="7F0055"/>
+          <w:sz w:val="24"/>
+          <w:szCs w:val="24"/>
+          <w:lang w:val="en-IN"/>
+        </w:rPr>
+        <w:t>if</w:t>
+      </w:r>
+      <w:r>
+        <w:rPr>
+          <w:rFonts w:ascii="Consolas" w:hAnsi="Consolas" w:cs="Consolas"/>
+          <w:color w:val="000000"/>
+          <w:sz w:val="24"/>
+          <w:szCs w:val="24"/>
+          <w:lang w:val="en-IN"/>
+        </w:rPr>
+        <w:t>(</w:t>
+      </w:r>
+      <w:proofErr w:type="spellStart"/>
+      <w:r>
+        <w:rPr>
+          <w:rFonts w:ascii="Consolas" w:hAnsi="Consolas" w:cs="Consolas"/>
+          <w:color w:val="6A3E3E"/>
+          <w:sz w:val="24"/>
+          <w:szCs w:val="24"/>
+          <w:lang w:val="en-IN"/>
+        </w:rPr>
+        <w:t>t</w:t>
+      </w:r>
+      <w:r>
+        <w:rPr>
+          <w:rFonts w:ascii="Consolas" w:hAnsi="Consolas" w:cs="Consolas"/>
+          <w:color w:val="000000"/>
+          <w:sz w:val="24"/>
+          <w:szCs w:val="24"/>
+          <w:lang w:val="en-IN"/>
+        </w:rPr>
+        <w:t>.toUpperCase</w:t>
+      </w:r>
+      <w:proofErr w:type="spellEnd"/>
+      <w:r>
+        <w:rPr>
+          <w:rFonts w:ascii="Consolas" w:hAnsi="Consolas" w:cs="Consolas"/>
+          <w:color w:val="000000"/>
+          <w:sz w:val="24"/>
+          <w:szCs w:val="24"/>
+          <w:lang w:val="en-IN"/>
+        </w:rPr>
+        <w:t>().matches(</w:t>
+      </w:r>
+      <w:proofErr w:type="spellStart"/>
+      <w:r>
+        <w:rPr>
+          <w:rFonts w:ascii="Consolas" w:hAnsi="Consolas" w:cs="Consolas"/>
+          <w:color w:val="6A3E3E"/>
+          <w:sz w:val="24"/>
+          <w:szCs w:val="24"/>
+          <w:lang w:val="en-IN"/>
+        </w:rPr>
+        <w:t>patternGeo</w:t>
+      </w:r>
+      <w:proofErr w:type="spellEnd"/>
+      <w:r>
+        <w:rPr>
+          <w:rFonts w:ascii="Consolas" w:hAnsi="Consolas" w:cs="Consolas"/>
+          <w:color w:val="000000"/>
+          <w:sz w:val="24"/>
+          <w:szCs w:val="24"/>
+          <w:lang w:val="en-IN"/>
+        </w:rPr>
+        <w:t>)) {</w:t>
       </w:r>
     </w:p>
     <w:p>
@@ -7499,22 +7411,375 @@
           <w:lang w:val="en-IN"/>
         </w:rPr>
         <w:tab/>
+      </w:r>
+      <w:r>
+        <w:rPr>
+          <w:rFonts w:ascii="Consolas" w:hAnsi="Consolas" w:cs="Consolas"/>
+          <w:color w:val="000000"/>
+          <w:sz w:val="24"/>
+          <w:szCs w:val="24"/>
+          <w:lang w:val="en-IN"/>
+        </w:rPr>
+        <w:tab/>
+      </w:r>
+      <w:proofErr w:type="gramStart"/>
+      <w:r>
+        <w:rPr>
+          <w:rFonts w:ascii="Consolas" w:hAnsi="Consolas" w:cs="Consolas"/>
+          <w:b/>
+          <w:bCs/>
+          <w:color w:val="7F0055"/>
+          <w:sz w:val="24"/>
+          <w:szCs w:val="24"/>
+          <w:lang w:val="en-IN"/>
+        </w:rPr>
+        <w:t>return</w:t>
+      </w:r>
+      <w:proofErr w:type="gramEnd"/>
+      <w:r>
+        <w:rPr>
+          <w:rFonts w:ascii="Consolas" w:hAnsi="Consolas" w:cs="Consolas"/>
+          <w:color w:val="000000"/>
+          <w:sz w:val="24"/>
+          <w:szCs w:val="24"/>
+          <w:lang w:val="en-IN"/>
+        </w:rPr>
+        <w:t xml:space="preserve"> </w:t>
+      </w:r>
+      <w:r>
+        <w:rPr>
+          <w:rFonts w:ascii="Consolas" w:hAnsi="Consolas" w:cs="Consolas"/>
+          <w:color w:val="2A00FF"/>
+          <w:sz w:val="24"/>
+          <w:szCs w:val="24"/>
+          <w:lang w:val="en-IN"/>
+        </w:rPr>
+        <w:t>"GEOGRAPHY"</w:t>
+      </w:r>
+      <w:r>
+        <w:rPr>
+          <w:rFonts w:ascii="Consolas" w:hAnsi="Consolas" w:cs="Consolas"/>
+          <w:color w:val="000000"/>
+          <w:sz w:val="24"/>
+          <w:szCs w:val="24"/>
+          <w:lang w:val="en-IN"/>
+        </w:rPr>
+        <w:t>;</w:t>
+      </w:r>
+    </w:p>
+    <w:p>
+      <w:pPr>
+        <w:autoSpaceDE w:val="0"/>
+        <w:autoSpaceDN w:val="0"/>
+        <w:adjustRightInd w:val="0"/>
+        <w:spacing w:after="0" w:line="240" w:lineRule="auto"/>
+        <w:rPr>
+          <w:rFonts w:ascii="Consolas" w:hAnsi="Consolas" w:cs="Consolas"/>
+          <w:sz w:val="24"/>
+          <w:szCs w:val="24"/>
+          <w:lang w:val="en-IN"/>
+        </w:rPr>
+      </w:pPr>
+      <w:r>
+        <w:rPr>
+          <w:rFonts w:ascii="Consolas" w:hAnsi="Consolas" w:cs="Consolas"/>
+          <w:color w:val="000000"/>
+          <w:sz w:val="24"/>
+          <w:szCs w:val="24"/>
+          <w:lang w:val="en-IN"/>
+        </w:rPr>
+        <w:tab/>
+      </w:r>
+      <w:r>
+        <w:rPr>
+          <w:rFonts w:ascii="Consolas" w:hAnsi="Consolas" w:cs="Consolas"/>
+          <w:color w:val="000000"/>
+          <w:sz w:val="24"/>
+          <w:szCs w:val="24"/>
+          <w:lang w:val="en-IN"/>
+        </w:rPr>
+        <w:tab/>
         <w:t>}</w:t>
       </w:r>
     </w:p>
     <w:p>
       <w:pPr>
-        <w:spacing w:line="360" w:lineRule="auto"/>
-        <w:ind w:left="-851" w:right="-897"/>
-        <w:jc w:val="both"/>
-        <w:rPr>
-          <w:rFonts w:ascii="Consolas" w:hAnsi="Consolas" w:cs="Consolas"/>
-          <w:color w:val="000000"/>
-          <w:sz w:val="24"/>
-          <w:szCs w:val="24"/>
-          <w:lang w:val="en-IN"/>
-        </w:rPr>
-      </w:pPr>
+        <w:autoSpaceDE w:val="0"/>
+        <w:autoSpaceDN w:val="0"/>
+        <w:adjustRightInd w:val="0"/>
+        <w:spacing w:after="0" w:line="240" w:lineRule="auto"/>
+        <w:rPr>
+          <w:rFonts w:ascii="Consolas" w:hAnsi="Consolas" w:cs="Consolas"/>
+          <w:sz w:val="24"/>
+          <w:szCs w:val="24"/>
+          <w:lang w:val="en-IN"/>
+        </w:rPr>
+      </w:pPr>
+      <w:r>
+        <w:rPr>
+          <w:rFonts w:ascii="Consolas" w:hAnsi="Consolas" w:cs="Consolas"/>
+          <w:color w:val="000000"/>
+          <w:sz w:val="24"/>
+          <w:szCs w:val="24"/>
+          <w:lang w:val="en-IN"/>
+        </w:rPr>
+        <w:tab/>
+      </w:r>
+      <w:r>
+        <w:rPr>
+          <w:rFonts w:ascii="Consolas" w:hAnsi="Consolas" w:cs="Consolas"/>
+          <w:color w:val="000000"/>
+          <w:sz w:val="24"/>
+          <w:szCs w:val="24"/>
+          <w:lang w:val="en-IN"/>
+        </w:rPr>
+        <w:tab/>
+      </w:r>
+      <w:proofErr w:type="gramStart"/>
+      <w:r>
+        <w:rPr>
+          <w:rFonts w:ascii="Consolas" w:hAnsi="Consolas" w:cs="Consolas"/>
+          <w:b/>
+          <w:bCs/>
+          <w:color w:val="7F0055"/>
+          <w:sz w:val="24"/>
+          <w:szCs w:val="24"/>
+          <w:lang w:val="en-IN"/>
+        </w:rPr>
+        <w:t>else</w:t>
+      </w:r>
+      <w:proofErr w:type="gramEnd"/>
+      <w:r>
+        <w:rPr>
+          <w:rFonts w:ascii="Consolas" w:hAnsi="Consolas" w:cs="Consolas"/>
+          <w:color w:val="000000"/>
+          <w:sz w:val="24"/>
+          <w:szCs w:val="24"/>
+          <w:lang w:val="en-IN"/>
+        </w:rPr>
+        <w:t xml:space="preserve"> </w:t>
+      </w:r>
+      <w:r>
+        <w:rPr>
+          <w:rFonts w:ascii="Consolas" w:hAnsi="Consolas" w:cs="Consolas"/>
+          <w:b/>
+          <w:bCs/>
+          <w:color w:val="7F0055"/>
+          <w:sz w:val="24"/>
+          <w:szCs w:val="24"/>
+          <w:lang w:val="en-IN"/>
+        </w:rPr>
+        <w:t>if</w:t>
+      </w:r>
+      <w:r>
+        <w:rPr>
+          <w:rFonts w:ascii="Consolas" w:hAnsi="Consolas" w:cs="Consolas"/>
+          <w:color w:val="000000"/>
+          <w:sz w:val="24"/>
+          <w:szCs w:val="24"/>
+          <w:lang w:val="en-IN"/>
+        </w:rPr>
+        <w:t>(</w:t>
+      </w:r>
+      <w:proofErr w:type="spellStart"/>
+      <w:r>
+        <w:rPr>
+          <w:rFonts w:ascii="Consolas" w:hAnsi="Consolas" w:cs="Consolas"/>
+          <w:color w:val="6A3E3E"/>
+          <w:sz w:val="24"/>
+          <w:szCs w:val="24"/>
+          <w:lang w:val="en-IN"/>
+        </w:rPr>
+        <w:t>t</w:t>
+      </w:r>
+      <w:r>
+        <w:rPr>
+          <w:rFonts w:ascii="Consolas" w:hAnsi="Consolas" w:cs="Consolas"/>
+          <w:color w:val="000000"/>
+          <w:sz w:val="24"/>
+          <w:szCs w:val="24"/>
+          <w:lang w:val="en-IN"/>
+        </w:rPr>
+        <w:t>.contains</w:t>
+      </w:r>
+      <w:proofErr w:type="spellEnd"/>
+      <w:r>
+        <w:rPr>
+          <w:rFonts w:ascii="Consolas" w:hAnsi="Consolas" w:cs="Consolas"/>
+          <w:color w:val="000000"/>
+          <w:sz w:val="24"/>
+          <w:szCs w:val="24"/>
+          <w:lang w:val="en-IN"/>
+        </w:rPr>
+        <w:t>(</w:t>
+      </w:r>
+      <w:r>
+        <w:rPr>
+          <w:rFonts w:ascii="Consolas" w:hAnsi="Consolas" w:cs="Consolas"/>
+          <w:color w:val="2A00FF"/>
+          <w:sz w:val="24"/>
+          <w:szCs w:val="24"/>
+          <w:lang w:val="en-IN"/>
+        </w:rPr>
+        <w:t>"VBD"</w:t>
+      </w:r>
+      <w:r>
+        <w:rPr>
+          <w:rFonts w:ascii="Consolas" w:hAnsi="Consolas" w:cs="Consolas"/>
+          <w:color w:val="000000"/>
+          <w:sz w:val="24"/>
+          <w:szCs w:val="24"/>
+          <w:lang w:val="en-IN"/>
+        </w:rPr>
+        <w:t>))</w:t>
+      </w:r>
+    </w:p>
+    <w:p>
+      <w:pPr>
+        <w:autoSpaceDE w:val="0"/>
+        <w:autoSpaceDN w:val="0"/>
+        <w:adjustRightInd w:val="0"/>
+        <w:spacing w:after="0" w:line="240" w:lineRule="auto"/>
+        <w:rPr>
+          <w:rFonts w:ascii="Consolas" w:hAnsi="Consolas" w:cs="Consolas"/>
+          <w:sz w:val="24"/>
+          <w:szCs w:val="24"/>
+          <w:lang w:val="en-IN"/>
+        </w:rPr>
+      </w:pPr>
+      <w:r>
+        <w:rPr>
+          <w:rFonts w:ascii="Consolas" w:hAnsi="Consolas" w:cs="Consolas"/>
+          <w:color w:val="000000"/>
+          <w:sz w:val="24"/>
+          <w:szCs w:val="24"/>
+          <w:lang w:val="en-IN"/>
+        </w:rPr>
+        <w:tab/>
+      </w:r>
+      <w:r>
+        <w:rPr>
+          <w:rFonts w:ascii="Consolas" w:hAnsi="Consolas" w:cs="Consolas"/>
+          <w:color w:val="000000"/>
+          <w:sz w:val="24"/>
+          <w:szCs w:val="24"/>
+          <w:lang w:val="en-IN"/>
+        </w:rPr>
+        <w:tab/>
+        <w:t>{</w:t>
+      </w:r>
+    </w:p>
+    <w:p>
+      <w:pPr>
+        <w:autoSpaceDE w:val="0"/>
+        <w:autoSpaceDN w:val="0"/>
+        <w:adjustRightInd w:val="0"/>
+        <w:spacing w:after="0" w:line="240" w:lineRule="auto"/>
+        <w:rPr>
+          <w:rFonts w:ascii="Consolas" w:hAnsi="Consolas" w:cs="Consolas"/>
+          <w:sz w:val="24"/>
+          <w:szCs w:val="24"/>
+          <w:lang w:val="en-IN"/>
+        </w:rPr>
+      </w:pPr>
+      <w:r>
+        <w:rPr>
+          <w:rFonts w:ascii="Consolas" w:hAnsi="Consolas" w:cs="Consolas"/>
+          <w:color w:val="000000"/>
+          <w:sz w:val="24"/>
+          <w:szCs w:val="24"/>
+          <w:lang w:val="en-IN"/>
+        </w:rPr>
+        <w:tab/>
+      </w:r>
+      <w:r>
+        <w:rPr>
+          <w:rFonts w:ascii="Consolas" w:hAnsi="Consolas" w:cs="Consolas"/>
+          <w:color w:val="000000"/>
+          <w:sz w:val="24"/>
+          <w:szCs w:val="24"/>
+          <w:lang w:val="en-IN"/>
+        </w:rPr>
+        <w:tab/>
+      </w:r>
+      <w:r>
+        <w:rPr>
+          <w:rFonts w:ascii="Consolas" w:hAnsi="Consolas" w:cs="Consolas"/>
+          <w:color w:val="000000"/>
+          <w:sz w:val="24"/>
+          <w:szCs w:val="24"/>
+          <w:lang w:val="en-IN"/>
+        </w:rPr>
+        <w:tab/>
+      </w:r>
+      <w:proofErr w:type="gramStart"/>
+      <w:r>
+        <w:rPr>
+          <w:rFonts w:ascii="Consolas" w:hAnsi="Consolas" w:cs="Consolas"/>
+          <w:b/>
+          <w:bCs/>
+          <w:color w:val="7F0055"/>
+          <w:sz w:val="24"/>
+          <w:szCs w:val="24"/>
+          <w:lang w:val="en-IN"/>
+        </w:rPr>
+        <w:t>return</w:t>
+      </w:r>
+      <w:proofErr w:type="gramEnd"/>
+      <w:r>
+        <w:rPr>
+          <w:rFonts w:ascii="Consolas" w:hAnsi="Consolas" w:cs="Consolas"/>
+          <w:color w:val="000000"/>
+          <w:sz w:val="24"/>
+          <w:szCs w:val="24"/>
+          <w:lang w:val="en-IN"/>
+        </w:rPr>
+        <w:t xml:space="preserve"> </w:t>
+      </w:r>
+      <w:r>
+        <w:rPr>
+          <w:rFonts w:ascii="Consolas" w:hAnsi="Consolas" w:cs="Consolas"/>
+          <w:color w:val="2A00FF"/>
+          <w:sz w:val="24"/>
+          <w:szCs w:val="24"/>
+          <w:lang w:val="en-IN"/>
+        </w:rPr>
+        <w:t>"MOVIE or MUSIC"</w:t>
+      </w:r>
+      <w:r>
+        <w:rPr>
+          <w:rFonts w:ascii="Consolas" w:hAnsi="Consolas" w:cs="Consolas"/>
+          <w:color w:val="000000"/>
+          <w:sz w:val="24"/>
+          <w:szCs w:val="24"/>
+          <w:lang w:val="en-IN"/>
+        </w:rPr>
+        <w:t>;</w:t>
+      </w:r>
+    </w:p>
+    <w:p>
+      <w:pPr>
+        <w:autoSpaceDE w:val="0"/>
+        <w:autoSpaceDN w:val="0"/>
+        <w:adjustRightInd w:val="0"/>
+        <w:spacing w:after="0" w:line="240" w:lineRule="auto"/>
+        <w:rPr>
+          <w:rFonts w:ascii="Consolas" w:hAnsi="Consolas" w:cs="Consolas"/>
+          <w:sz w:val="24"/>
+          <w:szCs w:val="24"/>
+          <w:lang w:val="en-IN"/>
+        </w:rPr>
+      </w:pPr>
+      <w:r>
+        <w:rPr>
+          <w:rFonts w:ascii="Consolas" w:hAnsi="Consolas" w:cs="Consolas"/>
+          <w:color w:val="000000"/>
+          <w:sz w:val="24"/>
+          <w:szCs w:val="24"/>
+          <w:lang w:val="en-IN"/>
+        </w:rPr>
+        <w:tab/>
+      </w:r>
       <w:r>
         <w:rPr>
           <w:rFonts w:ascii="Consolas" w:hAnsi="Consolas" w:cs="Consolas"/>
@@ -7529,26 +7794,210 @@
     </w:p>
     <w:p>
       <w:pPr>
-        <w:spacing w:line="360" w:lineRule="auto"/>
-        <w:ind w:left="-851" w:right="-897"/>
-        <w:jc w:val="both"/>
-        <w:rPr>
-          <w:sz w:val="28"/>
-          <w:szCs w:val="28"/>
-        </w:rPr>
-      </w:pPr>
-    </w:p>
-    <w:p>
-      <w:pPr>
-        <w:spacing w:line="360" w:lineRule="auto"/>
-        <w:ind w:left="-851" w:right="-897"/>
-        <w:jc w:val="both"/>
-        <w:rPr>
+        <w:autoSpaceDE w:val="0"/>
+        <w:autoSpaceDN w:val="0"/>
+        <w:adjustRightInd w:val="0"/>
+        <w:spacing w:after="0" w:line="240" w:lineRule="auto"/>
+        <w:rPr>
+          <w:rFonts w:ascii="Consolas" w:hAnsi="Consolas" w:cs="Consolas"/>
+          <w:sz w:val="24"/>
+          <w:szCs w:val="24"/>
+          <w:lang w:val="en-IN"/>
+        </w:rPr>
+      </w:pPr>
+      <w:r>
+        <w:rPr>
+          <w:rFonts w:ascii="Consolas" w:hAnsi="Consolas" w:cs="Consolas"/>
+          <w:color w:val="000000"/>
+          <w:sz w:val="24"/>
+          <w:szCs w:val="24"/>
+          <w:lang w:val="en-IN"/>
+        </w:rPr>
+        <w:tab/>
+      </w:r>
+      <w:r>
+        <w:rPr>
+          <w:rFonts w:ascii="Consolas" w:hAnsi="Consolas" w:cs="Consolas"/>
+          <w:color w:val="000000"/>
+          <w:sz w:val="24"/>
+          <w:szCs w:val="24"/>
+          <w:lang w:val="en-IN"/>
+        </w:rPr>
+        <w:tab/>
+      </w:r>
+      <w:proofErr w:type="gramStart"/>
+      <w:r>
+        <w:rPr>
+          <w:rFonts w:ascii="Consolas" w:hAnsi="Consolas" w:cs="Consolas"/>
           <w:b/>
-          <w:sz w:val="24"/>
-          <w:szCs w:val="24"/>
-        </w:rPr>
-      </w:pPr>
+          <w:bCs/>
+          <w:color w:val="7F0055"/>
+          <w:sz w:val="24"/>
+          <w:szCs w:val="24"/>
+          <w:lang w:val="en-IN"/>
+        </w:rPr>
+        <w:t>else</w:t>
+      </w:r>
+      <w:proofErr w:type="gramEnd"/>
+      <w:r>
+        <w:rPr>
+          <w:rFonts w:ascii="Consolas" w:hAnsi="Consolas" w:cs="Consolas"/>
+          <w:color w:val="000000"/>
+          <w:sz w:val="24"/>
+          <w:szCs w:val="24"/>
+          <w:lang w:val="en-IN"/>
+        </w:rPr>
+        <w:t xml:space="preserve"> {</w:t>
+      </w:r>
+    </w:p>
+    <w:p>
+      <w:pPr>
+        <w:autoSpaceDE w:val="0"/>
+        <w:autoSpaceDN w:val="0"/>
+        <w:adjustRightInd w:val="0"/>
+        <w:spacing w:after="0" w:line="240" w:lineRule="auto"/>
+        <w:rPr>
+          <w:rFonts w:ascii="Consolas" w:hAnsi="Consolas" w:cs="Consolas"/>
+          <w:sz w:val="24"/>
+          <w:szCs w:val="24"/>
+          <w:lang w:val="en-IN"/>
+        </w:rPr>
+      </w:pPr>
+      <w:r>
+        <w:rPr>
+          <w:rFonts w:ascii="Consolas" w:hAnsi="Consolas" w:cs="Consolas"/>
+          <w:color w:val="000000"/>
+          <w:sz w:val="24"/>
+          <w:szCs w:val="24"/>
+          <w:lang w:val="en-IN"/>
+        </w:rPr>
+        <w:tab/>
+      </w:r>
+      <w:r>
+        <w:rPr>
+          <w:rFonts w:ascii="Consolas" w:hAnsi="Consolas" w:cs="Consolas"/>
+          <w:color w:val="000000"/>
+          <w:sz w:val="24"/>
+          <w:szCs w:val="24"/>
+          <w:lang w:val="en-IN"/>
+        </w:rPr>
+        <w:tab/>
+      </w:r>
+      <w:r>
+        <w:rPr>
+          <w:rFonts w:ascii="Consolas" w:hAnsi="Consolas" w:cs="Consolas"/>
+          <w:color w:val="000000"/>
+          <w:sz w:val="24"/>
+          <w:szCs w:val="24"/>
+          <w:lang w:val="en-IN"/>
+        </w:rPr>
+        <w:tab/>
+      </w:r>
+      <w:proofErr w:type="gramStart"/>
+      <w:r>
+        <w:rPr>
+          <w:rFonts w:ascii="Consolas" w:hAnsi="Consolas" w:cs="Consolas"/>
+          <w:b/>
+          <w:bCs/>
+          <w:color w:val="7F0055"/>
+          <w:sz w:val="24"/>
+          <w:szCs w:val="24"/>
+          <w:lang w:val="en-IN"/>
+        </w:rPr>
+        <w:t>return</w:t>
+      </w:r>
+      <w:proofErr w:type="gramEnd"/>
+      <w:r>
+        <w:rPr>
+          <w:rFonts w:ascii="Consolas" w:hAnsi="Consolas" w:cs="Consolas"/>
+          <w:color w:val="000000"/>
+          <w:sz w:val="24"/>
+          <w:szCs w:val="24"/>
+          <w:lang w:val="en-IN"/>
+        </w:rPr>
+        <w:t xml:space="preserve"> </w:t>
+      </w:r>
+      <w:r>
+        <w:rPr>
+          <w:rFonts w:ascii="Consolas" w:hAnsi="Consolas" w:cs="Consolas"/>
+          <w:color w:val="2A00FF"/>
+          <w:sz w:val="24"/>
+          <w:szCs w:val="24"/>
+          <w:lang w:val="en-IN"/>
+        </w:rPr>
+        <w:t>"Could not find"</w:t>
+      </w:r>
+      <w:r>
+        <w:rPr>
+          <w:rFonts w:ascii="Consolas" w:hAnsi="Consolas" w:cs="Consolas"/>
+          <w:color w:val="000000"/>
+          <w:sz w:val="24"/>
+          <w:szCs w:val="24"/>
+          <w:lang w:val="en-IN"/>
+        </w:rPr>
+        <w:t>;</w:t>
+      </w:r>
+    </w:p>
+    <w:p>
+      <w:pPr>
+        <w:autoSpaceDE w:val="0"/>
+        <w:autoSpaceDN w:val="0"/>
+        <w:adjustRightInd w:val="0"/>
+        <w:spacing w:after="0" w:line="240" w:lineRule="auto"/>
+        <w:rPr>
+          <w:rFonts w:ascii="Consolas" w:hAnsi="Consolas" w:cs="Consolas"/>
+          <w:sz w:val="24"/>
+          <w:szCs w:val="24"/>
+          <w:lang w:val="en-IN"/>
+        </w:rPr>
+      </w:pPr>
+      <w:r>
+        <w:rPr>
+          <w:rFonts w:ascii="Consolas" w:hAnsi="Consolas" w:cs="Consolas"/>
+          <w:color w:val="000000"/>
+          <w:sz w:val="24"/>
+          <w:szCs w:val="24"/>
+          <w:lang w:val="en-IN"/>
+        </w:rPr>
+        <w:tab/>
+      </w:r>
+      <w:r>
+        <w:rPr>
+          <w:rFonts w:ascii="Consolas" w:hAnsi="Consolas" w:cs="Consolas"/>
+          <w:color w:val="000000"/>
+          <w:sz w:val="24"/>
+          <w:szCs w:val="24"/>
+          <w:lang w:val="en-IN"/>
+        </w:rPr>
+        <w:tab/>
+        <w:t>}</w:t>
+      </w:r>
+    </w:p>
+    <w:p>
+      <w:pPr>
+        <w:autoSpaceDE w:val="0"/>
+        <w:autoSpaceDN w:val="0"/>
+        <w:adjustRightInd w:val="0"/>
+        <w:spacing w:after="0" w:line="240" w:lineRule="auto"/>
+        <w:rPr>
+          <w:rFonts w:ascii="Consolas" w:hAnsi="Consolas" w:cs="Consolas"/>
+          <w:color w:val="000000"/>
+          <w:sz w:val="24"/>
+          <w:szCs w:val="24"/>
+          <w:lang w:val="en-IN"/>
+        </w:rPr>
+      </w:pPr>
+      <w:r>
+        <w:rPr>
+          <w:rFonts w:ascii="Consolas" w:hAnsi="Consolas" w:cs="Consolas"/>
+          <w:color w:val="000000"/>
+          <w:sz w:val="24"/>
+          <w:szCs w:val="24"/>
+          <w:lang w:val="en-IN"/>
+        </w:rPr>
+        <w:tab/>
+        <w:t>}</w:t>
+      </w:r>
     </w:p>
     <w:sectPr>
       <w:headerReference w:type="default" r:id="rId7"/>
@@ -7623,19 +8072,9 @@
       <w:ind w:left="-993" w:right="-897"/>
       <w:jc w:val="right"/>
     </w:pPr>
-    <w:proofErr w:type="spellStart"/>
     <w:r>
-      <w:t>Pavan</w:t>
+      <w:t>Pavan Kumar Kothagorla</w:t>
     </w:r>
-    <w:proofErr w:type="spellEnd"/>
-    <w:r>
-      <w:t xml:space="preserve"> Kumar </w:t>
-    </w:r>
-    <w:proofErr w:type="spellStart"/>
-    <w:r>
-      <w:t>Kothagorla</w:t>
-    </w:r>
-    <w:proofErr w:type="spellEnd"/>
   </w:p>
   <w:p>
     <w:pPr>
@@ -7659,19 +8098,9 @@
       <w:ind w:left="-993" w:right="-897"/>
       <w:jc w:val="right"/>
     </w:pPr>
-    <w:proofErr w:type="spellStart"/>
     <w:r>
-      <w:t>SandeepKumar</w:t>
+      <w:t>SandeepKumar AnilKumar</w:t>
     </w:r>
-    <w:proofErr w:type="spellEnd"/>
-    <w:r>
-      <w:t xml:space="preserve"> </w:t>
-    </w:r>
-    <w:proofErr w:type="spellStart"/>
-    <w:r>
-      <w:t>AnilKumar</w:t>
-    </w:r>
-    <w:proofErr w:type="spellEnd"/>
   </w:p>
   <w:p>
     <w:pPr>
@@ -8496,7 +8925,7 @@
 </file>
 
 <file path=customXml/itemProps1.xml><?xml version="1.0" encoding="utf-8"?>
-<ds:datastoreItem xmlns:ds="http://schemas.openxmlformats.org/officeDocument/2006/customXml" ds:itemID="{937B4FC6-2C74-42CF-87EC-E475F85E2AA0}">
+<ds:datastoreItem xmlns:ds="http://schemas.openxmlformats.org/officeDocument/2006/customXml" ds:itemID="{AA52BA00-7099-4B90-8C3B-903522180A98}">
   <ds:schemaRefs>
     <ds:schemaRef ds:uri="http://schemas.openxmlformats.org/officeDocument/2006/bibliography"/>
   </ds:schemaRefs>

</xml_diff>